<commit_message>
final? draft to send to coauthors
</commit_message>
<xml_diff>
--- a/Writing/fish_resilience3.0.docx
+++ b/Writing/fish_resilience3.0.docx
@@ -798,13 +798,23 @@
         </w:rPr>
         <w:t xml:space="preserve">; </w:t>
       </w:r>
+      <w:proofErr w:type="spellStart"/>
       <w:r>
         <w:rPr>
           <w:rFonts w:ascii="Times New Roman" w:eastAsia="Lato-Regular" w:hAnsi="Times New Roman" w:cs="Times New Roman"/>
           <w:sz w:val="24"/>
           <w:szCs w:val="24"/>
         </w:rPr>
-        <w:t>orcid: 0000-0002-2748-1970</w:t>
+        <w:t>orcid</w:t>
+      </w:r>
+      <w:proofErr w:type="spellEnd"/>
+      <w:r>
+        <w:rPr>
+          <w:rFonts w:ascii="Times New Roman" w:eastAsia="Lato-Regular" w:hAnsi="Times New Roman" w:cs="Times New Roman"/>
+          <w:sz w:val="24"/>
+          <w:szCs w:val="24"/>
+        </w:rPr>
+        <w:t>: 0000-0002-2748-1970</w:t>
       </w:r>
     </w:p>
     <w:p>
@@ -857,7 +867,25 @@
           <w:sz w:val="24"/>
           <w:szCs w:val="24"/>
         </w:rPr>
-        <w:t xml:space="preserve"> ORCiD ID: 0000-0001-8639-4431</w:t>
+        <w:t xml:space="preserve"> </w:t>
+      </w:r>
+      <w:proofErr w:type="spellStart"/>
+      <w:r>
+        <w:rPr>
+          <w:rFonts w:ascii="Times New Roman" w:hAnsi="Times New Roman" w:cs="Times New Roman"/>
+          <w:sz w:val="24"/>
+          <w:szCs w:val="24"/>
+        </w:rPr>
+        <w:t>ORCiD</w:t>
+      </w:r>
+      <w:proofErr w:type="spellEnd"/>
+      <w:r>
+        <w:rPr>
+          <w:rFonts w:ascii="Times New Roman" w:hAnsi="Times New Roman" w:cs="Times New Roman"/>
+          <w:sz w:val="24"/>
+          <w:szCs w:val="24"/>
+        </w:rPr>
+        <w:t xml:space="preserve"> ID: 0000-0001-8639-4431</w:t>
       </w:r>
     </w:p>
     <w:p>
@@ -906,13 +934,23 @@
       <w:r>
         <w:t xml:space="preserve"> </w:t>
       </w:r>
-      <w:r>
-        <w:rPr>
-          <w:rFonts w:ascii="Times New Roman" w:hAnsi="Times New Roman" w:cs="Times New Roman"/>
-          <w:sz w:val="24"/>
-          <w:szCs w:val="24"/>
-        </w:rPr>
-        <w:t>ORCiD ID: 0000-0002-6366-3165</w:t>
+      <w:proofErr w:type="spellStart"/>
+      <w:r>
+        <w:rPr>
+          <w:rFonts w:ascii="Times New Roman" w:hAnsi="Times New Roman" w:cs="Times New Roman"/>
+          <w:sz w:val="24"/>
+          <w:szCs w:val="24"/>
+        </w:rPr>
+        <w:t>ORCiD</w:t>
+      </w:r>
+      <w:proofErr w:type="spellEnd"/>
+      <w:r>
+        <w:rPr>
+          <w:rFonts w:ascii="Times New Roman" w:hAnsi="Times New Roman" w:cs="Times New Roman"/>
+          <w:sz w:val="24"/>
+          <w:szCs w:val="24"/>
+        </w:rPr>
+        <w:t xml:space="preserve"> ID: 0000-0002-6366-3165</w:t>
       </w:r>
     </w:p>
     <w:p>
@@ -1595,13 +1633,23 @@
         </w:rPr>
         <w:t xml:space="preserve"> </w:t>
       </w:r>
-      <w:r>
-        <w:rPr>
-          <w:rFonts w:ascii="Times New Roman" w:hAnsi="Times New Roman" w:cs="Times New Roman"/>
-          <w:sz w:val="24"/>
-          <w:szCs w:val="24"/>
-        </w:rPr>
-        <w:t xml:space="preserve">penaeid </w:t>
+      <w:proofErr w:type="spellStart"/>
+      <w:r>
+        <w:rPr>
+          <w:rFonts w:ascii="Times New Roman" w:hAnsi="Times New Roman" w:cs="Times New Roman"/>
+          <w:sz w:val="24"/>
+          <w:szCs w:val="24"/>
+        </w:rPr>
+        <w:t>penaeid</w:t>
+      </w:r>
+      <w:proofErr w:type="spellEnd"/>
+      <w:r>
+        <w:rPr>
+          <w:rFonts w:ascii="Times New Roman" w:hAnsi="Times New Roman" w:cs="Times New Roman"/>
+          <w:sz w:val="24"/>
+          <w:szCs w:val="24"/>
+        </w:rPr>
+        <w:t xml:space="preserve"> </w:t>
       </w:r>
       <w:r>
         <w:rPr>
@@ -1651,13 +1699,23 @@
         </w:rPr>
         <w:t xml:space="preserve"> of small </w:t>
       </w:r>
-      <w:r>
-        <w:rPr>
-          <w:rFonts w:ascii="Times New Roman" w:hAnsi="Times New Roman" w:cs="Times New Roman"/>
-          <w:sz w:val="24"/>
-          <w:szCs w:val="24"/>
-        </w:rPr>
-        <w:t>sciaenids.</w:t>
+      <w:proofErr w:type="spellStart"/>
+      <w:r>
+        <w:rPr>
+          <w:rFonts w:ascii="Times New Roman" w:hAnsi="Times New Roman" w:cs="Times New Roman"/>
+          <w:sz w:val="24"/>
+          <w:szCs w:val="24"/>
+        </w:rPr>
+        <w:t>sciaenids</w:t>
+      </w:r>
+      <w:proofErr w:type="spellEnd"/>
+      <w:r>
+        <w:rPr>
+          <w:rFonts w:ascii="Times New Roman" w:hAnsi="Times New Roman" w:cs="Times New Roman"/>
+          <w:sz w:val="24"/>
+          <w:szCs w:val="24"/>
+        </w:rPr>
+        <w:t>.</w:t>
       </w:r>
       <w:r>
         <w:rPr>
@@ -2339,7 +2397,23 @@
           <w:rFonts w:ascii="Times New Roman" w:hAnsi="Times New Roman" w:cs="Times New Roman"/>
           <w:sz w:val="24"/>
         </w:rPr>
-        <w:t>(Fodrie et al. 2014)</w:t>
+        <w:t>(</w:t>
+      </w:r>
+      <w:proofErr w:type="spellStart"/>
+      <w:r>
+        <w:rPr>
+          <w:rFonts w:ascii="Times New Roman" w:hAnsi="Times New Roman" w:cs="Times New Roman"/>
+          <w:sz w:val="24"/>
+        </w:rPr>
+        <w:t>Fodrie</w:t>
+      </w:r>
+      <w:proofErr w:type="spellEnd"/>
+      <w:r>
+        <w:rPr>
+          <w:rFonts w:ascii="Times New Roman" w:hAnsi="Times New Roman" w:cs="Times New Roman"/>
+          <w:sz w:val="24"/>
+        </w:rPr>
+        <w:t xml:space="preserve"> et al. 2014)</w:t>
       </w:r>
       <w:r>
         <w:rPr>
@@ -2521,7 +2595,23 @@
           <w:rFonts w:ascii="Times New Roman" w:hAnsi="Times New Roman" w:cs="Times New Roman"/>
           <w:sz w:val="24"/>
         </w:rPr>
-        <w:t>(Vastano et al. 2017; Jensen et al. 2019)</w:t>
+        <w:t>(</w:t>
+      </w:r>
+      <w:proofErr w:type="spellStart"/>
+      <w:r>
+        <w:rPr>
+          <w:rFonts w:ascii="Times New Roman" w:hAnsi="Times New Roman" w:cs="Times New Roman"/>
+          <w:sz w:val="24"/>
+        </w:rPr>
+        <w:t>Vastano</w:t>
+      </w:r>
+      <w:proofErr w:type="spellEnd"/>
+      <w:r>
+        <w:rPr>
+          <w:rFonts w:ascii="Times New Roman" w:hAnsi="Times New Roman" w:cs="Times New Roman"/>
+          <w:sz w:val="24"/>
+        </w:rPr>
+        <w:t xml:space="preserve"> et al. 2017; Jensen et al. 2019)</w:t>
       </w:r>
       <w:r>
         <w:rPr>
@@ -2882,7 +2972,25 @@
           <w:sz w:val="24"/>
           <w:lang w:val="es-MX"/>
         </w:rPr>
-        <w:t>(Chesney et al. 2000; Adams et al. 2004; Lellis-Dibble et al. 2008)</w:t>
+        <w:t>(</w:t>
+      </w:r>
+      <w:proofErr w:type="spellStart"/>
+      <w:r>
+        <w:rPr>
+          <w:rFonts w:ascii="Times New Roman" w:hAnsi="Times New Roman" w:cs="Times New Roman"/>
+          <w:sz w:val="24"/>
+          <w:lang w:val="es-MX"/>
+        </w:rPr>
+        <w:t>Chesney</w:t>
+      </w:r>
+      <w:proofErr w:type="spellEnd"/>
+      <w:r>
+        <w:rPr>
+          <w:rFonts w:ascii="Times New Roman" w:hAnsi="Times New Roman" w:cs="Times New Roman"/>
+          <w:sz w:val="24"/>
+          <w:lang w:val="es-MX"/>
+        </w:rPr>
+        <w:t xml:space="preserve"> et al. 2000; Adams et al. 2004; Lellis-Dibble et al. 2008)</w:t>
       </w:r>
       <w:r>
         <w:rPr>
@@ -2996,6 +3104,7 @@
         </w:rPr>
         <w:t>. Commercial species such as oysters (</w:t>
       </w:r>
+      <w:proofErr w:type="spellStart"/>
       <w:r>
         <w:rPr>
           <w:rFonts w:ascii="Times New Roman" w:hAnsi="Times New Roman" w:cs="Times New Roman"/>
@@ -3003,8 +3112,29 @@
           <w:sz w:val="24"/>
           <w:szCs w:val="24"/>
         </w:rPr>
-        <w:t>Crassostrea virginica</w:t>
-      </w:r>
+        <w:t>Crassostrea</w:t>
+      </w:r>
+      <w:proofErr w:type="spellEnd"/>
+      <w:r>
+        <w:rPr>
+          <w:rFonts w:ascii="Times New Roman" w:hAnsi="Times New Roman" w:cs="Times New Roman"/>
+          <w:i/>
+          <w:sz w:val="24"/>
+          <w:szCs w:val="24"/>
+        </w:rPr>
+        <w:t xml:space="preserve"> </w:t>
+      </w:r>
+      <w:proofErr w:type="spellStart"/>
+      <w:r>
+        <w:rPr>
+          <w:rFonts w:ascii="Times New Roman" w:hAnsi="Times New Roman" w:cs="Times New Roman"/>
+          <w:i/>
+          <w:sz w:val="24"/>
+          <w:szCs w:val="24"/>
+        </w:rPr>
+        <w:t>virginica</w:t>
+      </w:r>
+      <w:proofErr w:type="spellEnd"/>
       <w:r>
         <w:rPr>
           <w:rFonts w:ascii="Times New Roman" w:hAnsi="Times New Roman" w:cs="Times New Roman"/>
@@ -3013,13 +3143,23 @@
         </w:rPr>
         <w:t xml:space="preserve">), </w:t>
       </w:r>
-      <w:r>
-        <w:rPr>
-          <w:rFonts w:ascii="Times New Roman" w:hAnsi="Times New Roman" w:cs="Times New Roman"/>
-          <w:sz w:val="24"/>
-          <w:szCs w:val="24"/>
-        </w:rPr>
-        <w:t xml:space="preserve">penaeid </w:t>
+      <w:proofErr w:type="spellStart"/>
+      <w:r>
+        <w:rPr>
+          <w:rFonts w:ascii="Times New Roman" w:hAnsi="Times New Roman" w:cs="Times New Roman"/>
+          <w:sz w:val="24"/>
+          <w:szCs w:val="24"/>
+        </w:rPr>
+        <w:t>penaeid</w:t>
+      </w:r>
+      <w:proofErr w:type="spellEnd"/>
+      <w:r>
+        <w:rPr>
+          <w:rFonts w:ascii="Times New Roman" w:hAnsi="Times New Roman" w:cs="Times New Roman"/>
+          <w:sz w:val="24"/>
+          <w:szCs w:val="24"/>
+        </w:rPr>
+        <w:t xml:space="preserve"> </w:t>
       </w:r>
       <w:r>
         <w:rPr>
@@ -3037,6 +3177,7 @@
         </w:rPr>
         <w:t xml:space="preserve"> (</w:t>
       </w:r>
+      <w:proofErr w:type="spellStart"/>
       <w:r>
         <w:rPr>
           <w:rFonts w:ascii="Times New Roman" w:hAnsi="Times New Roman" w:cs="Times New Roman"/>
@@ -3044,8 +3185,29 @@
           <w:sz w:val="24"/>
           <w:szCs w:val="24"/>
         </w:rPr>
-        <w:t>Farfantepenaeus aztecus</w:t>
-      </w:r>
+        <w:t>Farfantepenaeus</w:t>
+      </w:r>
+      <w:proofErr w:type="spellEnd"/>
+      <w:r>
+        <w:rPr>
+          <w:rFonts w:ascii="Times New Roman" w:hAnsi="Times New Roman" w:cs="Times New Roman"/>
+          <w:i/>
+          <w:sz w:val="24"/>
+          <w:szCs w:val="24"/>
+        </w:rPr>
+        <w:t xml:space="preserve"> </w:t>
+      </w:r>
+      <w:proofErr w:type="spellStart"/>
+      <w:r>
+        <w:rPr>
+          <w:rFonts w:ascii="Times New Roman" w:hAnsi="Times New Roman" w:cs="Times New Roman"/>
+          <w:i/>
+          <w:sz w:val="24"/>
+          <w:szCs w:val="24"/>
+        </w:rPr>
+        <w:t>aztecus</w:t>
+      </w:r>
+      <w:proofErr w:type="spellEnd"/>
       <w:r>
         <w:rPr>
           <w:rFonts w:ascii="Times New Roman" w:hAnsi="Times New Roman" w:cs="Times New Roman"/>
@@ -3061,8 +3223,39 @@
           <w:sz w:val="24"/>
           <w:szCs w:val="24"/>
         </w:rPr>
-        <w:t xml:space="preserve"> Litopenaeus setiferus</w:t>
-      </w:r>
+        <w:t xml:space="preserve"> </w:t>
+      </w:r>
+      <w:proofErr w:type="spellStart"/>
+      <w:r>
+        <w:rPr>
+          <w:rFonts w:ascii="Times New Roman" w:hAnsi="Times New Roman" w:cs="Times New Roman"/>
+          <w:i/>
+          <w:sz w:val="24"/>
+          <w:szCs w:val="24"/>
+        </w:rPr>
+        <w:t>Litopenaeus</w:t>
+      </w:r>
+      <w:proofErr w:type="spellEnd"/>
+      <w:r>
+        <w:rPr>
+          <w:rFonts w:ascii="Times New Roman" w:hAnsi="Times New Roman" w:cs="Times New Roman"/>
+          <w:i/>
+          <w:sz w:val="24"/>
+          <w:szCs w:val="24"/>
+        </w:rPr>
+        <w:t xml:space="preserve"> </w:t>
+      </w:r>
+      <w:proofErr w:type="spellStart"/>
+      <w:r>
+        <w:rPr>
+          <w:rFonts w:ascii="Times New Roman" w:hAnsi="Times New Roman" w:cs="Times New Roman"/>
+          <w:i/>
+          <w:sz w:val="24"/>
+          <w:szCs w:val="24"/>
+        </w:rPr>
+        <w:t>setiferus</w:t>
+      </w:r>
+      <w:proofErr w:type="spellEnd"/>
       <w:r>
         <w:rPr>
           <w:rFonts w:ascii="Times New Roman" w:hAnsi="Times New Roman" w:cs="Times New Roman"/>
@@ -3120,6 +3313,7 @@
         </w:rPr>
         <w:t>menhaden (</w:t>
       </w:r>
+      <w:proofErr w:type="spellStart"/>
       <w:r>
         <w:rPr>
           <w:rFonts w:ascii="Times New Roman" w:hAnsi="Times New Roman" w:cs="Times New Roman"/>
@@ -3127,8 +3321,29 @@
           <w:sz w:val="24"/>
           <w:szCs w:val="24"/>
         </w:rPr>
-        <w:t>Brevoortia patronus</w:t>
-      </w:r>
+        <w:t>Brevoortia</w:t>
+      </w:r>
+      <w:proofErr w:type="spellEnd"/>
+      <w:r>
+        <w:rPr>
+          <w:rFonts w:ascii="Times New Roman" w:hAnsi="Times New Roman" w:cs="Times New Roman"/>
+          <w:i/>
+          <w:sz w:val="24"/>
+          <w:szCs w:val="24"/>
+        </w:rPr>
+        <w:t xml:space="preserve"> </w:t>
+      </w:r>
+      <w:proofErr w:type="spellStart"/>
+      <w:r>
+        <w:rPr>
+          <w:rFonts w:ascii="Times New Roman" w:hAnsi="Times New Roman" w:cs="Times New Roman"/>
+          <w:i/>
+          <w:sz w:val="24"/>
+          <w:szCs w:val="24"/>
+        </w:rPr>
+        <w:t>patronus</w:t>
+      </w:r>
+      <w:proofErr w:type="spellEnd"/>
       <w:r>
         <w:rPr>
           <w:rFonts w:ascii="Times New Roman" w:hAnsi="Times New Roman" w:cs="Times New Roman"/>
@@ -3154,6 +3369,7 @@
         </w:rPr>
         <w:t>), spotted seatrout (</w:t>
       </w:r>
+      <w:proofErr w:type="spellStart"/>
       <w:r>
         <w:rPr>
           <w:rFonts w:ascii="Times New Roman" w:hAnsi="Times New Roman" w:cs="Times New Roman"/>
@@ -3161,7 +3377,17 @@
           <w:sz w:val="24"/>
           <w:szCs w:val="24"/>
         </w:rPr>
-        <w:t>Cynoscion nebulosus</w:t>
+        <w:t>Cynoscion</w:t>
+      </w:r>
+      <w:proofErr w:type="spellEnd"/>
+      <w:r>
+        <w:rPr>
+          <w:rFonts w:ascii="Times New Roman" w:hAnsi="Times New Roman" w:cs="Times New Roman"/>
+          <w:i/>
+          <w:sz w:val="24"/>
+          <w:szCs w:val="24"/>
+        </w:rPr>
+        <w:t xml:space="preserve"> nebulosus</w:t>
       </w:r>
       <w:r>
         <w:rPr>
@@ -3171,6 +3397,7 @@
         </w:rPr>
         <w:t>), and flounders (</w:t>
       </w:r>
+      <w:proofErr w:type="spellStart"/>
       <w:r>
         <w:rPr>
           <w:rFonts w:ascii="Times New Roman" w:hAnsi="Times New Roman" w:cs="Times New Roman"/>
@@ -3178,7 +3405,17 @@
           <w:sz w:val="24"/>
           <w:szCs w:val="24"/>
         </w:rPr>
-        <w:t xml:space="preserve">Paralichthys </w:t>
+        <w:t>Paralichthys</w:t>
+      </w:r>
+      <w:proofErr w:type="spellEnd"/>
+      <w:r>
+        <w:rPr>
+          <w:rFonts w:ascii="Times New Roman" w:hAnsi="Times New Roman" w:cs="Times New Roman"/>
+          <w:i/>
+          <w:sz w:val="24"/>
+          <w:szCs w:val="24"/>
+        </w:rPr>
+        <w:t xml:space="preserve"> </w:t>
       </w:r>
       <w:r>
         <w:rPr>
@@ -3470,7 +3707,23 @@
           <w:rFonts w:ascii="Times New Roman" w:hAnsi="Times New Roman" w:cs="Times New Roman"/>
           <w:sz w:val="24"/>
         </w:rPr>
-        <w:t>(Lubchenco et al. 2012)</w:t>
+        <w:t>(</w:t>
+      </w:r>
+      <w:proofErr w:type="spellStart"/>
+      <w:r>
+        <w:rPr>
+          <w:rFonts w:ascii="Times New Roman" w:hAnsi="Times New Roman" w:cs="Times New Roman"/>
+          <w:sz w:val="24"/>
+        </w:rPr>
+        <w:t>Lubchenco</w:t>
+      </w:r>
+      <w:proofErr w:type="spellEnd"/>
+      <w:r>
+        <w:rPr>
+          <w:rFonts w:ascii="Times New Roman" w:hAnsi="Times New Roman" w:cs="Times New Roman"/>
+          <w:sz w:val="24"/>
+        </w:rPr>
+        <w:t xml:space="preserve"> et al. 2012)</w:t>
       </w:r>
       <w:r>
         <w:rPr>
@@ -3525,7 +3778,23 @@
           <w:rFonts w:ascii="Times New Roman" w:hAnsi="Times New Roman" w:cs="Times New Roman"/>
           <w:sz w:val="24"/>
         </w:rPr>
-        <w:t>(Sumaila et al. 2012)</w:t>
+        <w:t>(</w:t>
+      </w:r>
+      <w:proofErr w:type="spellStart"/>
+      <w:r>
+        <w:rPr>
+          <w:rFonts w:ascii="Times New Roman" w:hAnsi="Times New Roman" w:cs="Times New Roman"/>
+          <w:sz w:val="24"/>
+        </w:rPr>
+        <w:t>Sumaila</w:t>
+      </w:r>
+      <w:proofErr w:type="spellEnd"/>
+      <w:r>
+        <w:rPr>
+          <w:rFonts w:ascii="Times New Roman" w:hAnsi="Times New Roman" w:cs="Times New Roman"/>
+          <w:sz w:val="24"/>
+        </w:rPr>
+        <w:t xml:space="preserve"> et al. 2012)</w:t>
       </w:r>
       <w:r>
         <w:rPr>
@@ -3677,7 +3946,23 @@
           <w:rFonts w:ascii="Times New Roman" w:hAnsi="Times New Roman" w:cs="Times New Roman"/>
           <w:sz w:val="24"/>
         </w:rPr>
-        <w:t>(Murawski et al. 2021; Swinea and Fodrie 2021)</w:t>
+        <w:t>(</w:t>
+      </w:r>
+      <w:proofErr w:type="spellStart"/>
+      <w:r>
+        <w:rPr>
+          <w:rFonts w:ascii="Times New Roman" w:hAnsi="Times New Roman" w:cs="Times New Roman"/>
+          <w:sz w:val="24"/>
+        </w:rPr>
+        <w:t>Murawski</w:t>
+      </w:r>
+      <w:proofErr w:type="spellEnd"/>
+      <w:r>
+        <w:rPr>
+          <w:rFonts w:ascii="Times New Roman" w:hAnsi="Times New Roman" w:cs="Times New Roman"/>
+          <w:sz w:val="24"/>
+        </w:rPr>
+        <w:t xml:space="preserve"> et al. 2021; Swinea and Fodrie 2021)</w:t>
       </w:r>
       <w:r>
         <w:rPr>
@@ -3867,13 +4152,31 @@
         </w:rPr>
         <w:t xml:space="preserve"> including bottlenose dolphin (</w:t>
       </w:r>
+      <w:proofErr w:type="spellStart"/>
       <w:r>
         <w:rPr>
           <w:rFonts w:ascii="Times New Roman" w:hAnsi="Times New Roman" w:cs="Times New Roman"/>
           <w:i/>
         </w:rPr>
-        <w:t>Tursiops truncatus</w:t>
-      </w:r>
+        <w:t>Tursiops</w:t>
+      </w:r>
+      <w:proofErr w:type="spellEnd"/>
+      <w:r>
+        <w:rPr>
+          <w:rFonts w:ascii="Times New Roman" w:hAnsi="Times New Roman" w:cs="Times New Roman"/>
+          <w:i/>
+        </w:rPr>
+        <w:t xml:space="preserve"> </w:t>
+      </w:r>
+      <w:proofErr w:type="spellStart"/>
+      <w:r>
+        <w:rPr>
+          <w:rFonts w:ascii="Times New Roman" w:hAnsi="Times New Roman" w:cs="Times New Roman"/>
+          <w:i/>
+        </w:rPr>
+        <w:t>truncatus</w:t>
+      </w:r>
+      <w:proofErr w:type="spellEnd"/>
       <w:r>
         <w:rPr>
           <w:rFonts w:ascii="Times New Roman" w:hAnsi="Times New Roman" w:cs="Times New Roman"/>
@@ -4016,7 +4319,21 @@
         <w:rPr>
           <w:rFonts w:ascii="Times New Roman" w:hAnsi="Times New Roman" w:cs="Times New Roman"/>
         </w:rPr>
-        <w:t>(Schwacke et al. 2013; McDonald et al. 2017)</w:t>
+        <w:t>(</w:t>
+      </w:r>
+      <w:proofErr w:type="spellStart"/>
+      <w:r>
+        <w:rPr>
+          <w:rFonts w:ascii="Times New Roman" w:hAnsi="Times New Roman" w:cs="Times New Roman"/>
+        </w:rPr>
+        <w:t>Schwacke</w:t>
+      </w:r>
+      <w:proofErr w:type="spellEnd"/>
+      <w:r>
+        <w:rPr>
+          <w:rFonts w:ascii="Times New Roman" w:hAnsi="Times New Roman" w:cs="Times New Roman"/>
+        </w:rPr>
+        <w:t xml:space="preserve"> et al. 2013; McDonald et al. 2017)</w:t>
       </w:r>
       <w:r>
         <w:rPr>
@@ -4313,7 +4630,25 @@
           <w:sz w:val="24"/>
           <w:lang w:val="es-MX"/>
         </w:rPr>
-        <w:t>(De Mutsert et al. 2016; De Mutsert et al. 2017)</w:t>
+        <w:t xml:space="preserve">(De </w:t>
+      </w:r>
+      <w:proofErr w:type="spellStart"/>
+      <w:r>
+        <w:rPr>
+          <w:rFonts w:ascii="Times New Roman" w:hAnsi="Times New Roman" w:cs="Times New Roman"/>
+          <w:sz w:val="24"/>
+          <w:lang w:val="es-MX"/>
+        </w:rPr>
+        <w:t>Mutsert</w:t>
+      </w:r>
+      <w:proofErr w:type="spellEnd"/>
+      <w:r>
+        <w:rPr>
+          <w:rFonts w:ascii="Times New Roman" w:hAnsi="Times New Roman" w:cs="Times New Roman"/>
+          <w:sz w:val="24"/>
+          <w:lang w:val="es-MX"/>
+        </w:rPr>
+        <w:t xml:space="preserve"> et al. 2016; De Mutsert et al. 2017)</w:t>
       </w:r>
       <w:r>
         <w:rPr>
@@ -4339,7 +4674,47 @@
           <w:szCs w:val="24"/>
           <w:lang w:val="es-MX"/>
         </w:rPr>
-        <w:t xml:space="preserve"> ocean acidification </w:t>
+        <w:t xml:space="preserve"> </w:t>
+      </w:r>
+      <w:proofErr w:type="spellStart"/>
+      <w:r>
+        <w:rPr>
+          <w:rFonts w:ascii="Times New Roman" w:hAnsi="Times New Roman" w:cs="Times New Roman"/>
+          <w:sz w:val="24"/>
+          <w:szCs w:val="24"/>
+          <w:lang w:val="es-MX"/>
+        </w:rPr>
+        <w:t>ocean</w:t>
+      </w:r>
+      <w:proofErr w:type="spellEnd"/>
+      <w:r>
+        <w:rPr>
+          <w:rFonts w:ascii="Times New Roman" w:hAnsi="Times New Roman" w:cs="Times New Roman"/>
+          <w:sz w:val="24"/>
+          <w:szCs w:val="24"/>
+          <w:lang w:val="es-MX"/>
+        </w:rPr>
+        <w:t xml:space="preserve"> </w:t>
+      </w:r>
+      <w:proofErr w:type="spellStart"/>
+      <w:r>
+        <w:rPr>
+          <w:rFonts w:ascii="Times New Roman" w:hAnsi="Times New Roman" w:cs="Times New Roman"/>
+          <w:sz w:val="24"/>
+          <w:szCs w:val="24"/>
+          <w:lang w:val="es-MX"/>
+        </w:rPr>
+        <w:t>acidification</w:t>
+      </w:r>
+      <w:proofErr w:type="spellEnd"/>
+      <w:r>
+        <w:rPr>
+          <w:rFonts w:ascii="Times New Roman" w:hAnsi="Times New Roman" w:cs="Times New Roman"/>
+          <w:sz w:val="24"/>
+          <w:szCs w:val="24"/>
+          <w:lang w:val="es-MX"/>
+        </w:rPr>
+        <w:t xml:space="preserve"> </w:t>
       </w:r>
       <w:r>
         <w:rPr>
@@ -5753,7 +6128,7 @@
           <w:sz w:val="24"/>
           <w:szCs w:val="24"/>
         </w:rPr>
-        <w:instrText xml:space="preserve"> ADDIN ZOTERO_ITEM CSL_CITATION {"citationID":"kh5c4VdS","properties":{"formattedCitation":"(R Core Team 2020)","plainCitation":"(R Core Team 2020)","noteIndex":0},"citationItems":[{"id":325,"uris":["http://zotero.org/users/783258/items/PRTV72CS"],"uri":["http://zotero.org/users/783258/items/PRTV72CS"],"itemData":{"id":325,"type":"book","event-place":"Vienna, Austria","publisher":"R Foundation for Statistical Computing","publisher-place":"Vienna, Austria","title":"R: A language and environment for statistical computing","URL":"http://www.R-project.org","author":[{"family":"R Core Team","given":""}],"issued":{"date-parts":[["2020"]]}}}],"schema":"https://github.com/citation-style-language/schema/raw/master/csl-citation.json"} </w:instrText>
+        <w:instrText xml:space="preserve"> ADDIN ZOTERO_ITEM CSL_CITATION {"citationID":"kh5c4VdS","properties":{"formattedCitation":"(R Core Team 2021)","plainCitation":"(R Core Team 2021)","noteIndex":0},"citationItems":[{"id":325,"uris":["http://zotero.org/users/783258/items/PRTV72CS"],"uri":["http://zotero.org/users/783258/items/PRTV72CS"],"itemData":{"id":325,"type":"book","event-place":"Vienna, Austria","publisher":"R Foundation for Statistical Computing","publisher-place":"Vienna, Austria","title":"R: A language and environment for statistical computing","URL":"http://www.R-project.org","author":[{"family":"R Core Team","given":""}],"issued":{"date-parts":[["2021"]]}}}],"schema":"https://github.com/citation-style-language/schema/raw/master/csl-citation.json"} </w:instrText>
       </w:r>
       <w:r>
         <w:rPr>
@@ -5768,7 +6143,7 @@
           <w:rFonts w:ascii="Times New Roman" w:hAnsi="Times New Roman" w:cs="Times New Roman"/>
           <w:sz w:val="24"/>
         </w:rPr>
-        <w:t>(R Core Team 2020)</w:t>
+        <w:t>(R Core Team 2021)</w:t>
       </w:r>
       <w:r>
         <w:rPr>
@@ -5791,9 +6166,8 @@
           <w:rFonts w:ascii="Times New Roman" w:hAnsi="Times New Roman" w:cs="Times New Roman"/>
           <w:sz w:val="24"/>
           <w:szCs w:val="24"/>
-          <w:highlight w:val="yellow"/>
-        </w:rPr>
-        <w:t>X</w:t>
+        </w:rPr>
+        <w:t>http://github.com/okenk/cwc</w:t>
       </w:r>
       <w:r>
         <w:rPr>
@@ -5871,15 +6245,33 @@
           <w:sz w:val="24"/>
           <w:szCs w:val="24"/>
         </w:rPr>
-        <w:t xml:space="preserve"> R</w:t>
-      </w:r>
-      <w:r>
-        <w:rPr>
-          <w:rFonts w:ascii="Times New Roman" w:hAnsi="Times New Roman" w:cs="Times New Roman"/>
-          <w:sz w:val="24"/>
-          <w:szCs w:val="24"/>
-        </w:rPr>
-        <w:t xml:space="preserve">path package </w:t>
+        <w:t xml:space="preserve"> </w:t>
+      </w:r>
+      <w:proofErr w:type="spellStart"/>
+      <w:r>
+        <w:rPr>
+          <w:rFonts w:ascii="Times New Roman" w:hAnsi="Times New Roman" w:cs="Times New Roman"/>
+          <w:sz w:val="24"/>
+          <w:szCs w:val="24"/>
+        </w:rPr>
+        <w:t>R</w:t>
+      </w:r>
+      <w:r>
+        <w:rPr>
+          <w:rFonts w:ascii="Times New Roman" w:hAnsi="Times New Roman" w:cs="Times New Roman"/>
+          <w:sz w:val="24"/>
+          <w:szCs w:val="24"/>
+        </w:rPr>
+        <w:t>path</w:t>
+      </w:r>
+      <w:proofErr w:type="spellEnd"/>
+      <w:r>
+        <w:rPr>
+          <w:rFonts w:ascii="Times New Roman" w:hAnsi="Times New Roman" w:cs="Times New Roman"/>
+          <w:sz w:val="24"/>
+          <w:szCs w:val="24"/>
+        </w:rPr>
+        <w:t xml:space="preserve"> package </w:t>
       </w:r>
       <w:r>
         <w:rPr>
@@ -5934,7 +6326,25 @@
           <w:sz w:val="24"/>
           <w:szCs w:val="24"/>
         </w:rPr>
-        <w:t xml:space="preserve">an implementation of the Ecopath </w:t>
+        <w:t xml:space="preserve">an implementation of the </w:t>
+      </w:r>
+      <w:proofErr w:type="spellStart"/>
+      <w:r>
+        <w:rPr>
+          <w:rFonts w:ascii="Times New Roman" w:hAnsi="Times New Roman" w:cs="Times New Roman"/>
+          <w:sz w:val="24"/>
+          <w:szCs w:val="24"/>
+        </w:rPr>
+        <w:t>Ecopath</w:t>
+      </w:r>
+      <w:proofErr w:type="spellEnd"/>
+      <w:r>
+        <w:rPr>
+          <w:rFonts w:ascii="Times New Roman" w:hAnsi="Times New Roman" w:cs="Times New Roman"/>
+          <w:sz w:val="24"/>
+          <w:szCs w:val="24"/>
+        </w:rPr>
+        <w:t xml:space="preserve"> </w:t>
       </w:r>
       <w:r>
         <w:rPr>
@@ -5965,7 +6375,23 @@
           <w:rFonts w:ascii="Times New Roman" w:hAnsi="Times New Roman" w:cs="Times New Roman"/>
           <w:sz w:val="24"/>
         </w:rPr>
-        <w:t>(Christensen and Pauly 1992)</w:t>
+        <w:t xml:space="preserve">(Christensen and </w:t>
+      </w:r>
+      <w:proofErr w:type="spellStart"/>
+      <w:r>
+        <w:rPr>
+          <w:rFonts w:ascii="Times New Roman" w:hAnsi="Times New Roman" w:cs="Times New Roman"/>
+          <w:sz w:val="24"/>
+        </w:rPr>
+        <w:t>Pauly</w:t>
+      </w:r>
+      <w:proofErr w:type="spellEnd"/>
+      <w:r>
+        <w:rPr>
+          <w:rFonts w:ascii="Times New Roman" w:hAnsi="Times New Roman" w:cs="Times New Roman"/>
+          <w:sz w:val="24"/>
+        </w:rPr>
+        <w:t xml:space="preserve"> 1992)</w:t>
       </w:r>
       <w:r>
         <w:rPr>
@@ -5989,7 +6415,17 @@
           <w:sz w:val="24"/>
           <w:szCs w:val="24"/>
         </w:rPr>
-        <w:t xml:space="preserve">framework in R </w:t>
+        <w:t>fr</w:t>
+      </w:r>
+      <w:bookmarkStart w:id="3" w:name="_GoBack"/>
+      <w:bookmarkEnd w:id="3"/>
+      <w:r>
+        <w:rPr>
+          <w:rFonts w:ascii="Times New Roman" w:hAnsi="Times New Roman" w:cs="Times New Roman"/>
+          <w:sz w:val="24"/>
+          <w:szCs w:val="24"/>
+        </w:rPr>
+        <w:t xml:space="preserve">amework in R </w:t>
       </w:r>
       <w:r>
         <w:rPr>
@@ -6005,7 +6441,7 @@
           <w:sz w:val="24"/>
           <w:szCs w:val="24"/>
         </w:rPr>
-        <w:instrText xml:space="preserve"> ADDIN ZOTERO_ITEM CSL_CITATION {"citationID":"DrlInH5L","properties":{"formattedCitation":"(R Core Team 2020)","plainCitation":"(R Core Team 2020)","noteIndex":0},"citationItems":[{"id":325,"uris":["http://zotero.org/users/783258/items/PRTV72CS"],"uri":["http://zotero.org/users/783258/items/PRTV72CS"],"itemData":{"id":325,"type":"book","event-place":"Vienna, Austria","publisher":"R Foundation for Statistical Computing","publisher-place":"Vienna, Austria","title":"R: A language and environment for statistical computing","URL":"http://www.R-project.org","author":[{"family":"R Core Team","given":""}],"issued":{"date-parts":[["2020"]]}}}],"schema":"https://github.com/citation-style-language/schema/raw/master/csl-citation.json"} </w:instrText>
+        <w:instrText xml:space="preserve"> ADDIN ZOTERO_ITEM CSL_CITATION {"citationID":"DrlInH5L","properties":{"formattedCitation":"(R Core Team 2021)","plainCitation":"(R Core Team 2021)","noteIndex":0},"citationItems":[{"id":325,"uris":["http://zotero.org/users/783258/items/PRTV72CS"],"uri":["http://zotero.org/users/783258/items/PRTV72CS"],"itemData":{"id":325,"type":"book","event-place":"Vienna, Austria","publisher":"R Foundation for Statistical Computing","publisher-place":"Vienna, Austria","title":"R: A language and environment for statistical computing","URL":"http://www.R-project.org","author":[{"family":"R Core Team","given":""}],"issued":{"date-parts":[["2021"]]}}}],"schema":"https://github.com/citation-style-language/schema/raw/master/csl-citation.json"} </w:instrText>
       </w:r>
       <w:r>
         <w:rPr>
@@ -6020,7 +6456,7 @@
           <w:rFonts w:ascii="Times New Roman" w:hAnsi="Times New Roman" w:cs="Times New Roman"/>
           <w:sz w:val="24"/>
         </w:rPr>
-        <w:t>(R Core Team 2020)</w:t>
+        <w:t>(R Core Team 2021)</w:t>
       </w:r>
       <w:r>
         <w:rPr>
@@ -6046,14 +6482,34 @@
         </w:rPr>
         <w:t xml:space="preserve"> </w:t>
       </w:r>
-      <w:r>
-        <w:rPr>
-          <w:rFonts w:ascii="Times New Roman" w:hAnsi="Times New Roman" w:cs="Times New Roman"/>
-          <w:sz w:val="24"/>
-          <w:szCs w:val="24"/>
-        </w:rPr>
-        <w:t>Rpath and Ecopath</w:t>
-      </w:r>
+      <w:proofErr w:type="spellStart"/>
+      <w:r>
+        <w:rPr>
+          <w:rFonts w:ascii="Times New Roman" w:hAnsi="Times New Roman" w:cs="Times New Roman"/>
+          <w:sz w:val="24"/>
+          <w:szCs w:val="24"/>
+        </w:rPr>
+        <w:t>Rpath</w:t>
+      </w:r>
+      <w:proofErr w:type="spellEnd"/>
+      <w:r>
+        <w:rPr>
+          <w:rFonts w:ascii="Times New Roman" w:hAnsi="Times New Roman" w:cs="Times New Roman"/>
+          <w:sz w:val="24"/>
+          <w:szCs w:val="24"/>
+        </w:rPr>
+        <w:t xml:space="preserve"> and </w:t>
+      </w:r>
+      <w:proofErr w:type="spellStart"/>
+      <w:r>
+        <w:rPr>
+          <w:rFonts w:ascii="Times New Roman" w:hAnsi="Times New Roman" w:cs="Times New Roman"/>
+          <w:sz w:val="24"/>
+          <w:szCs w:val="24"/>
+        </w:rPr>
+        <w:t>Ecopath</w:t>
+      </w:r>
+      <w:proofErr w:type="spellEnd"/>
       <w:r>
         <w:rPr>
           <w:rFonts w:ascii="Times New Roman" w:hAnsi="Times New Roman" w:cs="Times New Roman"/>
@@ -6102,6 +6558,7 @@
         </w:rPr>
         <w:t xml:space="preserve">Food web dynamics in </w:t>
       </w:r>
+      <w:proofErr w:type="spellStart"/>
       <w:r>
         <w:rPr>
           <w:rFonts w:ascii="Times New Roman" w:hAnsi="Times New Roman" w:cs="Times New Roman"/>
@@ -6110,6 +6567,7 @@
         </w:rPr>
         <w:t>Rpath</w:t>
       </w:r>
+      <w:proofErr w:type="spellEnd"/>
       <w:r>
         <w:rPr>
           <w:rFonts w:ascii="Times New Roman" w:hAnsi="Times New Roman" w:cs="Times New Roman"/>
@@ -6542,6 +7000,7 @@
         </w:rPr>
         <w:t xml:space="preserve"> is the biomass of functional group </w:t>
       </w:r>
+      <w:proofErr w:type="spellStart"/>
       <w:r>
         <w:rPr>
           <w:rFonts w:ascii="Times New Roman" w:hAnsi="Times New Roman" w:cs="Times New Roman"/>
@@ -6551,6 +7010,7 @@
         </w:rPr>
         <w:t>i</w:t>
       </w:r>
+      <w:proofErr w:type="spellEnd"/>
       <w:r>
         <w:rPr>
           <w:rFonts w:ascii="Times New Roman" w:hAnsi="Times New Roman" w:cs="Times New Roman"/>
@@ -6559,6 +7019,7 @@
         </w:rPr>
         <w:t xml:space="preserve">, </w:t>
       </w:r>
+      <w:proofErr w:type="spellStart"/>
       <w:r>
         <w:rPr>
           <w:rFonts w:ascii="Times New Roman" w:hAnsi="Times New Roman" w:cs="Times New Roman"/>
@@ -6578,6 +7039,7 @@
         </w:rPr>
         <w:t>i</w:t>
       </w:r>
+      <w:proofErr w:type="spellEnd"/>
       <w:r>
         <w:rPr>
           <w:rFonts w:ascii="Times New Roman" w:hAnsi="Times New Roman" w:cs="Times New Roman"/>
@@ -6586,6 +7048,7 @@
         </w:rPr>
         <w:t xml:space="preserve"> is the production to biomass ratio of group </w:t>
       </w:r>
+      <w:proofErr w:type="spellStart"/>
       <w:r>
         <w:rPr>
           <w:rFonts w:ascii="Times New Roman" w:hAnsi="Times New Roman" w:cs="Times New Roman"/>
@@ -6595,6 +7058,7 @@
         </w:rPr>
         <w:t>i</w:t>
       </w:r>
+      <w:proofErr w:type="spellEnd"/>
       <w:r>
         <w:rPr>
           <w:rFonts w:ascii="Times New Roman" w:hAnsi="Times New Roman" w:cs="Times New Roman"/>
@@ -6603,6 +7067,7 @@
         </w:rPr>
         <w:t xml:space="preserve"> (under mass balance, this is equal to total mortality), </w:t>
       </w:r>
+      <w:proofErr w:type="spellStart"/>
       <w:r>
         <w:rPr>
           <w:rFonts w:ascii="Times New Roman" w:hAnsi="Times New Roman" w:cs="Times New Roman"/>
@@ -6622,13 +7087,32 @@
         </w:rPr>
         <w:t>i</w:t>
       </w:r>
-      <w:r>
-        <w:rPr>
-          <w:rFonts w:ascii="Times New Roman" w:hAnsi="Times New Roman" w:cs="Times New Roman"/>
-          <w:sz w:val="24"/>
-          <w:szCs w:val="24"/>
-        </w:rPr>
-        <w:t xml:space="preserve"> is the ecotrophic efficiency or proportion of total production removed by predators </w:t>
+      <w:proofErr w:type="spellEnd"/>
+      <w:r>
+        <w:rPr>
+          <w:rFonts w:ascii="Times New Roman" w:hAnsi="Times New Roman" w:cs="Times New Roman"/>
+          <w:sz w:val="24"/>
+          <w:szCs w:val="24"/>
+        </w:rPr>
+        <w:t xml:space="preserve"> is the </w:t>
+      </w:r>
+      <w:proofErr w:type="spellStart"/>
+      <w:r>
+        <w:rPr>
+          <w:rFonts w:ascii="Times New Roman" w:hAnsi="Times New Roman" w:cs="Times New Roman"/>
+          <w:sz w:val="24"/>
+          <w:szCs w:val="24"/>
+        </w:rPr>
+        <w:t>ecotrophic</w:t>
+      </w:r>
+      <w:proofErr w:type="spellEnd"/>
+      <w:r>
+        <w:rPr>
+          <w:rFonts w:ascii="Times New Roman" w:hAnsi="Times New Roman" w:cs="Times New Roman"/>
+          <w:sz w:val="24"/>
+          <w:szCs w:val="24"/>
+        </w:rPr>
+        <w:t xml:space="preserve"> efficiency or proportion of total production removed by predators </w:t>
       </w:r>
       <w:r>
         <w:rPr>
@@ -6689,6 +7173,7 @@
         </w:rPr>
         <w:t xml:space="preserve"> is the fisheries catch (including bycatch and discards), </w:t>
       </w:r>
+      <w:proofErr w:type="spellStart"/>
       <w:r>
         <w:rPr>
           <w:rFonts w:ascii="Times New Roman" w:hAnsi="Times New Roman" w:cs="Times New Roman"/>
@@ -6708,6 +7193,7 @@
         </w:rPr>
         <w:t>j</w:t>
       </w:r>
+      <w:proofErr w:type="spellEnd"/>
       <w:r>
         <w:rPr>
           <w:rFonts w:ascii="Times New Roman" w:hAnsi="Times New Roman" w:cs="Times New Roman"/>
@@ -6733,6 +7219,7 @@
         </w:rPr>
         <w:t xml:space="preserve">, </w:t>
       </w:r>
+      <w:proofErr w:type="spellStart"/>
       <w:r>
         <w:rPr>
           <w:rFonts w:ascii="Times New Roman" w:hAnsi="Times New Roman" w:cs="Times New Roman"/>
@@ -6752,6 +7239,7 @@
         </w:rPr>
         <w:t>ji</w:t>
       </w:r>
+      <w:proofErr w:type="spellEnd"/>
       <w:r>
         <w:rPr>
           <w:rFonts w:ascii="Times New Roman" w:hAnsi="Times New Roman" w:cs="Times New Roman"/>
@@ -6760,6 +7248,7 @@
         </w:rPr>
         <w:t xml:space="preserve"> is the diet composition, or proportion by mass of prey </w:t>
       </w:r>
+      <w:proofErr w:type="spellStart"/>
       <w:r>
         <w:rPr>
           <w:rFonts w:ascii="Times New Roman" w:hAnsi="Times New Roman" w:cs="Times New Roman"/>
@@ -6769,6 +7258,7 @@
         </w:rPr>
         <w:t>i</w:t>
       </w:r>
+      <w:proofErr w:type="spellEnd"/>
       <w:r>
         <w:rPr>
           <w:rFonts w:ascii="Times New Roman" w:hAnsi="Times New Roman" w:cs="Times New Roman"/>
@@ -6817,7 +7307,25 @@
           <w:sz w:val="24"/>
           <w:szCs w:val="24"/>
         </w:rPr>
-        <w:t xml:space="preserve"> A functional group is a species, species life stage, or group of species, that have simil</w:t>
+        <w:t xml:space="preserve"> A functional group is a species, species life stage, or group of </w:t>
+      </w:r>
+      <w:proofErr w:type="gramStart"/>
+      <w:r>
+        <w:rPr>
+          <w:rFonts w:ascii="Times New Roman" w:hAnsi="Times New Roman" w:cs="Times New Roman"/>
+          <w:sz w:val="24"/>
+          <w:szCs w:val="24"/>
+        </w:rPr>
+        <w:t>species, that</w:t>
+      </w:r>
+      <w:proofErr w:type="gramEnd"/>
+      <w:r>
+        <w:rPr>
+          <w:rFonts w:ascii="Times New Roman" w:hAnsi="Times New Roman" w:cs="Times New Roman"/>
+          <w:sz w:val="24"/>
+          <w:szCs w:val="24"/>
+        </w:rPr>
+        <w:t xml:space="preserve"> have simil</w:t>
       </w:r>
       <w:r>
         <w:rPr>
@@ -6893,6 +7401,7 @@
         </w:rPr>
         <w:t xml:space="preserve">and all rates are annual. </w:t>
       </w:r>
+      <w:proofErr w:type="spellStart"/>
       <w:r>
         <w:rPr>
           <w:rFonts w:ascii="Times New Roman" w:hAnsi="Times New Roman" w:cs="Times New Roman"/>
@@ -6901,6 +7410,7 @@
         </w:rPr>
         <w:t>Rpath</w:t>
       </w:r>
+      <w:proofErr w:type="spellEnd"/>
       <w:r>
         <w:rPr>
           <w:rFonts w:ascii="Times New Roman" w:hAnsi="Times New Roman" w:cs="Times New Roman"/>
@@ -6997,15 +7507,33 @@
           <w:sz w:val="24"/>
           <w:szCs w:val="24"/>
         </w:rPr>
-        <w:t>In practice, this is often the e</w:t>
-      </w:r>
-      <w:r>
-        <w:rPr>
-          <w:rFonts w:ascii="Times New Roman" w:hAnsi="Times New Roman" w:cs="Times New Roman"/>
-          <w:sz w:val="24"/>
-          <w:szCs w:val="24"/>
-        </w:rPr>
-        <w:t>cotrophic efficiency</w:t>
+        <w:t xml:space="preserve">In practice, this is often the </w:t>
+      </w:r>
+      <w:proofErr w:type="spellStart"/>
+      <w:r>
+        <w:rPr>
+          <w:rFonts w:ascii="Times New Roman" w:hAnsi="Times New Roman" w:cs="Times New Roman"/>
+          <w:sz w:val="24"/>
+          <w:szCs w:val="24"/>
+        </w:rPr>
+        <w:t>e</w:t>
+      </w:r>
+      <w:r>
+        <w:rPr>
+          <w:rFonts w:ascii="Times New Roman" w:hAnsi="Times New Roman" w:cs="Times New Roman"/>
+          <w:sz w:val="24"/>
+          <w:szCs w:val="24"/>
+        </w:rPr>
+        <w:t>cotrophic</w:t>
+      </w:r>
+      <w:proofErr w:type="spellEnd"/>
+      <w:r>
+        <w:rPr>
+          <w:rFonts w:ascii="Times New Roman" w:hAnsi="Times New Roman" w:cs="Times New Roman"/>
+          <w:sz w:val="24"/>
+          <w:szCs w:val="24"/>
+        </w:rPr>
+        <w:t xml:space="preserve"> efficiency</w:t>
       </w:r>
       <w:r>
         <w:rPr>
@@ -7059,6 +7587,7 @@
         <w:lastRenderedPageBreak/>
         <w:tab/>
       </w:r>
+      <w:proofErr w:type="spellStart"/>
       <w:r>
         <w:rPr>
           <w:rFonts w:ascii="Times New Roman" w:hAnsi="Times New Roman" w:cs="Times New Roman"/>
@@ -7067,6 +7596,7 @@
         </w:rPr>
         <w:t>Rpath</w:t>
       </w:r>
+      <w:proofErr w:type="spellEnd"/>
       <w:r>
         <w:rPr>
           <w:rFonts w:ascii="Times New Roman" w:hAnsi="Times New Roman" w:cs="Times New Roman"/>
@@ -7113,7 +7643,25 @@
           <w:sz w:val="24"/>
           <w:szCs w:val="24"/>
         </w:rPr>
-        <w:t>the von Bertalanffy growth rate parameter</w:t>
+        <w:t xml:space="preserve">the von </w:t>
+      </w:r>
+      <w:proofErr w:type="spellStart"/>
+      <w:r>
+        <w:rPr>
+          <w:rFonts w:ascii="Times New Roman" w:hAnsi="Times New Roman" w:cs="Times New Roman"/>
+          <w:sz w:val="24"/>
+          <w:szCs w:val="24"/>
+        </w:rPr>
+        <w:t>Bertalanffy</w:t>
+      </w:r>
+      <w:proofErr w:type="spellEnd"/>
+      <w:r>
+        <w:rPr>
+          <w:rFonts w:ascii="Times New Roman" w:hAnsi="Times New Roman" w:cs="Times New Roman"/>
+          <w:sz w:val="24"/>
+          <w:szCs w:val="24"/>
+        </w:rPr>
+        <w:t xml:space="preserve"> growth rate parameter</w:t>
       </w:r>
       <w:r>
         <w:rPr>
@@ -7147,6 +7695,7 @@
         </w:rPr>
         <w:t xml:space="preserve"> </w:t>
       </w:r>
+      <w:proofErr w:type="spellStart"/>
       <w:r>
         <w:rPr>
           <w:rFonts w:ascii="Times New Roman" w:hAnsi="Times New Roman" w:cs="Times New Roman"/>
@@ -7155,6 +7704,7 @@
         </w:rPr>
         <w:t>Rpath</w:t>
       </w:r>
+      <w:proofErr w:type="spellEnd"/>
       <w:r>
         <w:rPr>
           <w:rFonts w:ascii="Times New Roman" w:hAnsi="Times New Roman" w:cs="Times New Roman"/>
@@ -7177,7 +7727,7 @@
         <w:spacing w:after="0" w:line="480" w:lineRule="auto"/>
         <w:ind w:firstLine="720"/>
         <w:rPr>
-          <w:ins w:id="3" w:author="Olaf Jensen" w:date="2022-02-26T14:56:00Z"/>
+          <w:ins w:id="4" w:author="Olaf Jensen" w:date="2022-02-26T14:56:00Z"/>
           <w:rFonts w:ascii="Times New Roman" w:hAnsi="Times New Roman" w:cs="Times New Roman"/>
           <w:sz w:val="24"/>
           <w:szCs w:val="24"/>
@@ -7189,7 +7739,25 @@
           <w:sz w:val="24"/>
           <w:szCs w:val="24"/>
         </w:rPr>
-        <w:t xml:space="preserve">Our Rpath model </w:t>
+        <w:t xml:space="preserve">Our </w:t>
+      </w:r>
+      <w:proofErr w:type="spellStart"/>
+      <w:r>
+        <w:rPr>
+          <w:rFonts w:ascii="Times New Roman" w:hAnsi="Times New Roman" w:cs="Times New Roman"/>
+          <w:sz w:val="24"/>
+          <w:szCs w:val="24"/>
+        </w:rPr>
+        <w:t>Rpath</w:t>
+      </w:r>
+      <w:proofErr w:type="spellEnd"/>
+      <w:r>
+        <w:rPr>
+          <w:rFonts w:ascii="Times New Roman" w:hAnsi="Times New Roman" w:cs="Times New Roman"/>
+          <w:sz w:val="24"/>
+          <w:szCs w:val="24"/>
+        </w:rPr>
+        <w:t xml:space="preserve"> model </w:t>
       </w:r>
       <w:r>
         <w:rPr>
@@ -7285,7 +7853,25 @@
           <w:sz w:val="24"/>
           <w:szCs w:val="24"/>
         </w:rPr>
-        <w:t xml:space="preserve">e Mutsert et al. </w:t>
+        <w:t xml:space="preserve">e </w:t>
+      </w:r>
+      <w:proofErr w:type="spellStart"/>
+      <w:r>
+        <w:rPr>
+          <w:rFonts w:ascii="Times New Roman" w:hAnsi="Times New Roman" w:cs="Times New Roman"/>
+          <w:sz w:val="24"/>
+          <w:szCs w:val="24"/>
+        </w:rPr>
+        <w:t>Mutsert</w:t>
+      </w:r>
+      <w:proofErr w:type="spellEnd"/>
+      <w:r>
+        <w:rPr>
+          <w:rFonts w:ascii="Times New Roman" w:hAnsi="Times New Roman" w:cs="Times New Roman"/>
+          <w:sz w:val="24"/>
+          <w:szCs w:val="24"/>
+        </w:rPr>
+        <w:t xml:space="preserve"> et al. </w:t>
       </w:r>
       <w:r>
         <w:rPr>
@@ -7476,7 +8062,25 @@
           <w:sz w:val="24"/>
           <w:szCs w:val="24"/>
         </w:rPr>
-        <w:t>e Mutsert et al. (2017): gars, stingrays, and diving birds (previous seabird densities were based only on pelicans)</w:t>
+        <w:t xml:space="preserve">e </w:t>
+      </w:r>
+      <w:proofErr w:type="spellStart"/>
+      <w:r>
+        <w:rPr>
+          <w:rFonts w:ascii="Times New Roman" w:hAnsi="Times New Roman" w:cs="Times New Roman"/>
+          <w:sz w:val="24"/>
+          <w:szCs w:val="24"/>
+        </w:rPr>
+        <w:t>Mutsert</w:t>
+      </w:r>
+      <w:proofErr w:type="spellEnd"/>
+      <w:r>
+        <w:rPr>
+          <w:rFonts w:ascii="Times New Roman" w:hAnsi="Times New Roman" w:cs="Times New Roman"/>
+          <w:sz w:val="24"/>
+          <w:szCs w:val="24"/>
+        </w:rPr>
+        <w:t xml:space="preserve"> et al. (2017): gars, stingrays, and diving birds (previous seabird densities were based only on pelicans)</w:t>
       </w:r>
       <w:r>
         <w:rPr>
@@ -7524,7 +8128,25 @@
           <w:sz w:val="24"/>
           <w:szCs w:val="24"/>
         </w:rPr>
-        <w:t xml:space="preserve"> other nearby Ecopath models </w:t>
+        <w:t xml:space="preserve"> other nearby </w:t>
+      </w:r>
+      <w:proofErr w:type="spellStart"/>
+      <w:r>
+        <w:rPr>
+          <w:rFonts w:ascii="Times New Roman" w:hAnsi="Times New Roman" w:cs="Times New Roman"/>
+          <w:sz w:val="24"/>
+          <w:szCs w:val="24"/>
+        </w:rPr>
+        <w:t>Ecopath</w:t>
+      </w:r>
+      <w:proofErr w:type="spellEnd"/>
+      <w:r>
+        <w:rPr>
+          <w:rFonts w:ascii="Times New Roman" w:hAnsi="Times New Roman" w:cs="Times New Roman"/>
+          <w:sz w:val="24"/>
+          <w:szCs w:val="24"/>
+        </w:rPr>
+        <w:t xml:space="preserve"> models </w:t>
       </w:r>
       <w:r>
         <w:rPr>
@@ -7575,7 +8197,25 @@
           <w:sz w:val="24"/>
           <w:szCs w:val="24"/>
         </w:rPr>
-        <w:t>e Mutsert et al. (2017) model because production of some prey fish species was insufficient to meet predator demand.</w:t>
+        <w:t xml:space="preserve">e </w:t>
+      </w:r>
+      <w:proofErr w:type="spellStart"/>
+      <w:r>
+        <w:rPr>
+          <w:rFonts w:ascii="Times New Roman" w:hAnsi="Times New Roman" w:cs="Times New Roman"/>
+          <w:sz w:val="24"/>
+          <w:szCs w:val="24"/>
+        </w:rPr>
+        <w:t>Mutsert</w:t>
+      </w:r>
+      <w:proofErr w:type="spellEnd"/>
+      <w:r>
+        <w:rPr>
+          <w:rFonts w:ascii="Times New Roman" w:hAnsi="Times New Roman" w:cs="Times New Roman"/>
+          <w:sz w:val="24"/>
+          <w:szCs w:val="24"/>
+        </w:rPr>
+        <w:t xml:space="preserve"> et al. (2017) model because production of some prey fish species was insufficient to meet predator demand.</w:t>
       </w:r>
       <w:r>
         <w:rPr>
@@ -7784,7 +8424,25 @@
           <w:sz w:val="24"/>
           <w:szCs w:val="24"/>
         </w:rPr>
-        <w:t xml:space="preserve">e Mutsert et al. (2017). </w:t>
+        <w:t xml:space="preserve">e </w:t>
+      </w:r>
+      <w:proofErr w:type="spellStart"/>
+      <w:r>
+        <w:rPr>
+          <w:rFonts w:ascii="Times New Roman" w:hAnsi="Times New Roman" w:cs="Times New Roman"/>
+          <w:sz w:val="24"/>
+          <w:szCs w:val="24"/>
+        </w:rPr>
+        <w:t>Mutsert</w:t>
+      </w:r>
+      <w:proofErr w:type="spellEnd"/>
+      <w:r>
+        <w:rPr>
+          <w:rFonts w:ascii="Times New Roman" w:hAnsi="Times New Roman" w:cs="Times New Roman"/>
+          <w:sz w:val="24"/>
+          <w:szCs w:val="24"/>
+        </w:rPr>
+        <w:t xml:space="preserve"> et al. (2017). </w:t>
       </w:r>
     </w:p>
     <w:p>
@@ -7923,6 +8581,7 @@
         </w:rPr>
         <w:t xml:space="preserve">small </w:t>
       </w:r>
+      <w:proofErr w:type="spellStart"/>
       <w:r>
         <w:rPr>
           <w:rFonts w:ascii="Times New Roman" w:hAnsi="Times New Roman" w:cs="Times New Roman"/>
@@ -7937,7 +8596,16 @@
           <w:sz w:val="24"/>
           <w:szCs w:val="24"/>
         </w:rPr>
-        <w:t xml:space="preserve">s; </w:t>
+        <w:t>s</w:t>
+      </w:r>
+      <w:proofErr w:type="spellEnd"/>
+      <w:r>
+        <w:rPr>
+          <w:rFonts w:ascii="Times New Roman" w:hAnsi="Times New Roman" w:cs="Times New Roman"/>
+          <w:sz w:val="24"/>
+          <w:szCs w:val="24"/>
+        </w:rPr>
+        <w:t xml:space="preserve">; </w:t>
       </w:r>
       <w:r>
         <w:rPr>
@@ -8144,7 +8812,23 @@
           <w:rFonts w:ascii="Times New Roman" w:hAnsi="Times New Roman" w:cs="Times New Roman"/>
           <w:sz w:val="24"/>
         </w:rPr>
-        <w:t>(Fodrie et al. 2014; Ward et al. 2018; Martin et al. 2020)</w:t>
+        <w:t>(</w:t>
+      </w:r>
+      <w:proofErr w:type="spellStart"/>
+      <w:r>
+        <w:rPr>
+          <w:rFonts w:ascii="Times New Roman" w:hAnsi="Times New Roman" w:cs="Times New Roman"/>
+          <w:sz w:val="24"/>
+        </w:rPr>
+        <w:t>Fodrie</w:t>
+      </w:r>
+      <w:proofErr w:type="spellEnd"/>
+      <w:r>
+        <w:rPr>
+          <w:rFonts w:ascii="Times New Roman" w:hAnsi="Times New Roman" w:cs="Times New Roman"/>
+          <w:sz w:val="24"/>
+        </w:rPr>
+        <w:t xml:space="preserve"> et al. 2014; Ward et al. 2018; Martin et al. 2020)</w:t>
       </w:r>
       <w:r>
         <w:rPr>
@@ -8341,6 +9025,7 @@
         <w:tab/>
         <w:t xml:space="preserve">The mortality rate of group </w:t>
       </w:r>
+      <w:proofErr w:type="spellStart"/>
       <w:r>
         <w:rPr>
           <w:rFonts w:ascii="Times New Roman" w:hAnsi="Times New Roman" w:cs="Times New Roman"/>
@@ -8350,14 +9035,25 @@
         </w:rPr>
         <w:t>i</w:t>
       </w:r>
-      <w:r>
-        <w:rPr>
-          <w:rFonts w:ascii="Times New Roman" w:hAnsi="Times New Roman" w:cs="Times New Roman"/>
-          <w:sz w:val="24"/>
-          <w:szCs w:val="24"/>
-        </w:rPr>
-        <w:t xml:space="preserve"> from fishing is calculated as: </w:t>
-      </w:r>
+      <w:proofErr w:type="spellEnd"/>
+      <w:r>
+        <w:rPr>
+          <w:rFonts w:ascii="Times New Roman" w:hAnsi="Times New Roman" w:cs="Times New Roman"/>
+          <w:sz w:val="24"/>
+          <w:szCs w:val="24"/>
+        </w:rPr>
+        <w:t xml:space="preserve"> from fishing is calculated as</w:t>
+      </w:r>
+      <w:proofErr w:type="gramStart"/>
+      <w:r>
+        <w:rPr>
+          <w:rFonts w:ascii="Times New Roman" w:hAnsi="Times New Roman" w:cs="Times New Roman"/>
+          <w:sz w:val="24"/>
+          <w:szCs w:val="24"/>
+        </w:rPr>
+        <w:t xml:space="preserve">: </w:t>
+      </w:r>
+      <w:proofErr w:type="gramEnd"/>
       <m:oMath>
         <m:sSub>
           <m:sSubPr>
@@ -8440,6 +9136,7 @@
         </w:rPr>
         <w:t xml:space="preserve">. The mortality rate of group </w:t>
       </w:r>
+      <w:proofErr w:type="spellStart"/>
       <w:r>
         <w:rPr>
           <w:rFonts w:ascii="Times New Roman" w:hAnsi="Times New Roman" w:cs="Times New Roman"/>
@@ -8449,6 +9146,7 @@
         </w:rPr>
         <w:t>i</w:t>
       </w:r>
+      <w:proofErr w:type="spellEnd"/>
       <w:r>
         <w:rPr>
           <w:rFonts w:ascii="Times New Roman" w:hAnsi="Times New Roman" w:cs="Times New Roman"/>
@@ -8472,8 +9170,18 @@
           <w:sz w:val="24"/>
           <w:szCs w:val="24"/>
         </w:rPr>
-        <w:t xml:space="preserve"> is calculated as: </w:t>
-      </w:r>
+        <w:t xml:space="preserve"> is calculated as</w:t>
+      </w:r>
+      <w:proofErr w:type="gramStart"/>
+      <w:r>
+        <w:rPr>
+          <w:rFonts w:ascii="Times New Roman" w:hAnsi="Times New Roman" w:cs="Times New Roman"/>
+          <w:sz w:val="24"/>
+          <w:szCs w:val="24"/>
+        </w:rPr>
+        <w:t xml:space="preserve">: </w:t>
+      </w:r>
+      <w:proofErr w:type="gramEnd"/>
       <m:oMath>
         <m:sSub>
           <m:sSubPr>
@@ -8684,6 +9392,7 @@
         </w:rPr>
         <w:t xml:space="preserve">, we standardized these mortality rates by dividing by </w:t>
       </w:r>
+      <w:proofErr w:type="spellStart"/>
       <w:r>
         <w:rPr>
           <w:rFonts w:ascii="Times New Roman" w:eastAsiaTheme="minorEastAsia" w:hAnsi="Times New Roman" w:cs="Times New Roman"/>
@@ -8703,6 +9412,7 @@
         </w:rPr>
         <w:t>i</w:t>
       </w:r>
+      <w:proofErr w:type="spellEnd"/>
       <w:r>
         <w:rPr>
           <w:rFonts w:ascii="Times New Roman" w:eastAsiaTheme="minorEastAsia" w:hAnsi="Times New Roman" w:cs="Times New Roman"/>
@@ -8789,7 +9499,25 @@
           <w:sz w:val="24"/>
           <w:szCs w:val="24"/>
         </w:rPr>
-        <w:t xml:space="preserve"> For example, lower marine mammal abundance may benefit small-bodied fishes due to reduced predation, but if marine mammals also consume larger mesopredators of small-bodied fishes, the net result of lower marine mammal abundance becomes unclear. </w:t>
+        <w:t xml:space="preserve"> For example, lower marine mammal abundance may benefit small-bodied fishes due to reduced predation, but if marine mammals also consume larger </w:t>
+      </w:r>
+      <w:proofErr w:type="spellStart"/>
+      <w:r>
+        <w:rPr>
+          <w:rFonts w:ascii="Times New Roman" w:hAnsi="Times New Roman" w:cs="Times New Roman"/>
+          <w:sz w:val="24"/>
+          <w:szCs w:val="24"/>
+        </w:rPr>
+        <w:t>mesopredators</w:t>
+      </w:r>
+      <w:proofErr w:type="spellEnd"/>
+      <w:r>
+        <w:rPr>
+          <w:rFonts w:ascii="Times New Roman" w:hAnsi="Times New Roman" w:cs="Times New Roman"/>
+          <w:sz w:val="24"/>
+          <w:szCs w:val="24"/>
+        </w:rPr>
+        <w:t xml:space="preserve"> of small-bodied fishes, the net result of lower marine mammal abundance becomes unclear. </w:t>
       </w:r>
     </w:p>
     <w:p>
@@ -8896,7 +9624,43 @@
           <w:sz w:val="24"/>
           <w:szCs w:val="24"/>
         </w:rPr>
-        <w:t xml:space="preserve"> functional response, and 3) density-dependence of the mortality not captured by fishing or predation. We note that in Ecosim, the standard process for projecting Ecopath models through time, users do not have the option to define all of these terms.</w:t>
+        <w:t xml:space="preserve"> functional response, and 3) density-dependence of the mortality not captured by fishing or predation. We note that in </w:t>
+      </w:r>
+      <w:proofErr w:type="spellStart"/>
+      <w:r>
+        <w:rPr>
+          <w:rFonts w:ascii="Times New Roman" w:hAnsi="Times New Roman" w:cs="Times New Roman"/>
+          <w:sz w:val="24"/>
+          <w:szCs w:val="24"/>
+        </w:rPr>
+        <w:t>Ecosim</w:t>
+      </w:r>
+      <w:proofErr w:type="spellEnd"/>
+      <w:r>
+        <w:rPr>
+          <w:rFonts w:ascii="Times New Roman" w:hAnsi="Times New Roman" w:cs="Times New Roman"/>
+          <w:sz w:val="24"/>
+          <w:szCs w:val="24"/>
+        </w:rPr>
+        <w:t xml:space="preserve">, the standard process for projecting </w:t>
+      </w:r>
+      <w:proofErr w:type="spellStart"/>
+      <w:r>
+        <w:rPr>
+          <w:rFonts w:ascii="Times New Roman" w:hAnsi="Times New Roman" w:cs="Times New Roman"/>
+          <w:sz w:val="24"/>
+          <w:szCs w:val="24"/>
+        </w:rPr>
+        <w:t>Ecopath</w:t>
+      </w:r>
+      <w:proofErr w:type="spellEnd"/>
+      <w:r>
+        <w:rPr>
+          <w:rFonts w:ascii="Times New Roman" w:hAnsi="Times New Roman" w:cs="Times New Roman"/>
+          <w:sz w:val="24"/>
+          <w:szCs w:val="24"/>
+        </w:rPr>
+        <w:t xml:space="preserve"> models through time, users do not have the option to define all of these terms.</w:t>
       </w:r>
       <w:r>
         <w:rPr>
@@ -8920,7 +9684,25 @@
           <w:sz w:val="24"/>
           <w:szCs w:val="24"/>
         </w:rPr>
-        <w:t xml:space="preserve">used our Ecopath model to parameterize </w:t>
+        <w:t xml:space="preserve">used our </w:t>
+      </w:r>
+      <w:proofErr w:type="spellStart"/>
+      <w:r>
+        <w:rPr>
+          <w:rFonts w:ascii="Times New Roman" w:hAnsi="Times New Roman" w:cs="Times New Roman"/>
+          <w:sz w:val="24"/>
+          <w:szCs w:val="24"/>
+        </w:rPr>
+        <w:t>Ecopath</w:t>
+      </w:r>
+      <w:proofErr w:type="spellEnd"/>
+      <w:r>
+        <w:rPr>
+          <w:rFonts w:ascii="Times New Roman" w:hAnsi="Times New Roman" w:cs="Times New Roman"/>
+          <w:sz w:val="24"/>
+          <w:szCs w:val="24"/>
+        </w:rPr>
+        <w:t xml:space="preserve"> model to parameterize </w:t>
       </w:r>
       <w:r>
         <w:rPr>
@@ -9374,7 +10156,25 @@
           <w:sz w:val="24"/>
           <w:szCs w:val="24"/>
         </w:rPr>
-        <w:t xml:space="preserve">Our Rpath model indicated a wide range of trophic positions in the nearshore ecosystem, ranging from one (primary producers) to </w:t>
+        <w:t xml:space="preserve">Our </w:t>
+      </w:r>
+      <w:proofErr w:type="spellStart"/>
+      <w:r>
+        <w:rPr>
+          <w:rFonts w:ascii="Times New Roman" w:hAnsi="Times New Roman" w:cs="Times New Roman"/>
+          <w:sz w:val="24"/>
+          <w:szCs w:val="24"/>
+        </w:rPr>
+        <w:t>Rpath</w:t>
+      </w:r>
+      <w:proofErr w:type="spellEnd"/>
+      <w:r>
+        <w:rPr>
+          <w:rFonts w:ascii="Times New Roman" w:hAnsi="Times New Roman" w:cs="Times New Roman"/>
+          <w:sz w:val="24"/>
+          <w:szCs w:val="24"/>
+        </w:rPr>
+        <w:t xml:space="preserve"> model indicated a wide range of trophic positions in the nearshore ecosystem, ranging from one (primary producers) to </w:t>
       </w:r>
       <w:r>
         <w:rPr>
@@ -9539,7 +10339,16 @@
           <w:sz w:val="24"/>
           <w:szCs w:val="24"/>
         </w:rPr>
-        <w:t>, and p</w:t>
+        <w:t xml:space="preserve">, and </w:t>
+      </w:r>
+      <w:proofErr w:type="spellStart"/>
+      <w:r>
+        <w:rPr>
+          <w:rFonts w:ascii="Times New Roman" w:hAnsi="Times New Roman" w:cs="Times New Roman"/>
+          <w:sz w:val="24"/>
+          <w:szCs w:val="24"/>
+        </w:rPr>
+        <w:t>p</w:t>
       </w:r>
       <w:r>
         <w:rPr>
@@ -9549,6 +10358,7 @@
         </w:rPr>
         <w:t>enaeid</w:t>
       </w:r>
+      <w:proofErr w:type="spellEnd"/>
       <w:r>
         <w:rPr>
           <w:rFonts w:ascii="Times New Roman" w:hAnsi="Times New Roman" w:cs="Times New Roman"/>
@@ -9784,6 +10594,7 @@
         </w:rPr>
         <w:t xml:space="preserve">small </w:t>
       </w:r>
+      <w:proofErr w:type="spellStart"/>
       <w:r>
         <w:rPr>
           <w:rFonts w:ascii="Times New Roman" w:hAnsi="Times New Roman" w:cs="Times New Roman"/>
@@ -9800,6 +10611,7 @@
         </w:rPr>
         <w:t>s</w:t>
       </w:r>
+      <w:proofErr w:type="spellEnd"/>
       <w:r>
         <w:rPr>
           <w:rFonts w:ascii="Times New Roman" w:hAnsi="Times New Roman" w:cs="Times New Roman"/>
@@ -10260,7 +11072,25 @@
           <w:sz w:val="24"/>
           <w:szCs w:val="24"/>
         </w:rPr>
-        <w:t xml:space="preserve"> importance of fishing as a driver of most groups, with predation as important for only a few individual prey groups such as small sciaenids and menhaden</w:t>
+        <w:t xml:space="preserve"> importance of fishing as a driver of most groups, with predation as important for only a few individual prey groups such as small </w:t>
+      </w:r>
+      <w:proofErr w:type="spellStart"/>
+      <w:r>
+        <w:rPr>
+          <w:rFonts w:ascii="Times New Roman" w:hAnsi="Times New Roman" w:cs="Times New Roman"/>
+          <w:sz w:val="24"/>
+          <w:szCs w:val="24"/>
+        </w:rPr>
+        <w:t>sciaenids</w:t>
+      </w:r>
+      <w:proofErr w:type="spellEnd"/>
+      <w:r>
+        <w:rPr>
+          <w:rFonts w:ascii="Times New Roman" w:hAnsi="Times New Roman" w:cs="Times New Roman"/>
+          <w:sz w:val="24"/>
+          <w:szCs w:val="24"/>
+        </w:rPr>
+        <w:t xml:space="preserve"> and menhaden</w:t>
       </w:r>
       <w:r>
         <w:rPr>
@@ -10476,7 +11306,25 @@
           <w:sz w:val="24"/>
           <w:szCs w:val="24"/>
         </w:rPr>
-        <w:t xml:space="preserve">from the Rpath model. </w:t>
+        <w:t xml:space="preserve">from the </w:t>
+      </w:r>
+      <w:proofErr w:type="spellStart"/>
+      <w:r>
+        <w:rPr>
+          <w:rFonts w:ascii="Times New Roman" w:hAnsi="Times New Roman" w:cs="Times New Roman"/>
+          <w:sz w:val="24"/>
+          <w:szCs w:val="24"/>
+        </w:rPr>
+        <w:t>Rpath</w:t>
+      </w:r>
+      <w:proofErr w:type="spellEnd"/>
+      <w:r>
+        <w:rPr>
+          <w:rFonts w:ascii="Times New Roman" w:hAnsi="Times New Roman" w:cs="Times New Roman"/>
+          <w:sz w:val="24"/>
+          <w:szCs w:val="24"/>
+        </w:rPr>
+        <w:t xml:space="preserve"> model. </w:t>
       </w:r>
       <w:r>
         <w:rPr>
@@ -10502,6 +11350,7 @@
         </w:rPr>
         <w:t xml:space="preserve">small </w:t>
       </w:r>
+      <w:proofErr w:type="spellStart"/>
       <w:r>
         <w:rPr>
           <w:rFonts w:ascii="Times New Roman" w:hAnsi="Times New Roman" w:cs="Times New Roman"/>
@@ -10518,6 +11367,7 @@
         </w:rPr>
         <w:t>s</w:t>
       </w:r>
+      <w:proofErr w:type="spellEnd"/>
       <w:r>
         <w:rPr>
           <w:rFonts w:ascii="Times New Roman" w:hAnsi="Times New Roman" w:cs="Times New Roman"/>
@@ -10589,7 +11439,25 @@
           <w:sz w:val="24"/>
           <w:szCs w:val="24"/>
         </w:rPr>
-        <w:t xml:space="preserve"> Rpath analysis on direct mortality</w:t>
+        <w:t xml:space="preserve"> </w:t>
+      </w:r>
+      <w:proofErr w:type="spellStart"/>
+      <w:r>
+        <w:rPr>
+          <w:rFonts w:ascii="Times New Roman" w:hAnsi="Times New Roman" w:cs="Times New Roman"/>
+          <w:sz w:val="24"/>
+          <w:szCs w:val="24"/>
+        </w:rPr>
+        <w:t>Rpath</w:t>
+      </w:r>
+      <w:proofErr w:type="spellEnd"/>
+      <w:r>
+        <w:rPr>
+          <w:rFonts w:ascii="Times New Roman" w:hAnsi="Times New Roman" w:cs="Times New Roman"/>
+          <w:sz w:val="24"/>
+          <w:szCs w:val="24"/>
+        </w:rPr>
+        <w:t xml:space="preserve"> analysis on direct mortality</w:t>
       </w:r>
       <w:r>
         <w:rPr>
@@ -10793,6 +11661,7 @@
         </w:rPr>
         <w:t xml:space="preserve">, juvenile red drum, and both stanzas of small </w:t>
       </w:r>
+      <w:proofErr w:type="spellStart"/>
       <w:r>
         <w:rPr>
           <w:rFonts w:ascii="Times New Roman" w:hAnsi="Times New Roman" w:cs="Times New Roman"/>
@@ -10809,6 +11678,7 @@
         </w:rPr>
         <w:t>s</w:t>
       </w:r>
+      <w:proofErr w:type="spellEnd"/>
       <w:r>
         <w:rPr>
           <w:rFonts w:ascii="Times New Roman" w:hAnsi="Times New Roman" w:cs="Times New Roman"/>
@@ -10952,8 +11822,18 @@
           <w:sz w:val="24"/>
           <w:szCs w:val="24"/>
         </w:rPr>
-        <w:t xml:space="preserve"> in biomass, presumably due to release of mesopredators</w:t>
-      </w:r>
+        <w:t xml:space="preserve"> in biomass, presumably due to release of </w:t>
+      </w:r>
+      <w:proofErr w:type="spellStart"/>
+      <w:r>
+        <w:rPr>
+          <w:rFonts w:ascii="Times New Roman" w:hAnsi="Times New Roman" w:cs="Times New Roman"/>
+          <w:sz w:val="24"/>
+          <w:szCs w:val="24"/>
+        </w:rPr>
+        <w:t>mesopredators</w:t>
+      </w:r>
+      <w:proofErr w:type="spellEnd"/>
       <w:r>
         <w:rPr>
           <w:rFonts w:ascii="Times New Roman" w:hAnsi="Times New Roman" w:cs="Times New Roman"/>
@@ -11154,6 +12034,7 @@
         </w:rPr>
         <w:t xml:space="preserve">, juvenile red drum, adult small </w:t>
       </w:r>
+      <w:proofErr w:type="spellStart"/>
       <w:r>
         <w:rPr>
           <w:rFonts w:ascii="Times New Roman" w:hAnsi="Times New Roman" w:cs="Times New Roman"/>
@@ -11170,6 +12051,7 @@
         </w:rPr>
         <w:t>s</w:t>
       </w:r>
+      <w:proofErr w:type="spellEnd"/>
       <w:r>
         <w:rPr>
           <w:rFonts w:ascii="Times New Roman" w:hAnsi="Times New Roman" w:cs="Times New Roman"/>
@@ -11689,6 +12571,7 @@
         </w:rPr>
         <w:t xml:space="preserve">than any predator (point clouds below the 1:1 line). For small </w:t>
       </w:r>
+      <w:proofErr w:type="spellStart"/>
       <w:r>
         <w:rPr>
           <w:rFonts w:ascii="Times New Roman" w:hAnsi="Times New Roman" w:cs="Times New Roman"/>
@@ -11705,6 +12588,7 @@
         </w:rPr>
         <w:t>s</w:t>
       </w:r>
+      <w:proofErr w:type="spellEnd"/>
       <w:r>
         <w:rPr>
           <w:rFonts w:ascii="Times New Roman" w:hAnsi="Times New Roman" w:cs="Times New Roman"/>
@@ -12587,7 +13471,23 @@
           <w:rFonts w:ascii="Times New Roman" w:hAnsi="Times New Roman" w:cs="Times New Roman"/>
           <w:sz w:val="24"/>
         </w:rPr>
-        <w:t>(Quetglas et al. 2016)</w:t>
+        <w:t>(</w:t>
+      </w:r>
+      <w:proofErr w:type="spellStart"/>
+      <w:r>
+        <w:rPr>
+          <w:rFonts w:ascii="Times New Roman" w:hAnsi="Times New Roman" w:cs="Times New Roman"/>
+          <w:sz w:val="24"/>
+        </w:rPr>
+        <w:t>Quetglas</w:t>
+      </w:r>
+      <w:proofErr w:type="spellEnd"/>
+      <w:r>
+        <w:rPr>
+          <w:rFonts w:ascii="Times New Roman" w:hAnsi="Times New Roman" w:cs="Times New Roman"/>
+          <w:sz w:val="24"/>
+        </w:rPr>
+        <w:t xml:space="preserve"> et al. 2016)</w:t>
       </w:r>
       <w:r>
         <w:rPr>
@@ -12685,21 +13585,49 @@
         </w:rPr>
         <w:t xml:space="preserve"> both </w:t>
       </w:r>
-      <w:r>
-        <w:rPr>
-          <w:rFonts w:ascii="Times New Roman" w:hAnsi="Times New Roman" w:cs="Times New Roman"/>
-          <w:sz w:val="24"/>
-          <w:szCs w:val="24"/>
-        </w:rPr>
-        <w:t xml:space="preserve">penaeids </w:t>
-      </w:r>
-      <w:r>
-        <w:rPr>
-          <w:rFonts w:ascii="Times New Roman" w:hAnsi="Times New Roman" w:cs="Times New Roman"/>
-          <w:sz w:val="24"/>
-          <w:szCs w:val="24"/>
-        </w:rPr>
-        <w:t xml:space="preserve">as well as functional groups such as small sciaenids and menhaden that are subjected to the fishery’s high rates of incidental catch </w:t>
+      <w:proofErr w:type="spellStart"/>
+      <w:r>
+        <w:rPr>
+          <w:rFonts w:ascii="Times New Roman" w:hAnsi="Times New Roman" w:cs="Times New Roman"/>
+          <w:sz w:val="24"/>
+          <w:szCs w:val="24"/>
+        </w:rPr>
+        <w:t>penaeids</w:t>
+      </w:r>
+      <w:proofErr w:type="spellEnd"/>
+      <w:r>
+        <w:rPr>
+          <w:rFonts w:ascii="Times New Roman" w:hAnsi="Times New Roman" w:cs="Times New Roman"/>
+          <w:sz w:val="24"/>
+          <w:szCs w:val="24"/>
+        </w:rPr>
+        <w:t xml:space="preserve"> </w:t>
+      </w:r>
+      <w:r>
+        <w:rPr>
+          <w:rFonts w:ascii="Times New Roman" w:hAnsi="Times New Roman" w:cs="Times New Roman"/>
+          <w:sz w:val="24"/>
+          <w:szCs w:val="24"/>
+        </w:rPr>
+        <w:t xml:space="preserve">as well as functional groups such as small </w:t>
+      </w:r>
+      <w:proofErr w:type="spellStart"/>
+      <w:r>
+        <w:rPr>
+          <w:rFonts w:ascii="Times New Roman" w:hAnsi="Times New Roman" w:cs="Times New Roman"/>
+          <w:sz w:val="24"/>
+          <w:szCs w:val="24"/>
+        </w:rPr>
+        <w:t>sciaenids</w:t>
+      </w:r>
+      <w:proofErr w:type="spellEnd"/>
+      <w:r>
+        <w:rPr>
+          <w:rFonts w:ascii="Times New Roman" w:hAnsi="Times New Roman" w:cs="Times New Roman"/>
+          <w:sz w:val="24"/>
+          <w:szCs w:val="24"/>
+        </w:rPr>
+        <w:t xml:space="preserve"> and menhaden that are subjected to the fishery’s high rates of incidental catch </w:t>
       </w:r>
       <w:r>
         <w:rPr>
@@ -12804,6 +13732,7 @@
         </w:rPr>
         <w:t xml:space="preserve"> of </w:t>
       </w:r>
+      <w:proofErr w:type="spellStart"/>
       <w:r>
         <w:rPr>
           <w:rFonts w:ascii="Times New Roman" w:hAnsi="Times New Roman" w:cs="Times New Roman"/>
@@ -12811,7 +13740,16 @@
           <w:szCs w:val="24"/>
         </w:rPr>
         <w:lastRenderedPageBreak/>
-        <w:t xml:space="preserve">penaeids </w:t>
+        <w:t>penaeids</w:t>
+      </w:r>
+      <w:proofErr w:type="spellEnd"/>
+      <w:r>
+        <w:rPr>
+          <w:rFonts w:ascii="Times New Roman" w:hAnsi="Times New Roman" w:cs="Times New Roman"/>
+          <w:sz w:val="24"/>
+          <w:szCs w:val="24"/>
+        </w:rPr>
+        <w:t xml:space="preserve"> </w:t>
       </w:r>
       <w:r>
         <w:rPr>
@@ -13011,6 +13949,7 @@
         </w:rPr>
         <w:t xml:space="preserve">oriented groups like small </w:t>
       </w:r>
+      <w:proofErr w:type="spellStart"/>
       <w:r>
         <w:rPr>
           <w:rFonts w:ascii="Times New Roman" w:hAnsi="Times New Roman" w:cs="Times New Roman"/>
@@ -13025,7 +13964,16 @@
           <w:sz w:val="24"/>
           <w:szCs w:val="24"/>
         </w:rPr>
-        <w:t>s,</w:t>
+        <w:t>s</w:t>
+      </w:r>
+      <w:proofErr w:type="spellEnd"/>
+      <w:r>
+        <w:rPr>
+          <w:rFonts w:ascii="Times New Roman" w:hAnsi="Times New Roman" w:cs="Times New Roman"/>
+          <w:sz w:val="24"/>
+          <w:szCs w:val="24"/>
+        </w:rPr>
+        <w:t>,</w:t>
       </w:r>
       <w:r>
         <w:rPr>
@@ -13240,17 +14188,7 @@
           <w:sz w:val="24"/>
           <w:szCs w:val="24"/>
         </w:rPr>
-        <w:t xml:space="preserve">diving </w:t>
-      </w:r>
-      <w:bookmarkStart w:id="4" w:name="_GoBack"/>
-      <w:bookmarkEnd w:id="4"/>
-      <w:r>
-        <w:rPr>
-          <w:rFonts w:ascii="Times New Roman" w:hAnsi="Times New Roman" w:cs="Times New Roman"/>
-          <w:sz w:val="24"/>
-          <w:szCs w:val="24"/>
-        </w:rPr>
-        <w:t>bird</w:t>
+        <w:t>diving bird</w:t>
       </w:r>
       <w:r>
         <w:rPr>
@@ -13292,6 +14230,7 @@
         </w:rPr>
         <w:t xml:space="preserve">In our model, dolphins exerted the strongest top-down control on small </w:t>
       </w:r>
+      <w:proofErr w:type="spellStart"/>
       <w:r>
         <w:rPr>
           <w:rFonts w:ascii="Times New Roman" w:hAnsi="Times New Roman" w:cs="Times New Roman"/>
@@ -13304,6 +14243,7 @@
         </w:rPr>
         <w:t>s</w:t>
       </w:r>
+      <w:proofErr w:type="spellEnd"/>
       <w:r>
         <w:rPr>
           <w:rFonts w:ascii="Times New Roman" w:hAnsi="Times New Roman" w:cs="Times New Roman"/>
@@ -13322,6 +14262,7 @@
         </w:rPr>
         <w:t xml:space="preserve"> of small </w:t>
       </w:r>
+      <w:proofErr w:type="spellStart"/>
       <w:r>
         <w:rPr>
           <w:rFonts w:ascii="Times New Roman" w:hAnsi="Times New Roman" w:cs="Times New Roman"/>
@@ -13334,6 +14275,7 @@
         </w:rPr>
         <w:t>s</w:t>
       </w:r>
+      <w:proofErr w:type="spellEnd"/>
       <w:r>
         <w:rPr>
           <w:rFonts w:ascii="Times New Roman" w:hAnsi="Times New Roman" w:cs="Times New Roman"/>
@@ -13376,6 +14318,7 @@
         </w:rPr>
         <w:t xml:space="preserve">. In our model, small </w:t>
       </w:r>
+      <w:proofErr w:type="spellStart"/>
       <w:r>
         <w:rPr>
           <w:rFonts w:ascii="Times New Roman" w:hAnsi="Times New Roman" w:cs="Times New Roman"/>
@@ -13388,6 +14331,7 @@
         </w:rPr>
         <w:t>s</w:t>
       </w:r>
+      <w:proofErr w:type="spellEnd"/>
       <w:r>
         <w:rPr>
           <w:rFonts w:ascii="Times New Roman" w:hAnsi="Times New Roman" w:cs="Times New Roman"/>
@@ -13422,7 +14366,21 @@
         <w:rPr>
           <w:rFonts w:ascii="Times New Roman" w:hAnsi="Times New Roman" w:cs="Times New Roman"/>
         </w:rPr>
-        <w:t>(Schwacke et al. 2013)</w:t>
+        <w:t>(</w:t>
+      </w:r>
+      <w:proofErr w:type="spellStart"/>
+      <w:r>
+        <w:rPr>
+          <w:rFonts w:ascii="Times New Roman" w:hAnsi="Times New Roman" w:cs="Times New Roman"/>
+        </w:rPr>
+        <w:t>Schwacke</w:t>
+      </w:r>
+      <w:proofErr w:type="spellEnd"/>
+      <w:r>
+        <w:rPr>
+          <w:rFonts w:ascii="Times New Roman" w:hAnsi="Times New Roman" w:cs="Times New Roman"/>
+        </w:rPr>
+        <w:t xml:space="preserve"> et al. 2013)</w:t>
       </w:r>
       <w:r>
         <w:rPr>
@@ -14739,7 +15697,23 @@
           <w:rFonts w:ascii="Times New Roman" w:hAnsi="Times New Roman" w:cs="Times New Roman"/>
           <w:sz w:val="24"/>
         </w:rPr>
-        <w:t>(Fodrie et al. 2014; Shelton et al. 2017)</w:t>
+        <w:t>(</w:t>
+      </w:r>
+      <w:proofErr w:type="spellStart"/>
+      <w:r>
+        <w:rPr>
+          <w:rFonts w:ascii="Times New Roman" w:hAnsi="Times New Roman" w:cs="Times New Roman"/>
+          <w:sz w:val="24"/>
+        </w:rPr>
+        <w:t>Fodrie</w:t>
+      </w:r>
+      <w:proofErr w:type="spellEnd"/>
+      <w:r>
+        <w:rPr>
+          <w:rFonts w:ascii="Times New Roman" w:hAnsi="Times New Roman" w:cs="Times New Roman"/>
+          <w:sz w:val="24"/>
+        </w:rPr>
+        <w:t xml:space="preserve"> et al. 2014; Shelton et al. 2017)</w:t>
       </w:r>
       <w:r>
         <w:rPr>
@@ -15204,7 +16178,71 @@
           <w:rFonts w:ascii="Times New Roman" w:hAnsi="Times New Roman" w:cs="Times New Roman"/>
           <w:sz w:val="24"/>
         </w:rPr>
-        <w:t>(Minello and Rozas 2002; Rozas and Minello 2015)</w:t>
+        <w:t>(</w:t>
+      </w:r>
+      <w:proofErr w:type="spellStart"/>
+      <w:r>
+        <w:rPr>
+          <w:rFonts w:ascii="Times New Roman" w:hAnsi="Times New Roman" w:cs="Times New Roman"/>
+          <w:sz w:val="24"/>
+        </w:rPr>
+        <w:t>Minello</w:t>
+      </w:r>
+      <w:proofErr w:type="spellEnd"/>
+      <w:r>
+        <w:rPr>
+          <w:rFonts w:ascii="Times New Roman" w:hAnsi="Times New Roman" w:cs="Times New Roman"/>
+          <w:sz w:val="24"/>
+        </w:rPr>
+        <w:t xml:space="preserve"> and </w:t>
+      </w:r>
+      <w:proofErr w:type="spellStart"/>
+      <w:r>
+        <w:rPr>
+          <w:rFonts w:ascii="Times New Roman" w:hAnsi="Times New Roman" w:cs="Times New Roman"/>
+          <w:sz w:val="24"/>
+        </w:rPr>
+        <w:t>Rozas</w:t>
+      </w:r>
+      <w:proofErr w:type="spellEnd"/>
+      <w:r>
+        <w:rPr>
+          <w:rFonts w:ascii="Times New Roman" w:hAnsi="Times New Roman" w:cs="Times New Roman"/>
+          <w:sz w:val="24"/>
+        </w:rPr>
+        <w:t xml:space="preserve"> 2002; </w:t>
+      </w:r>
+      <w:proofErr w:type="spellStart"/>
+      <w:r>
+        <w:rPr>
+          <w:rFonts w:ascii="Times New Roman" w:hAnsi="Times New Roman" w:cs="Times New Roman"/>
+          <w:sz w:val="24"/>
+        </w:rPr>
+        <w:t>Rozas</w:t>
+      </w:r>
+      <w:proofErr w:type="spellEnd"/>
+      <w:r>
+        <w:rPr>
+          <w:rFonts w:ascii="Times New Roman" w:hAnsi="Times New Roman" w:cs="Times New Roman"/>
+          <w:sz w:val="24"/>
+        </w:rPr>
+        <w:t xml:space="preserve"> and </w:t>
+      </w:r>
+      <w:proofErr w:type="spellStart"/>
+      <w:r>
+        <w:rPr>
+          <w:rFonts w:ascii="Times New Roman" w:hAnsi="Times New Roman" w:cs="Times New Roman"/>
+          <w:sz w:val="24"/>
+        </w:rPr>
+        <w:t>Minello</w:t>
+      </w:r>
+      <w:proofErr w:type="spellEnd"/>
+      <w:r>
+        <w:rPr>
+          <w:rFonts w:ascii="Times New Roman" w:hAnsi="Times New Roman" w:cs="Times New Roman"/>
+          <w:sz w:val="24"/>
+        </w:rPr>
+        <w:t xml:space="preserve"> 2015)</w:t>
       </w:r>
       <w:r>
         <w:rPr>
@@ -15940,7 +16978,25 @@
           <w:sz w:val="24"/>
           <w:szCs w:val="24"/>
         </w:rPr>
-        <w:t>(Able et al. 2015; López-Duarte et al. 2016)</w:t>
+        <w:t xml:space="preserve">(Able et al. 2015; </w:t>
+      </w:r>
+      <w:proofErr w:type="spellStart"/>
+      <w:r>
+        <w:rPr>
+          <w:rFonts w:ascii="Times New Roman" w:hAnsi="Times New Roman" w:cs="Times New Roman"/>
+          <w:sz w:val="24"/>
+          <w:szCs w:val="24"/>
+        </w:rPr>
+        <w:t>López</w:t>
+      </w:r>
+      <w:proofErr w:type="spellEnd"/>
+      <w:r>
+        <w:rPr>
+          <w:rFonts w:ascii="Times New Roman" w:hAnsi="Times New Roman" w:cs="Times New Roman"/>
+          <w:sz w:val="24"/>
+          <w:szCs w:val="24"/>
+        </w:rPr>
+        <w:t>-Duarte et al. 2016)</w:t>
       </w:r>
       <w:r>
         <w:rPr>
@@ -15998,6 +17054,7 @@
         </w:rPr>
         <w:t xml:space="preserve">Small </w:t>
       </w:r>
+      <w:proofErr w:type="spellStart"/>
       <w:r>
         <w:rPr>
           <w:rFonts w:ascii="Times New Roman" w:hAnsi="Times New Roman" w:cs="Times New Roman"/>
@@ -16014,6 +17071,7 @@
         </w:rPr>
         <w:t>s</w:t>
       </w:r>
+      <w:proofErr w:type="spellEnd"/>
       <w:r>
         <w:rPr>
           <w:rFonts w:ascii="Times New Roman" w:hAnsi="Times New Roman" w:cs="Times New Roman"/>
@@ -16516,13 +17574,41 @@
           <w:szCs w:val="24"/>
         </w:rPr>
       </w:pPr>
-      <w:r>
-        <w:rPr>
-          <w:rFonts w:ascii="Times New Roman" w:hAnsi="Times New Roman" w:cs="Times New Roman"/>
-          <w:sz w:val="24"/>
-          <w:szCs w:val="24"/>
-        </w:rPr>
-        <w:t>org (doi: 10.7266/N7J10121)."</w:t>
+      <w:proofErr w:type="gramStart"/>
+      <w:r>
+        <w:rPr>
+          <w:rFonts w:ascii="Times New Roman" w:hAnsi="Times New Roman" w:cs="Times New Roman"/>
+          <w:sz w:val="24"/>
+          <w:szCs w:val="24"/>
+        </w:rPr>
+        <w:t>org</w:t>
+      </w:r>
+      <w:proofErr w:type="gramEnd"/>
+      <w:r>
+        <w:rPr>
+          <w:rFonts w:ascii="Times New Roman" w:hAnsi="Times New Roman" w:cs="Times New Roman"/>
+          <w:sz w:val="24"/>
+          <w:szCs w:val="24"/>
+        </w:rPr>
+        <w:t xml:space="preserve"> (</w:t>
+      </w:r>
+      <w:proofErr w:type="spellStart"/>
+      <w:r>
+        <w:rPr>
+          <w:rFonts w:ascii="Times New Roman" w:hAnsi="Times New Roman" w:cs="Times New Roman"/>
+          <w:sz w:val="24"/>
+          <w:szCs w:val="24"/>
+        </w:rPr>
+        <w:t>doi</w:t>
+      </w:r>
+      <w:proofErr w:type="spellEnd"/>
+      <w:r>
+        <w:rPr>
+          <w:rFonts w:ascii="Times New Roman" w:hAnsi="Times New Roman" w:cs="Times New Roman"/>
+          <w:sz w:val="24"/>
+          <w:szCs w:val="24"/>
+        </w:rPr>
+        <w:t>: 10.7266/N7J10121)."</w:t>
       </w:r>
       <w:r>
         <w:rPr>
@@ -16678,7 +17764,47 @@
         <w:fldChar w:fldCharType="separate"/>
       </w:r>
       <w:r>
-        <w:t xml:space="preserve">Able, K. W., P. C. López-Duarte, F. J. Fodrie, O. P. Jensen, C. W. Martin, B. J. Roberts, J. Valenti, K. O’Connor, and S. C. Halbert. 2015. Fish Assemblages in Louisiana Salt Marshes: Effects of the Macondo Oil Spill. </w:t>
+        <w:t xml:space="preserve">Able, K. W., P. C. </w:t>
+      </w:r>
+      <w:proofErr w:type="spellStart"/>
+      <w:r>
+        <w:t>López</w:t>
+      </w:r>
+      <w:proofErr w:type="spellEnd"/>
+      <w:r>
+        <w:t xml:space="preserve">-Duarte, F. J. </w:t>
+      </w:r>
+      <w:proofErr w:type="spellStart"/>
+      <w:r>
+        <w:t>Fodrie</w:t>
+      </w:r>
+      <w:proofErr w:type="spellEnd"/>
+      <w:r>
+        <w:t xml:space="preserve">, O. P. Jensen, C. W. Martin, B. J. Roberts, J. </w:t>
+      </w:r>
+      <w:proofErr w:type="spellStart"/>
+      <w:r>
+        <w:t>Valenti</w:t>
+      </w:r>
+      <w:proofErr w:type="spellEnd"/>
+      <w:r>
+        <w:t xml:space="preserve">, K. O’Connor, and S. C. </w:t>
+      </w:r>
+      <w:proofErr w:type="spellStart"/>
+      <w:r>
+        <w:t>Halbert</w:t>
+      </w:r>
+      <w:proofErr w:type="spellEnd"/>
+      <w:r>
+        <w:t xml:space="preserve">. 2015. Fish Assemblages in Louisiana Salt Marshes: Effects of the </w:t>
+      </w:r>
+      <w:proofErr w:type="spellStart"/>
+      <w:r>
+        <w:t>Macondo</w:t>
+      </w:r>
+      <w:proofErr w:type="spellEnd"/>
+      <w:r>
+        <w:t xml:space="preserve"> Oil Spill. </w:t>
       </w:r>
       <w:r>
         <w:rPr>
@@ -16714,7 +17840,31 @@
         <w:pStyle w:val="Bibliography"/>
       </w:pPr>
       <w:r>
-        <w:t xml:space="preserve">Ainsworth, Cameron H., C. B. Paris, N. Perlin, L. N. Dornberger, W. F. P. Iii, E. Chancellor, S. Murawski, et al. 2018. Impacts of the Deepwater Horizon oil spill evaluated using an end-to-end ecosystem model. </w:t>
+        <w:t xml:space="preserve">Ainsworth, Cameron H., C. B. Paris, N. </w:t>
+      </w:r>
+      <w:proofErr w:type="spellStart"/>
+      <w:r>
+        <w:t>Perlin</w:t>
+      </w:r>
+      <w:proofErr w:type="spellEnd"/>
+      <w:r>
+        <w:t xml:space="preserve">, L. N. </w:t>
+      </w:r>
+      <w:proofErr w:type="spellStart"/>
+      <w:r>
+        <w:t>Dornberger</w:t>
+      </w:r>
+      <w:proofErr w:type="spellEnd"/>
+      <w:r>
+        <w:t xml:space="preserve">, W. F. P. Iii, E. Chancellor, S. </w:t>
+      </w:r>
+      <w:proofErr w:type="spellStart"/>
+      <w:r>
+        <w:t>Murawski</w:t>
+      </w:r>
+      <w:proofErr w:type="spellEnd"/>
+      <w:r>
+        <w:t xml:space="preserve">, et al. 2018. Impacts of the Deepwater Horizon oil spill evaluated using an end-to-end ecosystem model. </w:t>
       </w:r>
       <w:r>
         <w:rPr>
@@ -16732,7 +17882,55 @@
         <w:pStyle w:val="Bibliography"/>
       </w:pPr>
       <w:r>
-        <w:t xml:space="preserve">Ainsworth, C.H., E. P. Chassignet, D. French-McCay, C. J. Beegle-Krause, I. Berenshtein, J. Englehardt, T. Fiddaman, et al. 2021. Ten years of modeling the Deepwater Horizon oil spill. </w:t>
+        <w:t xml:space="preserve">Ainsworth, C.H., E. P. </w:t>
+      </w:r>
+      <w:proofErr w:type="spellStart"/>
+      <w:r>
+        <w:t>Chassignet</w:t>
+      </w:r>
+      <w:proofErr w:type="spellEnd"/>
+      <w:r>
+        <w:t>, D. French-</w:t>
+      </w:r>
+      <w:proofErr w:type="spellStart"/>
+      <w:r>
+        <w:t>McCay</w:t>
+      </w:r>
+      <w:proofErr w:type="spellEnd"/>
+      <w:r>
+        <w:t xml:space="preserve">, C. J. </w:t>
+      </w:r>
+      <w:proofErr w:type="spellStart"/>
+      <w:r>
+        <w:t>Beegle</w:t>
+      </w:r>
+      <w:proofErr w:type="spellEnd"/>
+      <w:r>
+        <w:t xml:space="preserve">-Krause, I. </w:t>
+      </w:r>
+      <w:proofErr w:type="spellStart"/>
+      <w:r>
+        <w:t>Berenshtein</w:t>
+      </w:r>
+      <w:proofErr w:type="spellEnd"/>
+      <w:r>
+        <w:t xml:space="preserve">, J. </w:t>
+      </w:r>
+      <w:proofErr w:type="spellStart"/>
+      <w:r>
+        <w:t>Englehardt</w:t>
+      </w:r>
+      <w:proofErr w:type="spellEnd"/>
+      <w:r>
+        <w:t xml:space="preserve">, T. </w:t>
+      </w:r>
+      <w:proofErr w:type="spellStart"/>
+      <w:r>
+        <w:t>Fiddaman</w:t>
+      </w:r>
+      <w:proofErr w:type="spellEnd"/>
+      <w:r>
+        <w:t xml:space="preserve">, et al. 2021. Ten years of modeling the Deepwater Horizon oil spill. </w:t>
       </w:r>
       <w:r>
         <w:rPr>
@@ -16750,7 +17948,63 @@
         <w:pStyle w:val="Bibliography"/>
       </w:pPr>
       <w:r>
-        <w:t xml:space="preserve">Bowen-Stevens, S. R., D. P. Gannon, R. A. Hazelkorn, G. Lovewell, K. M. Volker, S. Smith, M. C. Tumlin, and J. Litz. 2021. Diet of Common Bottlenose Dolphins, Tursiops truncatus, that Stranded in and Near Barataria Bay, Louisiana, 2010–2012. </w:t>
+        <w:t xml:space="preserve">Bowen-Stevens, S. R., D. P. Gannon, R. A. </w:t>
+      </w:r>
+      <w:proofErr w:type="spellStart"/>
+      <w:r>
+        <w:t>Hazelkorn</w:t>
+      </w:r>
+      <w:proofErr w:type="spellEnd"/>
+      <w:r>
+        <w:t xml:space="preserve">, G. </w:t>
+      </w:r>
+      <w:proofErr w:type="spellStart"/>
+      <w:r>
+        <w:t>Lovewell</w:t>
+      </w:r>
+      <w:proofErr w:type="spellEnd"/>
+      <w:r>
+        <w:t xml:space="preserve">, K. M. Volker, S. Smith, M. C. </w:t>
+      </w:r>
+      <w:proofErr w:type="spellStart"/>
+      <w:r>
+        <w:t>Tumlin</w:t>
+      </w:r>
+      <w:proofErr w:type="spellEnd"/>
+      <w:r>
+        <w:t xml:space="preserve">, and J. </w:t>
+      </w:r>
+      <w:proofErr w:type="spellStart"/>
+      <w:r>
+        <w:t>Litz</w:t>
+      </w:r>
+      <w:proofErr w:type="spellEnd"/>
+      <w:r>
+        <w:t xml:space="preserve">. 2021. Diet of Common Bottlenose Dolphins, </w:t>
+      </w:r>
+      <w:proofErr w:type="spellStart"/>
+      <w:r>
+        <w:t>Tursiops</w:t>
+      </w:r>
+      <w:proofErr w:type="spellEnd"/>
+      <w:r>
+        <w:t xml:space="preserve"> </w:t>
+      </w:r>
+      <w:proofErr w:type="spellStart"/>
+      <w:r>
+        <w:t>truncatus</w:t>
+      </w:r>
+      <w:proofErr w:type="spellEnd"/>
+      <w:r>
+        <w:t xml:space="preserve">, that Stranded in and Near </w:t>
+      </w:r>
+      <w:proofErr w:type="spellStart"/>
+      <w:r>
+        <w:t>Barataria</w:t>
+      </w:r>
+      <w:proofErr w:type="spellEnd"/>
+      <w:r>
+        <w:t xml:space="preserve"> Bay, Louisiana, 2010–2012. </w:t>
       </w:r>
       <w:r>
         <w:rPr>
@@ -16768,7 +18022,15 @@
         <w:pStyle w:val="Bibliography"/>
       </w:pPr>
       <w:r>
-        <w:t xml:space="preserve">Chesney, E. J., D. M. Baltz, and R. G. Thomas. 2000. Louisiana Estuarine and Coastal Fisheries and Habitats: Perspectives from a Fish’s Eye View. </w:t>
+        <w:t xml:space="preserve">Chesney, E. J., D. M. </w:t>
+      </w:r>
+      <w:proofErr w:type="spellStart"/>
+      <w:r>
+        <w:t>Baltz</w:t>
+      </w:r>
+      <w:proofErr w:type="spellEnd"/>
+      <w:r>
+        <w:t xml:space="preserve">, and R. G. Thomas. 2000. Louisiana Estuarine and Coastal Fisheries and Habitats: Perspectives from a Fish’s Eye View. </w:t>
       </w:r>
       <w:r>
         <w:rPr>
@@ -16778,7 +18040,15 @@
         <w:t>Ecological Applications</w:t>
       </w:r>
       <w:r>
-        <w:t xml:space="preserve"> 10: 350–366. https://doi.org/10.1890/1051-0761(2000)010[0350:LEACFA]2.0.CO;2.</w:t>
+        <w:t xml:space="preserve"> 10: 350–366. https://doi.org/10.1890/1051-</w:t>
+      </w:r>
+      <w:proofErr w:type="gramStart"/>
+      <w:r>
+        <w:t>0761(</w:t>
+      </w:r>
+      <w:proofErr w:type="gramEnd"/>
+      <w:r>
+        <w:t>2000)010[0350:LEACFA]2.0.CO;2.</w:t>
       </w:r>
     </w:p>
     <w:p>
@@ -16786,7 +18056,15 @@
         <w:pStyle w:val="Bibliography"/>
       </w:pPr>
       <w:r>
-        <w:t xml:space="preserve">Christensen, V., and D. Pauly. 1992. ECOPATH II—a software for balancing steady-state ecosystem models and calculating network characteristics. </w:t>
+        <w:t xml:space="preserve">Christensen, V., and D. </w:t>
+      </w:r>
+      <w:proofErr w:type="spellStart"/>
+      <w:r>
+        <w:t>Pauly</w:t>
+      </w:r>
+      <w:proofErr w:type="spellEnd"/>
+      <w:r>
+        <w:t xml:space="preserve">. 1992. ECOPATH II—a software for balancing steady-state ecosystem models and calculating network characteristics. </w:t>
       </w:r>
       <w:r>
         <w:rPr>
@@ -16804,7 +18082,31 @@
         <w:pStyle w:val="Bibliography"/>
       </w:pPr>
       <w:r>
-        <w:t xml:space="preserve">De Guise, S., M. Levin, L. Jasperse, J. Herrman, R. S. Wells, T. Rowles, and L. Schwacke. 2021. Long-Term Immunological Alterations in Bottlenose Dolphin a Decade after the Deepwater Horizon Oil Spill in the Northern Gulf of Mexico: Potential for Multigenerational Effects. </w:t>
+        <w:t xml:space="preserve">De Guise, S., M. Levin, L. </w:t>
+      </w:r>
+      <w:proofErr w:type="spellStart"/>
+      <w:r>
+        <w:t>Jasperse</w:t>
+      </w:r>
+      <w:proofErr w:type="spellEnd"/>
+      <w:r>
+        <w:t xml:space="preserve">, J. </w:t>
+      </w:r>
+      <w:proofErr w:type="spellStart"/>
+      <w:r>
+        <w:t>Herrman</w:t>
+      </w:r>
+      <w:proofErr w:type="spellEnd"/>
+      <w:r>
+        <w:t xml:space="preserve">, R. S. Wells, T. Rowles, and L. </w:t>
+      </w:r>
+      <w:proofErr w:type="spellStart"/>
+      <w:r>
+        <w:t>Schwacke</w:t>
+      </w:r>
+      <w:proofErr w:type="spellEnd"/>
+      <w:r>
+        <w:t xml:space="preserve">. 2021. Long-Term Immunological Alterations in Bottlenose Dolphin a Decade after the Deepwater Horizon Oil Spill in the Northern Gulf of Mexico: Potential for Multigenerational Effects. </w:t>
       </w:r>
       <w:r>
         <w:rPr>
@@ -16822,7 +18124,23 @@
         <w:pStyle w:val="Bibliography"/>
       </w:pPr>
       <w:r>
-        <w:t xml:space="preserve">De Mutsert, K., K. A. Lewis, E. D. White, and J. Buszowski. 2021. End-to-End Modeling Reveals Species-Specific Effects of Large-Scale Coastal Restoration on Living Resources Facing Climate Change. </w:t>
+        <w:t xml:space="preserve">De </w:t>
+      </w:r>
+      <w:proofErr w:type="spellStart"/>
+      <w:r>
+        <w:t>Mutsert</w:t>
+      </w:r>
+      <w:proofErr w:type="spellEnd"/>
+      <w:r>
+        <w:t xml:space="preserve">, K., K. A. Lewis, E. D. White, and J. </w:t>
+      </w:r>
+      <w:proofErr w:type="spellStart"/>
+      <w:r>
+        <w:t>Buszowski</w:t>
+      </w:r>
+      <w:proofErr w:type="spellEnd"/>
+      <w:r>
+        <w:t xml:space="preserve">. 2021. End-to-End Modeling Reveals Species-Specific Effects of Large-Scale Coastal Restoration on Living Resources Facing Climate Change. </w:t>
       </w:r>
       <w:r>
         <w:rPr>
@@ -16841,7 +18159,31 @@
       </w:pPr>
       <w:r>
         <w:lastRenderedPageBreak/>
-        <w:t xml:space="preserve">De Mutsert, K., K. Lewis, S. Milroy, J. Buszowski, and J. Steenbeek. 2017. Using ecosystem modeling to evaluate trade-offs in coastal management: Effects of large-scale river diversions on fish and fisheries. </w:t>
+        <w:t xml:space="preserve">De </w:t>
+      </w:r>
+      <w:proofErr w:type="spellStart"/>
+      <w:r>
+        <w:t>Mutsert</w:t>
+      </w:r>
+      <w:proofErr w:type="spellEnd"/>
+      <w:r>
+        <w:t xml:space="preserve">, K., K. Lewis, S. Milroy, J. </w:t>
+      </w:r>
+      <w:proofErr w:type="spellStart"/>
+      <w:r>
+        <w:t>Buszowski</w:t>
+      </w:r>
+      <w:proofErr w:type="spellEnd"/>
+      <w:r>
+        <w:t xml:space="preserve">, and J. </w:t>
+      </w:r>
+      <w:proofErr w:type="spellStart"/>
+      <w:r>
+        <w:t>Steenbeek</w:t>
+      </w:r>
+      <w:proofErr w:type="spellEnd"/>
+      <w:r>
+        <w:t xml:space="preserve">. 2017. Using ecosystem modeling to evaluate trade-offs in coastal management: Effects of large-scale river diversions on fish and fisheries. </w:t>
       </w:r>
       <w:r>
         <w:rPr>
@@ -16859,7 +18201,31 @@
         <w:pStyle w:val="Bibliography"/>
       </w:pPr>
       <w:r>
-        <w:t xml:space="preserve">De Mutsert, K., J. Steenbeek, K. Lewis, J. Buszowski, J. H. Cowan, and V. Christensen. 2016. Exploring effects of hypoxia on fish and fisheries in the northern Gulf of Mexico using a dynamic spatially explicit ecosystem model. </w:t>
+        <w:t xml:space="preserve">De </w:t>
+      </w:r>
+      <w:proofErr w:type="spellStart"/>
+      <w:r>
+        <w:t>Mutsert</w:t>
+      </w:r>
+      <w:proofErr w:type="spellEnd"/>
+      <w:r>
+        <w:t xml:space="preserve">, K., J. </w:t>
+      </w:r>
+      <w:proofErr w:type="spellStart"/>
+      <w:r>
+        <w:t>Steenbeek</w:t>
+      </w:r>
+      <w:proofErr w:type="spellEnd"/>
+      <w:r>
+        <w:t xml:space="preserve">, K. Lewis, J. </w:t>
+      </w:r>
+      <w:proofErr w:type="spellStart"/>
+      <w:r>
+        <w:t>Buszowski</w:t>
+      </w:r>
+      <w:proofErr w:type="spellEnd"/>
+      <w:r>
+        <w:t xml:space="preserve">, J. H. Cowan, and V. Christensen. 2016. Exploring effects of hypoxia on fish and fisheries in the northern Gulf of Mexico using a dynamic spatially explicit ecosystem model. </w:t>
       </w:r>
       <w:r>
         <w:rPr>
@@ -16869,7 +18235,23 @@
         <w:t>Ecological Modelling</w:t>
       </w:r>
       <w:r>
-        <w:t xml:space="preserve"> 331. Ecopath 30 Years – Modelling Ecosystem Dynamics: Beyond Boundaries with EwE: 142–150. https://doi.org/10.1016/j.ecolmodel.2015.10.013.</w:t>
+        <w:t xml:space="preserve"> 331. </w:t>
+      </w:r>
+      <w:proofErr w:type="spellStart"/>
+      <w:r>
+        <w:t>Ecopath</w:t>
+      </w:r>
+      <w:proofErr w:type="spellEnd"/>
+      <w:r>
+        <w:t xml:space="preserve"> 30 Years – Modelling Ecosystem Dynamics: Beyond Boundaries with </w:t>
+      </w:r>
+      <w:proofErr w:type="spellStart"/>
+      <w:r>
+        <w:t>EwE</w:t>
+      </w:r>
+      <w:proofErr w:type="spellEnd"/>
+      <w:r>
+        <w:t>: 142–150. https://doi.org/10.1016/j.ecolmodel.2015.10.013.</w:t>
       </w:r>
     </w:p>
     <w:p>
@@ -16930,9 +18312,31 @@
       <w:pPr>
         <w:pStyle w:val="Bibliography"/>
       </w:pPr>
-      <w:r>
-        <w:t xml:space="preserve">Fodrie, F. J., K. W. Able, F. Galvez, K. L. Heck, O. P. Jensen, P. C. López-Duarte, C. W. Martin, R. E. Turner, and A. Whitehead. 2014. Integrating Organismal and Population Responses of Estuarine Fishes in Macondo Spill Research. </w:t>
-      </w:r>
+      <w:proofErr w:type="spellStart"/>
+      <w:r>
+        <w:t>Fodrie</w:t>
+      </w:r>
+      <w:proofErr w:type="spellEnd"/>
+      <w:r>
+        <w:t xml:space="preserve">, F. J., K. W. Able, F. Galvez, K. L. Heck, O. P. Jensen, P. C. </w:t>
+      </w:r>
+      <w:proofErr w:type="spellStart"/>
+      <w:r>
+        <w:t>López</w:t>
+      </w:r>
+      <w:proofErr w:type="spellEnd"/>
+      <w:r>
+        <w:t xml:space="preserve">-Duarte, C. W. Martin, R. E. Turner, and A. Whitehead. 2014. Integrating Organismal and Population Responses of Estuarine Fishes in </w:t>
+      </w:r>
+      <w:proofErr w:type="spellStart"/>
+      <w:r>
+        <w:t>Macondo</w:t>
+      </w:r>
+      <w:proofErr w:type="spellEnd"/>
+      <w:r>
+        <w:t xml:space="preserve"> Spill Research. </w:t>
+      </w:r>
+      <w:proofErr w:type="spellStart"/>
       <w:r>
         <w:rPr>
           <w:i/>
@@ -16940,6 +18344,7 @@
         </w:rPr>
         <w:t>BioScience</w:t>
       </w:r>
+      <w:proofErr w:type="spellEnd"/>
       <w:r>
         <w:t xml:space="preserve"> 64: 778–788. https://doi.org/10.1093/biosci/biu123.</w:t>
       </w:r>
@@ -16949,7 +18354,15 @@
         <w:pStyle w:val="Bibliography"/>
       </w:pPr>
       <w:r>
-        <w:t xml:space="preserve">Fulton, E. A., J. S. Link, I. C. Kaplan, M. Savina-Rolland, P. Johnson, C. Ainsworth, P. Horne, et al. 2011. Lessons in modelling and management of marine ecosystems: the Atlantis experience. </w:t>
+        <w:t xml:space="preserve">Fulton, E. A., J. S. Link, I. C. Kaplan, M. </w:t>
+      </w:r>
+      <w:proofErr w:type="spellStart"/>
+      <w:r>
+        <w:t>Savina</w:t>
+      </w:r>
+      <w:proofErr w:type="spellEnd"/>
+      <w:r>
+        <w:t xml:space="preserve">-Rolland, P. Johnson, C. Ainsworth, P. Horne, et al. 2011. Lessons in modelling and management of marine ecosystems: the Atlantis experience. </w:t>
       </w:r>
       <w:r>
         <w:rPr>
@@ -16985,7 +18398,23 @@
         <w:pStyle w:val="Bibliography"/>
       </w:pPr>
       <w:r>
-        <w:t>Hart, R. A. 2017. Stock Assessment Update for White Shrimp (Litopenaeus setiferus) in the U.S. Gulf of Mexico for the 2016 Fishing Year.</w:t>
+        <w:t>Hart, R. A. 2017. Stock Assessment Update for White Shrimp (</w:t>
+      </w:r>
+      <w:proofErr w:type="spellStart"/>
+      <w:r>
+        <w:t>Litopenaeus</w:t>
+      </w:r>
+      <w:proofErr w:type="spellEnd"/>
+      <w:r>
+        <w:t xml:space="preserve"> </w:t>
+      </w:r>
+      <w:proofErr w:type="spellStart"/>
+      <w:r>
+        <w:t>setiferus</w:t>
+      </w:r>
+      <w:proofErr w:type="spellEnd"/>
+      <w:r>
+        <w:t>) in the U.S. Gulf of Mexico for the 2016 Fishing Year.</w:t>
       </w:r>
     </w:p>
     <w:p>
@@ -16993,7 +18422,23 @@
         <w:pStyle w:val="Bibliography"/>
       </w:pPr>
       <w:r>
-        <w:t>Hart, R. A. 2018. Stock Assessment Update for Brown Shrimp (Farfantepenaeus aztecus) in the U.S. Gulf of Mexico for the 2017 Fishing Year.</w:t>
+        <w:t>Hart, R. A. 2018. Stock Assessment Update for Brown Shrimp (</w:t>
+      </w:r>
+      <w:proofErr w:type="spellStart"/>
+      <w:r>
+        <w:t>Farfantepenaeus</w:t>
+      </w:r>
+      <w:proofErr w:type="spellEnd"/>
+      <w:r>
+        <w:t xml:space="preserve"> </w:t>
+      </w:r>
+      <w:proofErr w:type="spellStart"/>
+      <w:r>
+        <w:t>aztecus</w:t>
+      </w:r>
+      <w:proofErr w:type="spellEnd"/>
+      <w:r>
+        <w:t>) in the U.S. Gulf of Mexico for the 2017 Fishing Year.</w:t>
       </w:r>
     </w:p>
     <w:p>
@@ -17019,7 +18464,47 @@
         <w:pStyle w:val="Bibliography"/>
       </w:pPr>
       <w:r>
-        <w:t xml:space="preserve">Jensen, O. P., C. W. Martin, K. L. Oken, F. J. Fodrie, P. C. López-Duarte, K. W. Able, and B. J. Roberts. 2019. Simultaneous estimation of dispersal and survival of the gulf killifish Fundulus grandis from a batch-tagging experiment. </w:t>
+        <w:t xml:space="preserve">Jensen, O. P., C. W. Martin, K. L. </w:t>
+      </w:r>
+      <w:proofErr w:type="spellStart"/>
+      <w:r>
+        <w:t>Oken</w:t>
+      </w:r>
+      <w:proofErr w:type="spellEnd"/>
+      <w:r>
+        <w:t xml:space="preserve">, F. J. </w:t>
+      </w:r>
+      <w:proofErr w:type="spellStart"/>
+      <w:r>
+        <w:t>Fodrie</w:t>
+      </w:r>
+      <w:proofErr w:type="spellEnd"/>
+      <w:r>
+        <w:t xml:space="preserve">, P. C. </w:t>
+      </w:r>
+      <w:proofErr w:type="spellStart"/>
+      <w:r>
+        <w:t>López</w:t>
+      </w:r>
+      <w:proofErr w:type="spellEnd"/>
+      <w:r>
+        <w:t xml:space="preserve">-Duarte, K. W. Able, and B. J. Roberts. 2019. Simultaneous estimation of dispersal and survival of the gulf killifish </w:t>
+      </w:r>
+      <w:proofErr w:type="spellStart"/>
+      <w:r>
+        <w:t>Fundulus</w:t>
+      </w:r>
+      <w:proofErr w:type="spellEnd"/>
+      <w:r>
+        <w:t xml:space="preserve"> </w:t>
+      </w:r>
+      <w:proofErr w:type="spellStart"/>
+      <w:r>
+        <w:t>grandis</w:t>
+      </w:r>
+      <w:proofErr w:type="spellEnd"/>
+      <w:r>
+        <w:t xml:space="preserve"> from a batch-tagging experiment. </w:t>
       </w:r>
       <w:r>
         <w:rPr>
@@ -17036,8 +18521,13 @@
       <w:pPr>
         <w:pStyle w:val="Bibliography"/>
       </w:pPr>
-      <w:r>
-        <w:t xml:space="preserve">Jodice, P. G. R., L. C. Wickliffe, and E. B. Sachs. 2011. Seabird use of discards from a nearshore shrimp fishery in the South Atlantic Bight, USA. </w:t>
+      <w:proofErr w:type="spellStart"/>
+      <w:r>
+        <w:t>Jodice</w:t>
+      </w:r>
+      <w:proofErr w:type="spellEnd"/>
+      <w:r>
+        <w:t xml:space="preserve">, P. G. R., L. C. Wickliffe, and E. B. Sachs. 2011. Seabird use of discards from a nearshore shrimp fishery in the South Atlantic Bight, USA. </w:t>
       </w:r>
       <w:r>
         <w:rPr>
@@ -17055,7 +18545,23 @@
         <w:pStyle w:val="Bibliography"/>
       </w:pPr>
       <w:r>
-        <w:t xml:space="preserve">Koehn, L. E., T. E. Essington, K. N. Marshall, W. J. Sydeman, A. I. Szoboszlai, and J. A. Thayer. 2017. Trade-offs between forage fish fisheries and their predators in the California Current. </w:t>
+        <w:t xml:space="preserve">Koehn, L. E., T. E. Essington, K. N. Marshall, W. J. </w:t>
+      </w:r>
+      <w:proofErr w:type="spellStart"/>
+      <w:r>
+        <w:t>Sydeman</w:t>
+      </w:r>
+      <w:proofErr w:type="spellEnd"/>
+      <w:r>
+        <w:t xml:space="preserve">, A. I. </w:t>
+      </w:r>
+      <w:proofErr w:type="spellStart"/>
+      <w:r>
+        <w:t>Szoboszlai</w:t>
+      </w:r>
+      <w:proofErr w:type="spellEnd"/>
+      <w:r>
+        <w:t xml:space="preserve">, and J. A. Thayer. 2017. Trade-offs between forage fish fisheries and their predators in the California Current. </w:t>
       </w:r>
       <w:r>
         <w:rPr>
@@ -17072,8 +18578,29 @@
       <w:pPr>
         <w:pStyle w:val="Bibliography"/>
       </w:pPr>
-      <w:r>
-        <w:t>Lellis-Dibble, K. A., K. E. McGlynn, and T. E. Bigford. 2008. Estuarine fish and shellfish species in US commercial and recreational fisheries: economic value as an incentive to protect and restore estuarine habitat.</w:t>
+      <w:proofErr w:type="spellStart"/>
+      <w:r>
+        <w:t>Lellis</w:t>
+      </w:r>
+      <w:proofErr w:type="spellEnd"/>
+      <w:r>
+        <w:t xml:space="preserve">-Dibble, K. A., K. E. </w:t>
+      </w:r>
+      <w:proofErr w:type="spellStart"/>
+      <w:r>
+        <w:t>McGlynn</w:t>
+      </w:r>
+      <w:proofErr w:type="spellEnd"/>
+      <w:r>
+        <w:t xml:space="preserve">, and T. E. </w:t>
+      </w:r>
+      <w:proofErr w:type="spellStart"/>
+      <w:r>
+        <w:t>Bigford</w:t>
+      </w:r>
+      <w:proofErr w:type="spellEnd"/>
+      <w:r>
+        <w:t>. 2008. Estuarine fish and shellfish species in US commercial and recreational fisheries: economic value as an incentive to protect and restore estuarine habitat.</w:t>
       </w:r>
     </w:p>
     <w:p>
@@ -17100,7 +18627,23 @@
         <w:pStyle w:val="Bibliography"/>
       </w:pPr>
       <w:r>
-        <w:t xml:space="preserve">Liu, J., T. Dietz, S. R. Carpenter, C. Folke, M. Alberti, C. L. Redman, S. H. Schneider, et al. 2007. Coupled Human and Natural Systems. </w:t>
+        <w:t xml:space="preserve">Liu, J., T. Dietz, S. R. Carpenter, C. </w:t>
+      </w:r>
+      <w:proofErr w:type="spellStart"/>
+      <w:r>
+        <w:t>Folke</w:t>
+      </w:r>
+      <w:proofErr w:type="spellEnd"/>
+      <w:r>
+        <w:t xml:space="preserve">, M. </w:t>
+      </w:r>
+      <w:proofErr w:type="spellStart"/>
+      <w:r>
+        <w:t>Alberti</w:t>
+      </w:r>
+      <w:proofErr w:type="spellEnd"/>
+      <w:r>
+        <w:t xml:space="preserve">, C. L. Redman, S. H. Schneider, et al. 2007. Coupled Human and Natural Systems. </w:t>
       </w:r>
       <w:r>
         <w:rPr>
@@ -17110,15 +18653,52 @@
         <w:t>AMBIO: A Journal of the Human Environment</w:t>
       </w:r>
       <w:r>
-        <w:t xml:space="preserve"> 36. Royal Swedish Academy of Sciences: 639–649. https://doi.org/10.1579/0044-7447(2007)36[639:CHANS]2.0.CO;2.</w:t>
+        <w:t xml:space="preserve"> 36. Royal Swedish Academy of Sciences: 639–649. https://doi.org/10.1579/0044-</w:t>
+      </w:r>
+      <w:proofErr w:type="gramStart"/>
+      <w:r>
+        <w:t>7447(</w:t>
+      </w:r>
+      <w:proofErr w:type="gramEnd"/>
+      <w:r>
+        <w:t>2007)36[639:CHANS]2.0.CO;2.</w:t>
       </w:r>
     </w:p>
     <w:p>
       <w:pPr>
         <w:pStyle w:val="Bibliography"/>
       </w:pPr>
-      <w:r>
-        <w:t xml:space="preserve">López-Duarte, P. C., F. J. Fodrie, O. P. Jensen, A. Whitehead, F. Galvez, B. Dubansky, and K. W. Able. 2016. Is Exposure to Macondo Oil Reflected in the Otolith Chemistry of Marsh-Resident Fish? </w:t>
+      <w:proofErr w:type="spellStart"/>
+      <w:r>
+        <w:t>López</w:t>
+      </w:r>
+      <w:proofErr w:type="spellEnd"/>
+      <w:r>
+        <w:t xml:space="preserve">-Duarte, P. C., F. J. </w:t>
+      </w:r>
+      <w:proofErr w:type="spellStart"/>
+      <w:r>
+        <w:t>Fodrie</w:t>
+      </w:r>
+      <w:proofErr w:type="spellEnd"/>
+      <w:r>
+        <w:t xml:space="preserve">, O. P. Jensen, A. Whitehead, F. Galvez, B. </w:t>
+      </w:r>
+      <w:proofErr w:type="spellStart"/>
+      <w:r>
+        <w:t>Dubansky</w:t>
+      </w:r>
+      <w:proofErr w:type="spellEnd"/>
+      <w:r>
+        <w:t xml:space="preserve">, and K. W. Able. 2016. Is Exposure to </w:t>
+      </w:r>
+      <w:proofErr w:type="spellStart"/>
+      <w:r>
+        <w:t>Macondo</w:t>
+      </w:r>
+      <w:proofErr w:type="spellEnd"/>
+      <w:r>
+        <w:t xml:space="preserve"> Oil Reflected in the Otolith Chemistry of Marsh-Resident Fish? </w:t>
       </w:r>
       <w:r>
         <w:rPr>
@@ -17135,8 +18715,29 @@
       <w:pPr>
         <w:pStyle w:val="Bibliography"/>
       </w:pPr>
-      <w:r>
-        <w:t xml:space="preserve">Lubchenco, J., M. K. McNutt, G. Dreyfus, S. A. Murawski, D. M. Kennedy, P. T. Anastas, S. Chu, and T. Hunter. 2012. Science in support of the Deepwater Horizon response. </w:t>
+      <w:proofErr w:type="spellStart"/>
+      <w:r>
+        <w:t>Lubchenco</w:t>
+      </w:r>
+      <w:proofErr w:type="spellEnd"/>
+      <w:r>
+        <w:t xml:space="preserve">, J., M. K. McNutt, G. Dreyfus, S. A. </w:t>
+      </w:r>
+      <w:proofErr w:type="spellStart"/>
+      <w:r>
+        <w:t>Murawski</w:t>
+      </w:r>
+      <w:proofErr w:type="spellEnd"/>
+      <w:r>
+        <w:t xml:space="preserve">, D. M. Kennedy, P. T. </w:t>
+      </w:r>
+      <w:proofErr w:type="spellStart"/>
+      <w:r>
+        <w:t>Anastas</w:t>
+      </w:r>
+      <w:proofErr w:type="spellEnd"/>
+      <w:r>
+        <w:t xml:space="preserve">, S. Chu, and T. Hunter. 2012. Science in support of the Deepwater Horizon response. </w:t>
       </w:r>
       <w:r>
         <w:rPr>
@@ -17154,7 +18755,23 @@
         <w:pStyle w:val="Bibliography"/>
       </w:pPr>
       <w:r>
-        <w:t xml:space="preserve">Lucey, S. M., S. K. Gaichas, and K. Y. Aydin. 2020. Conducting reproducible ecosystem modeling using the open source mass balance model Rpath. </w:t>
+        <w:t xml:space="preserve">Lucey, S. M., S. K. </w:t>
+      </w:r>
+      <w:proofErr w:type="spellStart"/>
+      <w:r>
+        <w:t>Gaichas</w:t>
+      </w:r>
+      <w:proofErr w:type="spellEnd"/>
+      <w:r>
+        <w:t xml:space="preserve">, and K. Y. Aydin. 2020. Conducting reproducible ecosystem modeling using the open source mass balance model </w:t>
+      </w:r>
+      <w:proofErr w:type="spellStart"/>
+      <w:r>
+        <w:t>Rpath</w:t>
+      </w:r>
+      <w:proofErr w:type="spellEnd"/>
+      <w:r>
+        <w:t xml:space="preserve">. </w:t>
       </w:r>
       <w:r>
         <w:rPr>
@@ -17172,7 +18789,15 @@
         <w:pStyle w:val="Bibliography"/>
       </w:pPr>
       <w:r>
-        <w:t xml:space="preserve">Marshall, K. N., I. C. Kaplan, E. E. Hodgson, A. Hermann, D. S. Busch, P. McElhany, T. E. Essington, C. J. Harvey, and E. A. Fulton. 2017. Risks of ocean acidification in the California Current food web and fisheries: ecosystem model projections. </w:t>
+        <w:t xml:space="preserve">Marshall, K. N., I. C. Kaplan, E. E. Hodgson, A. Hermann, D. S. Busch, P. </w:t>
+      </w:r>
+      <w:proofErr w:type="spellStart"/>
+      <w:r>
+        <w:t>McElhany</w:t>
+      </w:r>
+      <w:proofErr w:type="spellEnd"/>
+      <w:r>
+        <w:t xml:space="preserve">, T. E. Essington, C. J. Harvey, and E. A. Fulton. 2017. Risks of ocean acidification in the California Current food web and fisheries: ecosystem model projections. </w:t>
       </w:r>
       <w:r>
         <w:rPr>
@@ -17226,7 +18851,23 @@
         <w:pStyle w:val="Bibliography"/>
       </w:pPr>
       <w:r>
-        <w:t xml:space="preserve">McCann, M. J., K. W. Able, R. R. Christian, F. J. Fodrie, O. P. Jensen, J. J. Johnson, P. C. López‐Duarte, et al. 2017. Key taxa in food web responses to stressors: the Deepwater Horizon oil spill. </w:t>
+        <w:t xml:space="preserve">McCann, M. J., K. W. Able, R. R. Christian, F. J. </w:t>
+      </w:r>
+      <w:proofErr w:type="spellStart"/>
+      <w:r>
+        <w:t>Fodrie</w:t>
+      </w:r>
+      <w:proofErr w:type="spellEnd"/>
+      <w:r>
+        <w:t xml:space="preserve">, O. P. Jensen, J. J. Johnson, P. C. </w:t>
+      </w:r>
+      <w:proofErr w:type="spellStart"/>
+      <w:r>
+        <w:t>López</w:t>
+      </w:r>
+      <w:proofErr w:type="spellEnd"/>
+      <w:r>
+        <w:t xml:space="preserve">‐Duarte, et al. 2017. Key taxa in food web responses to stressors: the Deepwater Horizon oil spill. </w:t>
       </w:r>
       <w:r>
         <w:rPr>
@@ -17244,7 +18885,47 @@
         <w:pStyle w:val="Bibliography"/>
       </w:pPr>
       <w:r>
-        <w:t xml:space="preserve">McDonald, T. L., F. E. Hornsby, T. R. Speakman, E. S. Zolman, K. D. Mullin, C. Sinclair, P. E. Rosel, L. Thomas, and L. H. Schwacke. 2017. Survival, density, and abundance of common bottlenose dolphins in Barataria Bay (USA) following the Deepwater Horizon oil spill. </w:t>
+        <w:t xml:space="preserve">McDonald, T. L., F. E. Hornsby, T. R. </w:t>
+      </w:r>
+      <w:proofErr w:type="spellStart"/>
+      <w:r>
+        <w:t>Speakman</w:t>
+      </w:r>
+      <w:proofErr w:type="spellEnd"/>
+      <w:r>
+        <w:t xml:space="preserve">, E. S. </w:t>
+      </w:r>
+      <w:proofErr w:type="spellStart"/>
+      <w:r>
+        <w:t>Zolman</w:t>
+      </w:r>
+      <w:proofErr w:type="spellEnd"/>
+      <w:r>
+        <w:t xml:space="preserve">, K. D. Mullin, C. Sinclair, P. E. </w:t>
+      </w:r>
+      <w:proofErr w:type="spellStart"/>
+      <w:r>
+        <w:t>Rosel</w:t>
+      </w:r>
+      <w:proofErr w:type="spellEnd"/>
+      <w:r>
+        <w:t xml:space="preserve">, L. Thomas, and L. H. </w:t>
+      </w:r>
+      <w:proofErr w:type="spellStart"/>
+      <w:r>
+        <w:t>Schwacke</w:t>
+      </w:r>
+      <w:proofErr w:type="spellEnd"/>
+      <w:r>
+        <w:t xml:space="preserve">. 2017. Survival, density, and abundance of common bottlenose dolphins in </w:t>
+      </w:r>
+      <w:proofErr w:type="spellStart"/>
+      <w:r>
+        <w:t>Barataria</w:t>
+      </w:r>
+      <w:proofErr w:type="spellEnd"/>
+      <w:r>
+        <w:t xml:space="preserve"> Bay (USA) following the Deepwater Horizon oil spill. </w:t>
       </w:r>
       <w:r>
         <w:rPr>
@@ -17261,8 +18942,21 @@
       <w:pPr>
         <w:pStyle w:val="Bibliography"/>
       </w:pPr>
-      <w:r>
-        <w:t xml:space="preserve">Minello, T. J., and L. P. Rozas. 2002. Nekton in Gulf Coast Wetlands: Fine-Scale Distributions, Landscape Patterns, and Restoration Implications. </w:t>
+      <w:proofErr w:type="spellStart"/>
+      <w:r>
+        <w:t>Minello</w:t>
+      </w:r>
+      <w:proofErr w:type="spellEnd"/>
+      <w:r>
+        <w:t xml:space="preserve">, T. J., and L. P. </w:t>
+      </w:r>
+      <w:proofErr w:type="spellStart"/>
+      <w:r>
+        <w:t>Rozas</w:t>
+      </w:r>
+      <w:proofErr w:type="spellEnd"/>
+      <w:r>
+        <w:t xml:space="preserve">. 2002. Nekton in Gulf Coast Wetlands: Fine-Scale Distributions, Landscape Patterns, and Restoration Implications. </w:t>
       </w:r>
       <w:r>
         <w:rPr>
@@ -17272,15 +18966,52 @@
         <w:t>Ecological Applications</w:t>
       </w:r>
       <w:r>
-        <w:t xml:space="preserve"> 12: 441–455. https://doi.org/10.1890/1051-0761(2002)012[0441:NIGCWF]2.0.CO;2.</w:t>
+        <w:t xml:space="preserve"> 12: 441–455. https://doi.org/10.1890/1051-</w:t>
+      </w:r>
+      <w:proofErr w:type="gramStart"/>
+      <w:r>
+        <w:t>0761(</w:t>
+      </w:r>
+      <w:proofErr w:type="gramEnd"/>
+      <w:r>
+        <w:t>2002)012[0441:NIGCWF]2.0.CO;2.</w:t>
       </w:r>
     </w:p>
     <w:p>
       <w:pPr>
         <w:pStyle w:val="Bibliography"/>
       </w:pPr>
-      <w:r>
-        <w:t xml:space="preserve">Murawski, S. A., C. B. Paris, T. Sutton, M. Cockrell, S. O’Farrell, J. Sanchirico, E. Chancellor, and L. Perruso. 2021. Impacts of Deepwater Horizon on Fish and Fisheries: What Have we Learned about Resilience and Vulnerability in a Coupled Human-Natural System? </w:t>
+      <w:proofErr w:type="spellStart"/>
+      <w:r>
+        <w:t>Murawski</w:t>
+      </w:r>
+      <w:proofErr w:type="spellEnd"/>
+      <w:r>
+        <w:t xml:space="preserve">, S. A., C. B. Paris, T. Sutton, M. Cockrell, S. O’Farrell, J. </w:t>
+      </w:r>
+      <w:proofErr w:type="spellStart"/>
+      <w:r>
+        <w:t>Sanchirico</w:t>
+      </w:r>
+      <w:proofErr w:type="spellEnd"/>
+      <w:r>
+        <w:t xml:space="preserve">, E. Chancellor, and L. </w:t>
+      </w:r>
+      <w:proofErr w:type="spellStart"/>
+      <w:r>
+        <w:t>Perruso</w:t>
+      </w:r>
+      <w:proofErr w:type="spellEnd"/>
+      <w:r>
+        <w:t xml:space="preserve">. 2021. Impacts of Deepwater Horizon on Fish and Fisheries: What Have we </w:t>
+      </w:r>
+      <w:proofErr w:type="gramStart"/>
+      <w:r>
+        <w:t>Learned</w:t>
+      </w:r>
+      <w:proofErr w:type="gramEnd"/>
+      <w:r>
+        <w:t xml:space="preserve"> about Resilience and Vulnerability in a Coupled Human-Natural System? </w:t>
       </w:r>
       <w:r>
         <w:rPr>
@@ -17298,7 +19029,55 @@
         <w:pStyle w:val="Bibliography"/>
       </w:pPr>
       <w:r>
-        <w:t xml:space="preserve">O’Neill, B. C., E. Kriegler, K. Riahi, K. L. Ebi, S. Hallegatte, T. R. Carter, R. Mathur, and D. P. van Vuuren. 2014. A new scenario framework for climate change research: the concept of shared socioeconomic pathways. </w:t>
+        <w:t xml:space="preserve">O’Neill, B. C., E. </w:t>
+      </w:r>
+      <w:proofErr w:type="spellStart"/>
+      <w:r>
+        <w:t>Kriegler</w:t>
+      </w:r>
+      <w:proofErr w:type="spellEnd"/>
+      <w:r>
+        <w:t xml:space="preserve">, K. </w:t>
+      </w:r>
+      <w:proofErr w:type="spellStart"/>
+      <w:r>
+        <w:t>Riahi</w:t>
+      </w:r>
+      <w:proofErr w:type="spellEnd"/>
+      <w:r>
+        <w:t xml:space="preserve">, K. L. </w:t>
+      </w:r>
+      <w:proofErr w:type="spellStart"/>
+      <w:r>
+        <w:t>Ebi</w:t>
+      </w:r>
+      <w:proofErr w:type="spellEnd"/>
+      <w:r>
+        <w:t xml:space="preserve">, S. </w:t>
+      </w:r>
+      <w:proofErr w:type="spellStart"/>
+      <w:r>
+        <w:t>Hallegatte</w:t>
+      </w:r>
+      <w:proofErr w:type="spellEnd"/>
+      <w:r>
+        <w:t xml:space="preserve">, T. R. Carter, R. </w:t>
+      </w:r>
+      <w:proofErr w:type="spellStart"/>
+      <w:r>
+        <w:t>Mathur</w:t>
+      </w:r>
+      <w:proofErr w:type="spellEnd"/>
+      <w:r>
+        <w:t xml:space="preserve">, and D. P. van </w:t>
+      </w:r>
+      <w:proofErr w:type="spellStart"/>
+      <w:r>
+        <w:t>Vuuren</w:t>
+      </w:r>
+      <w:proofErr w:type="spellEnd"/>
+      <w:r>
+        <w:t xml:space="preserve">. 2014. A new scenario framework for climate change research: the concept of shared socioeconomic pathways. </w:t>
       </w:r>
       <w:r>
         <w:rPr>
@@ -17316,7 +19095,23 @@
         <w:pStyle w:val="Bibliography"/>
       </w:pPr>
       <w:r>
-        <w:t xml:space="preserve">Peterson, C. H., S. D. Rice, J. W. Short, D. Esler, J. L. Bodkin, B. E. Ballachey, and D. B. Irons. 2003. Long-term ecosystem response to the Exxon Valdez oil spill. </w:t>
+        <w:t xml:space="preserve">Peterson, C. H., S. D. Rice, J. W. Short, D. </w:t>
+      </w:r>
+      <w:proofErr w:type="spellStart"/>
+      <w:r>
+        <w:t>Esler</w:t>
+      </w:r>
+      <w:proofErr w:type="spellEnd"/>
+      <w:r>
+        <w:t xml:space="preserve">, J. L. Bodkin, B. E. </w:t>
+      </w:r>
+      <w:proofErr w:type="spellStart"/>
+      <w:r>
+        <w:t>Ballachey</w:t>
+      </w:r>
+      <w:proofErr w:type="spellEnd"/>
+      <w:r>
+        <w:t xml:space="preserve">, and D. B. Irons. 2003. Long-term ecosystem response to the Exxon Valdez oil spill. </w:t>
       </w:r>
       <w:r>
         <w:rPr>
@@ -17333,9 +19128,46 @@
       <w:pPr>
         <w:pStyle w:val="Bibliography"/>
       </w:pPr>
+      <w:proofErr w:type="spellStart"/>
       <w:r>
         <w:lastRenderedPageBreak/>
-        <w:t xml:space="preserve">Quetglas, A., G. Merino, F. Ordines, B. Guijarro, A. Garau, A. M. Grau, P. Oliver, and E. Massutí. 2016. Assessment and management of western Mediterranean small-scale fisheries. </w:t>
+        <w:t>Quetglas</w:t>
+      </w:r>
+      <w:proofErr w:type="spellEnd"/>
+      <w:r>
+        <w:t xml:space="preserve">, A., G. Merino, F. Ordines, B. </w:t>
+      </w:r>
+      <w:proofErr w:type="spellStart"/>
+      <w:r>
+        <w:t>Guijarro</w:t>
+      </w:r>
+      <w:proofErr w:type="spellEnd"/>
+      <w:r>
+        <w:t xml:space="preserve">, A. </w:t>
+      </w:r>
+      <w:proofErr w:type="spellStart"/>
+      <w:r>
+        <w:t>Garau</w:t>
+      </w:r>
+      <w:proofErr w:type="spellEnd"/>
+      <w:r>
+        <w:t xml:space="preserve">, A. M. </w:t>
+      </w:r>
+      <w:proofErr w:type="spellStart"/>
+      <w:r>
+        <w:t>Grau</w:t>
+      </w:r>
+      <w:proofErr w:type="spellEnd"/>
+      <w:r>
+        <w:t xml:space="preserve">, P. Oliver, and E. </w:t>
+      </w:r>
+      <w:proofErr w:type="spellStart"/>
+      <w:r>
+        <w:t>Massutí</w:t>
+      </w:r>
+      <w:proofErr w:type="spellEnd"/>
+      <w:r>
+        <w:t xml:space="preserve">. 2016. Assessment and management of western Mediterranean small-scale fisheries. </w:t>
       </w:r>
       <w:r>
         <w:rPr>
@@ -17353,7 +19185,7 @@
         <w:pStyle w:val="Bibliography"/>
       </w:pPr>
       <w:r>
-        <w:t xml:space="preserve">R Core Team. 2020. </w:t>
+        <w:t xml:space="preserve">R Core Team. 2021. </w:t>
       </w:r>
       <w:r>
         <w:rPr>
@@ -17388,8 +19220,37 @@
       <w:pPr>
         <w:pStyle w:val="Bibliography"/>
       </w:pPr>
-      <w:r>
-        <w:t xml:space="preserve">Rozas, L. P., and T. J. Minello. 2015. Small-Scale Nekton Density and Growth Patterns Across a Saltmarsh Landscape in Barataria Bay, Louisiana. </w:t>
+      <w:proofErr w:type="spellStart"/>
+      <w:r>
+        <w:t>Rozas</w:t>
+      </w:r>
+      <w:proofErr w:type="spellEnd"/>
+      <w:r>
+        <w:t xml:space="preserve">, L. P., and T. J. </w:t>
+      </w:r>
+      <w:proofErr w:type="spellStart"/>
+      <w:r>
+        <w:t>Minello</w:t>
+      </w:r>
+      <w:proofErr w:type="spellEnd"/>
+      <w:r>
+        <w:t xml:space="preserve">. 2015. Small-Scale Nekton Density and Growth Patterns </w:t>
+      </w:r>
+      <w:proofErr w:type="gramStart"/>
+      <w:r>
+        <w:t>Across</w:t>
+      </w:r>
+      <w:proofErr w:type="gramEnd"/>
+      <w:r>
+        <w:t xml:space="preserve"> a Saltmarsh Landscape in </w:t>
+      </w:r>
+      <w:proofErr w:type="spellStart"/>
+      <w:r>
+        <w:t>Barataria</w:t>
+      </w:r>
+      <w:proofErr w:type="spellEnd"/>
+      <w:r>
+        <w:t xml:space="preserve"> Bay, Louisiana. </w:t>
       </w:r>
       <w:r>
         <w:rPr>
@@ -17406,8 +19267,21 @@
       <w:pPr>
         <w:pStyle w:val="Bibliography"/>
       </w:pPr>
-      <w:r>
-        <w:t xml:space="preserve">Savolainen, M. A., J. M. Fannin, and R. H. Caffey. 2014. Economic Impacts of the U.S. Gulf of Mexico Recreational For-Hire Fishing Industry. </w:t>
+      <w:proofErr w:type="spellStart"/>
+      <w:r>
+        <w:t>Savolainen</w:t>
+      </w:r>
+      <w:proofErr w:type="spellEnd"/>
+      <w:r>
+        <w:t xml:space="preserve">, M. A., J. M. </w:t>
+      </w:r>
+      <w:proofErr w:type="spellStart"/>
+      <w:r>
+        <w:t>Fannin</w:t>
+      </w:r>
+      <w:proofErr w:type="spellEnd"/>
+      <w:r>
+        <w:t xml:space="preserve">, and R. H. Caffey. 2014. Economic Impacts of the U.S. Gulf of Mexico Recreational For-Hire Fishing Industry. </w:t>
       </w:r>
       <w:r>
         <w:rPr>
@@ -17442,8 +19316,53 @@
       <w:pPr>
         <w:pStyle w:val="Bibliography"/>
       </w:pPr>
-      <w:r>
-        <w:t xml:space="preserve">Schwacke, L. H., C. R. Smith, F. I. Townsend, R. S. Wells, L. B. Hart, B. C. Balmer, T. K. Collier, S. De Guise, M. M. Fry, and L. J. Guillette Jr. 2013. Health of common bottlenose dolphins (Tursiops truncatus) in Barataria Bay, Louisiana, following the Deepwater Horizon oil spill. </w:t>
+      <w:proofErr w:type="spellStart"/>
+      <w:r>
+        <w:t>Schwacke</w:t>
+      </w:r>
+      <w:proofErr w:type="spellEnd"/>
+      <w:r>
+        <w:t xml:space="preserve">, L. H., C. R. Smith, F. I. Townsend, R. S. Wells, L. B. Hart, B. C. </w:t>
+      </w:r>
+      <w:proofErr w:type="spellStart"/>
+      <w:r>
+        <w:t>Balmer</w:t>
+      </w:r>
+      <w:proofErr w:type="spellEnd"/>
+      <w:r>
+        <w:t xml:space="preserve">, T. K. Collier, S. De Guise, M. M. Fry, and L. J. </w:t>
+      </w:r>
+      <w:proofErr w:type="spellStart"/>
+      <w:r>
+        <w:t>Guillette</w:t>
+      </w:r>
+      <w:proofErr w:type="spellEnd"/>
+      <w:r>
+        <w:t xml:space="preserve"> Jr. 2013. Health of common bottlenose dolphins (</w:t>
+      </w:r>
+      <w:proofErr w:type="spellStart"/>
+      <w:r>
+        <w:t>Tursiops</w:t>
+      </w:r>
+      <w:proofErr w:type="spellEnd"/>
+      <w:r>
+        <w:t xml:space="preserve"> </w:t>
+      </w:r>
+      <w:proofErr w:type="spellStart"/>
+      <w:r>
+        <w:t>truncatus</w:t>
+      </w:r>
+      <w:proofErr w:type="spellEnd"/>
+      <w:r>
+        <w:t xml:space="preserve">) in </w:t>
+      </w:r>
+      <w:proofErr w:type="spellStart"/>
+      <w:r>
+        <w:t>Barataria</w:t>
+      </w:r>
+      <w:proofErr w:type="spellEnd"/>
+      <w:r>
+        <w:t xml:space="preserve"> Bay, Louisiana, following the Deepwater Horizon oil spill. </w:t>
       </w:r>
       <w:r>
         <w:rPr>
@@ -17461,7 +19380,23 @@
         <w:pStyle w:val="Bibliography"/>
       </w:pPr>
       <w:r>
-        <w:t xml:space="preserve">Shelton, A. O., M. E. Hunsicker, E. J. Ward, B. E. Feist, R. Blake, C. L. Ward, B. C. Williams, et al. 2017. Spatio-temporal models reveal subtle changes to demersal communities following the Exxon Valdez oil spill. </w:t>
+        <w:t xml:space="preserve">Shelton, A. O., M. E. </w:t>
+      </w:r>
+      <w:proofErr w:type="spellStart"/>
+      <w:r>
+        <w:t>Hunsicker</w:t>
+      </w:r>
+      <w:proofErr w:type="spellEnd"/>
+      <w:r>
+        <w:t xml:space="preserve">, E. J. Ward, B. E. Feist, R. Blake, C. L. Ward, B. C. Williams, et al. 2017. </w:t>
+      </w:r>
+      <w:proofErr w:type="spellStart"/>
+      <w:r>
+        <w:t>Spatio</w:t>
+      </w:r>
+      <w:proofErr w:type="spellEnd"/>
+      <w:r>
+        <w:t xml:space="preserve">-temporal models reveal subtle changes to demersal communities following the Exxon Valdez oil spill. </w:t>
       </w:r>
       <w:r>
         <w:rPr>
@@ -17479,7 +19414,31 @@
         <w:pStyle w:val="Bibliography"/>
       </w:pPr>
       <w:r>
-        <w:t xml:space="preserve">Short, J. W., H. J. Geiger, J. C. Haney, C. M. Voss, M. L. Vozzo, V. Guillory, and C. H. Peterson. 2017. Anomalously High Recruitment of the 2010 Gulf Menhaden (Brevoortia patronus) Year Class: Evidence of Indirect Effects from the Deepwater Horizon Blowout in the Gulf of Mexico. </w:t>
+        <w:t xml:space="preserve">Short, J. W., H. J. Geiger, J. C. Haney, C. M. Voss, M. L. </w:t>
+      </w:r>
+      <w:proofErr w:type="spellStart"/>
+      <w:r>
+        <w:t>Vozzo</w:t>
+      </w:r>
+      <w:proofErr w:type="spellEnd"/>
+      <w:r>
+        <w:t>, V. Guillory, and C. H. Peterson. 2017. Anomalously High Recruitment of the 2010 Gulf Menhaden (</w:t>
+      </w:r>
+      <w:proofErr w:type="spellStart"/>
+      <w:r>
+        <w:t>Brevoortia</w:t>
+      </w:r>
+      <w:proofErr w:type="spellEnd"/>
+      <w:r>
+        <w:t xml:space="preserve"> </w:t>
+      </w:r>
+      <w:proofErr w:type="spellStart"/>
+      <w:r>
+        <w:t>patronus</w:t>
+      </w:r>
+      <w:proofErr w:type="spellEnd"/>
+      <w:r>
+        <w:t xml:space="preserve">) Year Class: Evidence of Indirect Effects from the Deepwater Horizon Blowout in the Gulf of Mexico. </w:t>
       </w:r>
       <w:r>
         <w:rPr>
@@ -17497,7 +19456,31 @@
         <w:pStyle w:val="Bibliography"/>
       </w:pPr>
       <w:r>
-        <w:t xml:space="preserve">Silliman, B. R., P. M. Dixon, C. Wobus, Q. He, P. Daleo, B. B. Hughes, M. Rissing, J. M. Willis, and M. W. Hester. 2016. Thresholds in marsh resilience to the Deepwater Horizon oil spill. </w:t>
+        <w:t xml:space="preserve">Silliman, B. R., P. M. Dixon, C. </w:t>
+      </w:r>
+      <w:proofErr w:type="spellStart"/>
+      <w:r>
+        <w:t>Wobus</w:t>
+      </w:r>
+      <w:proofErr w:type="spellEnd"/>
+      <w:r>
+        <w:t xml:space="preserve">, Q. He, P. </w:t>
+      </w:r>
+      <w:proofErr w:type="spellStart"/>
+      <w:r>
+        <w:t>Daleo</w:t>
+      </w:r>
+      <w:proofErr w:type="spellEnd"/>
+      <w:r>
+        <w:t xml:space="preserve">, B. B. Hughes, M. </w:t>
+      </w:r>
+      <w:proofErr w:type="spellStart"/>
+      <w:r>
+        <w:t>Rissing</w:t>
+      </w:r>
+      <w:proofErr w:type="spellEnd"/>
+      <w:r>
+        <w:t xml:space="preserve">, J. M. Willis, and M. W. Hester. 2016. Thresholds in marsh resilience to the Deepwater Horizon oil spill. </w:t>
       </w:r>
       <w:r>
         <w:rPr>
@@ -17515,7 +19498,15 @@
         <w:pStyle w:val="Bibliography"/>
       </w:pPr>
       <w:r>
-        <w:t xml:space="preserve">Silliman, B. R., J. van de Koppel, M. W. McCoy, J. Diller, G. N. Kasozi, K. Earl, P. N. Adams, and A. R. Zimmerman. 2012. Degradation and resilience in Louisiana salt marshes after the BP–Deepwater Horizon oil spill. </w:t>
+        <w:t xml:space="preserve">Silliman, B. R., J. van de Koppel, M. W. McCoy, J. Diller, G. N. </w:t>
+      </w:r>
+      <w:proofErr w:type="spellStart"/>
+      <w:r>
+        <w:t>Kasozi</w:t>
+      </w:r>
+      <w:proofErr w:type="spellEnd"/>
+      <w:r>
+        <w:t xml:space="preserve">, K. Earl, P. N. Adams, and A. R. Zimmerman. 2012. Degradation and resilience in Louisiana salt marshes after the BP–Deepwater Horizon oil spill. </w:t>
       </w:r>
       <w:r>
         <w:rPr>
@@ -17532,8 +19523,53 @@
       <w:pPr>
         <w:pStyle w:val="Bibliography"/>
       </w:pPr>
-      <w:r>
-        <w:t xml:space="preserve">Sumaila, U. R., A. M. Cisneros-Montemayor, A. Dyck, L. Huang, W. Cheung, J. Jacquet, K. Kleisner, V. Lam, A. McCrea-Strub, and W. Swartz. 2012. Impact of the Deepwater Horizon well blowout on the economics of US Gulf fisheries. </w:t>
+      <w:proofErr w:type="spellStart"/>
+      <w:r>
+        <w:t>Sumaila</w:t>
+      </w:r>
+      <w:proofErr w:type="spellEnd"/>
+      <w:r>
+        <w:t>, U. R., A. M. Cisneros-</w:t>
+      </w:r>
+      <w:proofErr w:type="spellStart"/>
+      <w:r>
+        <w:t>Montemayor</w:t>
+      </w:r>
+      <w:proofErr w:type="spellEnd"/>
+      <w:r>
+        <w:t xml:space="preserve">, A. </w:t>
+      </w:r>
+      <w:proofErr w:type="spellStart"/>
+      <w:r>
+        <w:t>Dyck</w:t>
+      </w:r>
+      <w:proofErr w:type="spellEnd"/>
+      <w:r>
+        <w:t xml:space="preserve">, L. Huang, W. Cheung, J. </w:t>
+      </w:r>
+      <w:proofErr w:type="spellStart"/>
+      <w:r>
+        <w:t>Jacquet</w:t>
+      </w:r>
+      <w:proofErr w:type="spellEnd"/>
+      <w:r>
+        <w:t xml:space="preserve">, K. </w:t>
+      </w:r>
+      <w:proofErr w:type="spellStart"/>
+      <w:r>
+        <w:t>Kleisner</w:t>
+      </w:r>
+      <w:proofErr w:type="spellEnd"/>
+      <w:r>
+        <w:t>, V. Lam, A. McCrea-</w:t>
+      </w:r>
+      <w:proofErr w:type="spellStart"/>
+      <w:r>
+        <w:t>Strub</w:t>
+      </w:r>
+      <w:proofErr w:type="spellEnd"/>
+      <w:r>
+        <w:t xml:space="preserve">, and W. Swartz. 2012. Impact of the Deepwater Horizon well blowout on the economics of US Gulf fisheries. </w:t>
       </w:r>
       <w:r>
         <w:rPr>
@@ -17550,8 +19586,21 @@
       <w:pPr>
         <w:pStyle w:val="Bibliography"/>
       </w:pPr>
-      <w:r>
-        <w:t xml:space="preserve">Swinea, S. H., and F. J. Fodrie. 2021. Gulf fisheries supported resilience in the decade following unparalleled oiling. </w:t>
+      <w:proofErr w:type="spellStart"/>
+      <w:r>
+        <w:t>Swinea</w:t>
+      </w:r>
+      <w:proofErr w:type="spellEnd"/>
+      <w:r>
+        <w:t xml:space="preserve">, S. H., and F. J. </w:t>
+      </w:r>
+      <w:proofErr w:type="spellStart"/>
+      <w:r>
+        <w:t>Fodrie</w:t>
+      </w:r>
+      <w:proofErr w:type="spellEnd"/>
+      <w:r>
+        <w:t xml:space="preserve">. 2021. Gulf fisheries supported resilience in the decade following unparalleled oiling. </w:t>
       </w:r>
       <w:r>
         <w:rPr>
@@ -17569,7 +19618,15 @@
         <w:pStyle w:val="Bibliography"/>
       </w:pPr>
       <w:r>
-        <w:t xml:space="preserve">Van der Ham, J. L., and K. De Mutsert. 2014. Abundance and Size of Gulf Shrimp in Louisiana’s Coastal Estuaries following the Deepwater Horizon Oil Spill. </w:t>
+        <w:t xml:space="preserve">Van der Ham, J. L., and K. De </w:t>
+      </w:r>
+      <w:proofErr w:type="spellStart"/>
+      <w:r>
+        <w:t>Mutsert</w:t>
+      </w:r>
+      <w:proofErr w:type="spellEnd"/>
+      <w:r>
+        <w:t xml:space="preserve">. 2014. Abundance and Size of Gulf Shrimp in Louisiana’s Coastal Estuaries following the Deepwater Horizon Oil Spill. </w:t>
       </w:r>
       <w:r>
         <w:rPr>
@@ -17586,8 +19643,37 @@
       <w:pPr>
         <w:pStyle w:val="Bibliography"/>
       </w:pPr>
-      <w:r>
-        <w:t xml:space="preserve">Vastano, A. R., K. W. Able, O. P. Jensen, P. C. López-Duarte, C. W. Martin, and B. J. Roberts. 2017. Age validation and seasonal growth patterns of a subtropical marsh fish: The Gulf Killifish, Fundulus grandis. </w:t>
+      <w:proofErr w:type="spellStart"/>
+      <w:r>
+        <w:t>Vastano</w:t>
+      </w:r>
+      <w:proofErr w:type="spellEnd"/>
+      <w:r>
+        <w:t xml:space="preserve">, A. R., K. W. Able, O. P. Jensen, P. C. </w:t>
+      </w:r>
+      <w:proofErr w:type="spellStart"/>
+      <w:r>
+        <w:t>López</w:t>
+      </w:r>
+      <w:proofErr w:type="spellEnd"/>
+      <w:r>
+        <w:t xml:space="preserve">-Duarte, C. W. Martin, and B. J. Roberts. 2017. Age validation and seasonal growth patterns of a subtropical marsh fish: The Gulf Killifish, </w:t>
+      </w:r>
+      <w:proofErr w:type="spellStart"/>
+      <w:r>
+        <w:t>Fundulus</w:t>
+      </w:r>
+      <w:proofErr w:type="spellEnd"/>
+      <w:r>
+        <w:t xml:space="preserve"> </w:t>
+      </w:r>
+      <w:proofErr w:type="spellStart"/>
+      <w:r>
+        <w:t>grandis</w:t>
+      </w:r>
+      <w:proofErr w:type="spellEnd"/>
+      <w:r>
+        <w:t xml:space="preserve">. </w:t>
       </w:r>
       <w:r>
         <w:rPr>
@@ -17606,14 +19692,87 @@
       </w:pPr>
       <w:r>
         <w:lastRenderedPageBreak/>
-        <w:t xml:space="preserve">Venn-Watson, S., K. M. Colegrove, J. Litz, M. Kinsel, K. Terio, J. Saliki, S. Fire, R. Carmichael, C. Chevis, and W. Hatchett. 2015. Adrenal gland and lung lesions in Gulf of Mexico common bottlenose dolphins (Tursiops truncatus) found dead following the Deepwater Horizon oil spill. </w:t>
-      </w:r>
+        <w:t xml:space="preserve">Venn-Watson, S., K. M. </w:t>
+      </w:r>
+      <w:proofErr w:type="spellStart"/>
+      <w:r>
+        <w:t>Colegrove</w:t>
+      </w:r>
+      <w:proofErr w:type="spellEnd"/>
+      <w:r>
+        <w:t xml:space="preserve">, J. </w:t>
+      </w:r>
+      <w:proofErr w:type="spellStart"/>
+      <w:r>
+        <w:t>Litz</w:t>
+      </w:r>
+      <w:proofErr w:type="spellEnd"/>
+      <w:r>
+        <w:t xml:space="preserve">, M. </w:t>
+      </w:r>
+      <w:proofErr w:type="spellStart"/>
+      <w:r>
+        <w:t>Kinsel</w:t>
+      </w:r>
+      <w:proofErr w:type="spellEnd"/>
+      <w:r>
+        <w:t xml:space="preserve">, K. </w:t>
+      </w:r>
+      <w:proofErr w:type="spellStart"/>
+      <w:r>
+        <w:t>Terio</w:t>
+      </w:r>
+      <w:proofErr w:type="spellEnd"/>
+      <w:r>
+        <w:t xml:space="preserve">, J. </w:t>
+      </w:r>
+      <w:proofErr w:type="spellStart"/>
+      <w:r>
+        <w:t>Saliki</w:t>
+      </w:r>
+      <w:proofErr w:type="spellEnd"/>
+      <w:r>
+        <w:t xml:space="preserve">, S. Fire, R. Carmichael, C. </w:t>
+      </w:r>
+      <w:proofErr w:type="spellStart"/>
+      <w:r>
+        <w:t>Chevis</w:t>
+      </w:r>
+      <w:proofErr w:type="spellEnd"/>
+      <w:r>
+        <w:t>, and W. Hatchett. 2015. Adrenal gland and lung lesions in Gulf of Mexico common bottlenose dolphins (</w:t>
+      </w:r>
+      <w:proofErr w:type="spellStart"/>
+      <w:r>
+        <w:t>Tursiops</w:t>
+      </w:r>
+      <w:proofErr w:type="spellEnd"/>
+      <w:r>
+        <w:t xml:space="preserve"> </w:t>
+      </w:r>
+      <w:proofErr w:type="spellStart"/>
+      <w:r>
+        <w:t>truncatus</w:t>
+      </w:r>
+      <w:proofErr w:type="spellEnd"/>
+      <w:r>
+        <w:t xml:space="preserve">) found dead following the Deepwater Horizon oil spill. </w:t>
+      </w:r>
+      <w:proofErr w:type="spellStart"/>
       <w:r>
         <w:rPr>
           <w:i/>
           <w:iCs/>
         </w:rPr>
-        <w:t>PLoS One</w:t>
+        <w:t>PLoS</w:t>
+      </w:r>
+      <w:proofErr w:type="spellEnd"/>
+      <w:r>
+        <w:rPr>
+          <w:i/>
+          <w:iCs/>
+        </w:rPr>
+        <w:t xml:space="preserve"> One</w:t>
       </w:r>
       <w:r>
         <w:t xml:space="preserve"> 10: e0126538.</w:t>
@@ -17624,7 +19783,23 @@
         <w:pStyle w:val="Bibliography"/>
       </w:pPr>
       <w:r>
-        <w:t xml:space="preserve">Ward, E. J., K. L. Oken, K. A. Rose, S. Sable, K. Watkins, E. E. Holmes, and M. D. Scheuerell. 2018. Applying spatiotemporal models to monitoring data to quantify fish population responses to the Deepwater Horizon oil spill in the Gulf of Mexico. </w:t>
+        <w:t xml:space="preserve">Ward, E. J., K. L. </w:t>
+      </w:r>
+      <w:proofErr w:type="spellStart"/>
+      <w:r>
+        <w:t>Oken</w:t>
+      </w:r>
+      <w:proofErr w:type="spellEnd"/>
+      <w:r>
+        <w:t xml:space="preserve">, K. A. Rose, S. Sable, K. Watkins, E. E. Holmes, and M. D. </w:t>
+      </w:r>
+      <w:proofErr w:type="spellStart"/>
+      <w:r>
+        <w:t>Scheuerell</w:t>
+      </w:r>
+      <w:proofErr w:type="spellEnd"/>
+      <w:r>
+        <w:t xml:space="preserve">. 2018. Applying spatiotemporal models to monitoring data to quantify fish population responses to the Deepwater Horizon oil spill in the Gulf of Mexico. </w:t>
       </w:r>
       <w:r>
         <w:rPr>
@@ -17997,7 +20172,7 @@
           <w:rPr>
             <w:noProof/>
           </w:rPr>
-          <w:t>26</w:t>
+          <w:t>20</w:t>
         </w:r>
         <w:r>
           <w:rPr>
@@ -19671,7 +21846,7 @@
 </file>
 
 <file path=customXml/itemProps1.xml><?xml version="1.0" encoding="utf-8"?>
-<ds:datastoreItem xmlns:ds="http://schemas.openxmlformats.org/officeDocument/2006/customXml" ds:itemID="{9800E916-C801-4120-8631-B9896315F543}">
+<ds:datastoreItem xmlns:ds="http://schemas.openxmlformats.org/officeDocument/2006/customXml" ds:itemID="{55F53CEC-38D4-4810-B01A-FC4A07071973}">
   <ds:schemaRefs>
     <ds:schemaRef ds:uri="http://schemas.openxmlformats.org/officeDocument/2006/bibliography"/>
   </ds:schemaRefs>

</xml_diff>

<commit_message>
Final ms revisions, forgot to commit previously
</commit_message>
<xml_diff>
--- a/Writing/fish_resilience3.0.docx
+++ b/Writing/fish_resilience3.0.docx
@@ -1,6 +1,6 @@
 
 <file path=word/document.xml><?xml version="1.0" encoding="utf-8"?>
-<w:document xmlns:wpc="http://schemas.microsoft.com/office/word/2010/wordprocessingCanvas" xmlns:cx="http://schemas.microsoft.com/office/drawing/2014/chartex" xmlns:cx1="http://schemas.microsoft.com/office/drawing/2015/9/8/chartex" xmlns:mc="http://schemas.openxmlformats.org/markup-compatibility/2006" xmlns:o="urn:schemas-microsoft-com:office:office" xmlns:r="http://schemas.openxmlformats.org/officeDocument/2006/relationships" xmlns:m="http://schemas.openxmlformats.org/officeDocument/2006/math" xmlns:v="urn:schemas-microsoft-com:vml" xmlns:wp14="http://schemas.microsoft.com/office/word/2010/wordprocessingDrawing" xmlns:wp="http://schemas.openxmlformats.org/drawingml/2006/wordprocessingDrawing" xmlns:w10="urn:schemas-microsoft-com:office:word" xmlns:w="http://schemas.openxmlformats.org/wordprocessingml/2006/main" xmlns:w14="http://schemas.microsoft.com/office/word/2010/wordml" xmlns:w15="http://schemas.microsoft.com/office/word/2012/wordml" xmlns:w16se="http://schemas.microsoft.com/office/word/2015/wordml/symex" xmlns:wpg="http://schemas.microsoft.com/office/word/2010/wordprocessingGroup" xmlns:wpi="http://schemas.microsoft.com/office/word/2010/wordprocessingInk" xmlns:wne="http://schemas.microsoft.com/office/word/2006/wordml" xmlns:wps="http://schemas.microsoft.com/office/word/2010/wordprocessingShape" mc:Ignorable="w14 w15 w16se wp14">
+<w:document xmlns:wpc="http://schemas.microsoft.com/office/word/2010/wordprocessingCanvas" xmlns:cx="http://schemas.microsoft.com/office/drawing/2014/chartex" xmlns:cx1="http://schemas.microsoft.com/office/drawing/2015/9/8/chartex" xmlns:cx2="http://schemas.microsoft.com/office/drawing/2015/10/21/chartex" xmlns:cx3="http://schemas.microsoft.com/office/drawing/2016/5/9/chartex" xmlns:cx4="http://schemas.microsoft.com/office/drawing/2016/5/10/chartex" xmlns:cx5="http://schemas.microsoft.com/office/drawing/2016/5/11/chartex" xmlns:cx6="http://schemas.microsoft.com/office/drawing/2016/5/12/chartex" xmlns:cx7="http://schemas.microsoft.com/office/drawing/2016/5/13/chartex" xmlns:cx8="http://schemas.microsoft.com/office/drawing/2016/5/14/chartex" xmlns:mc="http://schemas.openxmlformats.org/markup-compatibility/2006" xmlns:aink="http://schemas.microsoft.com/office/drawing/2016/ink" xmlns:am3d="http://schemas.microsoft.com/office/drawing/2017/model3d" xmlns:o="urn:schemas-microsoft-com:office:office" xmlns:r="http://schemas.openxmlformats.org/officeDocument/2006/relationships" xmlns:m="http://schemas.openxmlformats.org/officeDocument/2006/math" xmlns:v="urn:schemas-microsoft-com:vml" xmlns:wp14="http://schemas.microsoft.com/office/word/2010/wordprocessingDrawing" xmlns:wp="http://schemas.openxmlformats.org/drawingml/2006/wordprocessingDrawing" xmlns:w10="urn:schemas-microsoft-com:office:word" xmlns:w="http://schemas.openxmlformats.org/wordprocessingml/2006/main" xmlns:w14="http://schemas.microsoft.com/office/word/2010/wordml" xmlns:w15="http://schemas.microsoft.com/office/word/2012/wordml" xmlns:w16cid="http://schemas.microsoft.com/office/word/2016/wordml/cid" xmlns:w16se="http://schemas.microsoft.com/office/word/2015/wordml/symex" xmlns:wpg="http://schemas.microsoft.com/office/word/2010/wordprocessingGroup" xmlns:wpi="http://schemas.microsoft.com/office/word/2010/wordprocessingInk" xmlns:wne="http://schemas.microsoft.com/office/word/2006/wordml" xmlns:wps="http://schemas.microsoft.com/office/word/2010/wordprocessingShape" mc:Ignorable="w14 w15 w16se w16cid wp14">
   <w:body>
     <w:p>
       <w:pPr>
@@ -483,7 +483,25 @@
           <w:sz w:val="24"/>
           <w:szCs w:val="24"/>
         </w:rPr>
-        <w:t xml:space="preserve">, ORCiD ID: </w:t>
+        <w:t xml:space="preserve">, </w:t>
+      </w:r>
+      <w:proofErr w:type="spellStart"/>
+      <w:r>
+        <w:rPr>
+          <w:rFonts w:ascii="Times New Roman" w:hAnsi="Times New Roman" w:cs="Times New Roman"/>
+          <w:sz w:val="24"/>
+          <w:szCs w:val="24"/>
+        </w:rPr>
+        <w:t>ORCiD</w:t>
+      </w:r>
+      <w:proofErr w:type="spellEnd"/>
+      <w:r>
+        <w:rPr>
+          <w:rFonts w:ascii="Times New Roman" w:hAnsi="Times New Roman" w:cs="Times New Roman"/>
+          <w:sz w:val="24"/>
+          <w:szCs w:val="24"/>
+        </w:rPr>
+        <w:t xml:space="preserve"> ID: </w:t>
       </w:r>
       <w:r>
         <w:rPr>
@@ -606,7 +624,25 @@
           <w:sz w:val="24"/>
           <w:szCs w:val="24"/>
         </w:rPr>
-        <w:t xml:space="preserve"> Institute of Marine Sciences, University of North Carolina at Chapel Hill, 3437 Arendell Street, Morehead City, NC, USA 28557</w:t>
+        <w:t xml:space="preserve"> Institute of Marine Sciences, University of North Carolina at Chapel Hill, 3437 </w:t>
+      </w:r>
+      <w:proofErr w:type="spellStart"/>
+      <w:r>
+        <w:rPr>
+          <w:rFonts w:ascii="Times New Roman" w:hAnsi="Times New Roman" w:cs="Times New Roman"/>
+          <w:sz w:val="24"/>
+          <w:szCs w:val="24"/>
+        </w:rPr>
+        <w:t>Arendell</w:t>
+      </w:r>
+      <w:proofErr w:type="spellEnd"/>
+      <w:r>
+        <w:rPr>
+          <w:rFonts w:ascii="Times New Roman" w:hAnsi="Times New Roman" w:cs="Times New Roman"/>
+          <w:sz w:val="24"/>
+          <w:szCs w:val="24"/>
+        </w:rPr>
+        <w:t xml:space="preserve"> Street, Morehead City, NC, USA 28557</w:t>
       </w:r>
     </w:p>
     <w:p>
@@ -681,7 +717,25 @@
           <w:sz w:val="24"/>
           <w:szCs w:val="24"/>
         </w:rPr>
-        <w:t>, ORCiD ID:</w:t>
+        <w:t xml:space="preserve">, </w:t>
+      </w:r>
+      <w:proofErr w:type="spellStart"/>
+      <w:r>
+        <w:rPr>
+          <w:rFonts w:ascii="Times New Roman" w:hAnsi="Times New Roman" w:cs="Times New Roman"/>
+          <w:sz w:val="24"/>
+          <w:szCs w:val="24"/>
+        </w:rPr>
+        <w:t>ORCiD</w:t>
+      </w:r>
+      <w:proofErr w:type="spellEnd"/>
+      <w:r>
+        <w:rPr>
+          <w:rFonts w:ascii="Times New Roman" w:hAnsi="Times New Roman" w:cs="Times New Roman"/>
+          <w:sz w:val="24"/>
+          <w:szCs w:val="24"/>
+        </w:rPr>
+        <w:t xml:space="preserve"> ID:</w:t>
       </w:r>
       <w:r>
         <w:rPr>
@@ -847,13 +901,23 @@
         </w:rPr>
         <w:t xml:space="preserve">; </w:t>
       </w:r>
-      <w:r>
-        <w:rPr>
-          <w:rFonts w:ascii="Times New Roman" w:hAnsi="Times New Roman" w:cs="Times New Roman"/>
-          <w:sz w:val="24"/>
-          <w:szCs w:val="24"/>
-        </w:rPr>
-        <w:t>ORCiD ID</w:t>
+      <w:proofErr w:type="spellStart"/>
+      <w:r>
+        <w:rPr>
+          <w:rFonts w:ascii="Times New Roman" w:hAnsi="Times New Roman" w:cs="Times New Roman"/>
+          <w:sz w:val="24"/>
+          <w:szCs w:val="24"/>
+        </w:rPr>
+        <w:t>ORCiD</w:t>
+      </w:r>
+      <w:proofErr w:type="spellEnd"/>
+      <w:r>
+        <w:rPr>
+          <w:rFonts w:ascii="Times New Roman" w:hAnsi="Times New Roman" w:cs="Times New Roman"/>
+          <w:sz w:val="24"/>
+          <w:szCs w:val="24"/>
+        </w:rPr>
+        <w:t xml:space="preserve"> ID</w:t>
       </w:r>
       <w:r>
         <w:rPr>
@@ -913,7 +977,25 @@
           <w:sz w:val="24"/>
           <w:szCs w:val="24"/>
         </w:rPr>
-        <w:t xml:space="preserve"> ORCiD ID: 0000-0001-8639-4431</w:t>
+        <w:t xml:space="preserve"> </w:t>
+      </w:r>
+      <w:proofErr w:type="spellStart"/>
+      <w:r>
+        <w:rPr>
+          <w:rFonts w:ascii="Times New Roman" w:hAnsi="Times New Roman" w:cs="Times New Roman"/>
+          <w:sz w:val="24"/>
+          <w:szCs w:val="24"/>
+        </w:rPr>
+        <w:t>ORCiD</w:t>
+      </w:r>
+      <w:proofErr w:type="spellEnd"/>
+      <w:r>
+        <w:rPr>
+          <w:rFonts w:ascii="Times New Roman" w:hAnsi="Times New Roman" w:cs="Times New Roman"/>
+          <w:sz w:val="24"/>
+          <w:szCs w:val="24"/>
+        </w:rPr>
+        <w:t xml:space="preserve"> ID: 0000-0001-8639-4431</w:t>
       </w:r>
     </w:p>
     <w:p>
@@ -962,13 +1044,23 @@
       <w:r>
         <w:t xml:space="preserve"> </w:t>
       </w:r>
-      <w:r>
-        <w:rPr>
-          <w:rFonts w:ascii="Times New Roman" w:hAnsi="Times New Roman" w:cs="Times New Roman"/>
-          <w:sz w:val="24"/>
-          <w:szCs w:val="24"/>
-        </w:rPr>
-        <w:t>ORCiD ID: 0000-0002-6366-3165</w:t>
+      <w:proofErr w:type="spellStart"/>
+      <w:r>
+        <w:rPr>
+          <w:rFonts w:ascii="Times New Roman" w:hAnsi="Times New Roman" w:cs="Times New Roman"/>
+          <w:sz w:val="24"/>
+          <w:szCs w:val="24"/>
+        </w:rPr>
+        <w:t>ORCiD</w:t>
+      </w:r>
+      <w:proofErr w:type="spellEnd"/>
+      <w:r>
+        <w:rPr>
+          <w:rFonts w:ascii="Times New Roman" w:hAnsi="Times New Roman" w:cs="Times New Roman"/>
+          <w:sz w:val="24"/>
+          <w:szCs w:val="24"/>
+        </w:rPr>
+        <w:t xml:space="preserve"> ID: 0000-0002-6366-3165</w:t>
       </w:r>
     </w:p>
     <w:p>
@@ -1635,13 +1727,23 @@
         </w:rPr>
         <w:t xml:space="preserve"> of small </w:t>
       </w:r>
-      <w:r>
-        <w:rPr>
-          <w:rFonts w:ascii="Times New Roman" w:hAnsi="Times New Roman" w:cs="Times New Roman"/>
-          <w:sz w:val="24"/>
-          <w:szCs w:val="24"/>
-        </w:rPr>
-        <w:t>sciaenids.</w:t>
+      <w:proofErr w:type="spellStart"/>
+      <w:r>
+        <w:rPr>
+          <w:rFonts w:ascii="Times New Roman" w:hAnsi="Times New Roman" w:cs="Times New Roman"/>
+          <w:sz w:val="24"/>
+          <w:szCs w:val="24"/>
+        </w:rPr>
+        <w:t>sciaenids</w:t>
+      </w:r>
+      <w:proofErr w:type="spellEnd"/>
+      <w:r>
+        <w:rPr>
+          <w:rFonts w:ascii="Times New Roman" w:hAnsi="Times New Roman" w:cs="Times New Roman"/>
+          <w:sz w:val="24"/>
+          <w:szCs w:val="24"/>
+        </w:rPr>
+        <w:t>.</w:t>
       </w:r>
       <w:r>
         <w:rPr>
@@ -3117,6 +3219,7 @@
         </w:rPr>
         <w:t xml:space="preserve"> (</w:t>
       </w:r>
+      <w:proofErr w:type="spellStart"/>
       <w:r>
         <w:rPr>
           <w:rFonts w:ascii="Times New Roman" w:hAnsi="Times New Roman" w:cs="Times New Roman"/>
@@ -3124,8 +3227,29 @@
           <w:sz w:val="24"/>
           <w:szCs w:val="24"/>
         </w:rPr>
-        <w:t>Farfantepenaeus aztecus</w:t>
-      </w:r>
+        <w:t>Farfantepenaeus</w:t>
+      </w:r>
+      <w:proofErr w:type="spellEnd"/>
+      <w:r>
+        <w:rPr>
+          <w:rFonts w:ascii="Times New Roman" w:hAnsi="Times New Roman" w:cs="Times New Roman"/>
+          <w:i/>
+          <w:sz w:val="24"/>
+          <w:szCs w:val="24"/>
+        </w:rPr>
+        <w:t xml:space="preserve"> </w:t>
+      </w:r>
+      <w:proofErr w:type="spellStart"/>
+      <w:r>
+        <w:rPr>
+          <w:rFonts w:ascii="Times New Roman" w:hAnsi="Times New Roman" w:cs="Times New Roman"/>
+          <w:i/>
+          <w:sz w:val="24"/>
+          <w:szCs w:val="24"/>
+        </w:rPr>
+        <w:t>aztecus</w:t>
+      </w:r>
+      <w:proofErr w:type="spellEnd"/>
       <w:r>
         <w:rPr>
           <w:rFonts w:ascii="Times New Roman" w:hAnsi="Times New Roman" w:cs="Times New Roman"/>
@@ -3141,8 +3265,39 @@
           <w:sz w:val="24"/>
           <w:szCs w:val="24"/>
         </w:rPr>
-        <w:t xml:space="preserve"> Litopenaeus setiferus</w:t>
-      </w:r>
+        <w:t xml:space="preserve"> </w:t>
+      </w:r>
+      <w:proofErr w:type="spellStart"/>
+      <w:r>
+        <w:rPr>
+          <w:rFonts w:ascii="Times New Roman" w:hAnsi="Times New Roman" w:cs="Times New Roman"/>
+          <w:i/>
+          <w:sz w:val="24"/>
+          <w:szCs w:val="24"/>
+        </w:rPr>
+        <w:t>Litopenaeus</w:t>
+      </w:r>
+      <w:proofErr w:type="spellEnd"/>
+      <w:r>
+        <w:rPr>
+          <w:rFonts w:ascii="Times New Roman" w:hAnsi="Times New Roman" w:cs="Times New Roman"/>
+          <w:i/>
+          <w:sz w:val="24"/>
+          <w:szCs w:val="24"/>
+        </w:rPr>
+        <w:t xml:space="preserve"> </w:t>
+      </w:r>
+      <w:proofErr w:type="spellStart"/>
+      <w:r>
+        <w:rPr>
+          <w:rFonts w:ascii="Times New Roman" w:hAnsi="Times New Roman" w:cs="Times New Roman"/>
+          <w:i/>
+          <w:sz w:val="24"/>
+          <w:szCs w:val="24"/>
+        </w:rPr>
+        <w:t>setiferus</w:t>
+      </w:r>
+      <w:proofErr w:type="spellEnd"/>
       <w:r>
         <w:rPr>
           <w:rFonts w:ascii="Times New Roman" w:hAnsi="Times New Roman" w:cs="Times New Roman"/>
@@ -3166,8 +3321,19 @@
           <w:sz w:val="24"/>
           <w:szCs w:val="24"/>
         </w:rPr>
-        <w:t>Callinectes sapidus</w:t>
-      </w:r>
+        <w:t xml:space="preserve">Callinectes </w:t>
+      </w:r>
+      <w:proofErr w:type="spellStart"/>
+      <w:r>
+        <w:rPr>
+          <w:rFonts w:ascii="Times New Roman" w:hAnsi="Times New Roman" w:cs="Times New Roman"/>
+          <w:i/>
+          <w:sz w:val="24"/>
+          <w:szCs w:val="24"/>
+        </w:rPr>
+        <w:t>sapidus</w:t>
+      </w:r>
+      <w:proofErr w:type="spellEnd"/>
       <w:r>
         <w:rPr>
           <w:rFonts w:ascii="Times New Roman" w:hAnsi="Times New Roman" w:cs="Times New Roman"/>
@@ -3200,6 +3366,7 @@
         </w:rPr>
         <w:t>menhaden (</w:t>
       </w:r>
+      <w:proofErr w:type="spellStart"/>
       <w:r>
         <w:rPr>
           <w:rFonts w:ascii="Times New Roman" w:hAnsi="Times New Roman" w:cs="Times New Roman"/>
@@ -3207,8 +3374,29 @@
           <w:sz w:val="24"/>
           <w:szCs w:val="24"/>
         </w:rPr>
-        <w:t>Brevoortia patronus</w:t>
-      </w:r>
+        <w:t>Brevoortia</w:t>
+      </w:r>
+      <w:proofErr w:type="spellEnd"/>
+      <w:r>
+        <w:rPr>
+          <w:rFonts w:ascii="Times New Roman" w:hAnsi="Times New Roman" w:cs="Times New Roman"/>
+          <w:i/>
+          <w:sz w:val="24"/>
+          <w:szCs w:val="24"/>
+        </w:rPr>
+        <w:t xml:space="preserve"> </w:t>
+      </w:r>
+      <w:proofErr w:type="spellStart"/>
+      <w:r>
+        <w:rPr>
+          <w:rFonts w:ascii="Times New Roman" w:hAnsi="Times New Roman" w:cs="Times New Roman"/>
+          <w:i/>
+          <w:sz w:val="24"/>
+          <w:szCs w:val="24"/>
+        </w:rPr>
+        <w:t>patronus</w:t>
+      </w:r>
+      <w:proofErr w:type="spellEnd"/>
       <w:r>
         <w:rPr>
           <w:rFonts w:ascii="Times New Roman" w:hAnsi="Times New Roman" w:cs="Times New Roman"/>
@@ -3233,6 +3421,7 @@
         </w:rPr>
         <w:t xml:space="preserve"> recreationally-important species such as red drum (</w:t>
       </w:r>
+      <w:proofErr w:type="spellStart"/>
       <w:r>
         <w:rPr>
           <w:rFonts w:ascii="Times New Roman" w:hAnsi="Times New Roman" w:cs="Times New Roman"/>
@@ -3240,8 +3429,29 @@
           <w:sz w:val="24"/>
           <w:szCs w:val="24"/>
         </w:rPr>
-        <w:t>Sciaenops ocellatus</w:t>
-      </w:r>
+        <w:t>Sciaenops</w:t>
+      </w:r>
+      <w:proofErr w:type="spellEnd"/>
+      <w:r>
+        <w:rPr>
+          <w:rFonts w:ascii="Times New Roman" w:hAnsi="Times New Roman" w:cs="Times New Roman"/>
+          <w:i/>
+          <w:sz w:val="24"/>
+          <w:szCs w:val="24"/>
+        </w:rPr>
+        <w:t xml:space="preserve"> </w:t>
+      </w:r>
+      <w:proofErr w:type="spellStart"/>
+      <w:r>
+        <w:rPr>
+          <w:rFonts w:ascii="Times New Roman" w:hAnsi="Times New Roman" w:cs="Times New Roman"/>
+          <w:i/>
+          <w:sz w:val="24"/>
+          <w:szCs w:val="24"/>
+        </w:rPr>
+        <w:t>ocellatus</w:t>
+      </w:r>
+      <w:proofErr w:type="spellEnd"/>
       <w:r>
         <w:rPr>
           <w:rFonts w:ascii="Times New Roman" w:hAnsi="Times New Roman" w:cs="Times New Roman"/>
@@ -3250,6 +3460,7 @@
         </w:rPr>
         <w:t>), spotted seatrout (</w:t>
       </w:r>
+      <w:proofErr w:type="spellStart"/>
       <w:r>
         <w:rPr>
           <w:rFonts w:ascii="Times New Roman" w:hAnsi="Times New Roman" w:cs="Times New Roman"/>
@@ -3257,7 +3468,17 @@
           <w:sz w:val="24"/>
           <w:szCs w:val="24"/>
         </w:rPr>
-        <w:t>Cynoscion nebulosus</w:t>
+        <w:t>Cynoscion</w:t>
+      </w:r>
+      <w:proofErr w:type="spellEnd"/>
+      <w:r>
+        <w:rPr>
+          <w:rFonts w:ascii="Times New Roman" w:hAnsi="Times New Roman" w:cs="Times New Roman"/>
+          <w:i/>
+          <w:sz w:val="24"/>
+          <w:szCs w:val="24"/>
+        </w:rPr>
+        <w:t xml:space="preserve"> nebulosus</w:t>
       </w:r>
       <w:r>
         <w:rPr>
@@ -3267,6 +3488,7 @@
         </w:rPr>
         <w:t>), and flounders (</w:t>
       </w:r>
+      <w:proofErr w:type="spellStart"/>
       <w:r>
         <w:rPr>
           <w:rFonts w:ascii="Times New Roman" w:hAnsi="Times New Roman" w:cs="Times New Roman"/>
@@ -3274,7 +3496,17 @@
           <w:sz w:val="24"/>
           <w:szCs w:val="24"/>
         </w:rPr>
-        <w:t xml:space="preserve">Paralichthys </w:t>
+        <w:t>Paralichthys</w:t>
+      </w:r>
+      <w:proofErr w:type="spellEnd"/>
+      <w:r>
+        <w:rPr>
+          <w:rFonts w:ascii="Times New Roman" w:hAnsi="Times New Roman" w:cs="Times New Roman"/>
+          <w:i/>
+          <w:sz w:val="24"/>
+          <w:szCs w:val="24"/>
+        </w:rPr>
+        <w:t xml:space="preserve"> </w:t>
       </w:r>
       <w:r>
         <w:rPr>
@@ -3968,7 +4200,21 @@
         <w:rPr>
           <w:rFonts w:ascii="Times New Roman" w:hAnsi="Times New Roman" w:cs="Times New Roman"/>
         </w:rPr>
-        <w:t xml:space="preserve"> (Fodrie et al. 2014)</w:t>
+        <w:t xml:space="preserve"> (</w:t>
+      </w:r>
+      <w:proofErr w:type="spellStart"/>
+      <w:r>
+        <w:rPr>
+          <w:rFonts w:ascii="Times New Roman" w:hAnsi="Times New Roman" w:cs="Times New Roman"/>
+        </w:rPr>
+        <w:t>Fodrie</w:t>
+      </w:r>
+      <w:proofErr w:type="spellEnd"/>
+      <w:r>
+        <w:rPr>
+          <w:rFonts w:ascii="Times New Roman" w:hAnsi="Times New Roman" w:cs="Times New Roman"/>
+        </w:rPr>
+        <w:t xml:space="preserve"> et al. 2014)</w:t>
       </w:r>
       <w:r>
         <w:rPr>
@@ -4012,8 +4258,17 @@
           <w:rFonts w:ascii="Times New Roman" w:hAnsi="Times New Roman" w:cs="Times New Roman"/>
           <w:i/>
         </w:rPr>
-        <w:t>Tursiops truncatus</w:t>
-      </w:r>
+        <w:t xml:space="preserve">Tursiops </w:t>
+      </w:r>
+      <w:proofErr w:type="spellStart"/>
+      <w:r>
+        <w:rPr>
+          <w:rFonts w:ascii="Times New Roman" w:hAnsi="Times New Roman" w:cs="Times New Roman"/>
+          <w:i/>
+        </w:rPr>
+        <w:t>truncatus</w:t>
+      </w:r>
+      <w:proofErr w:type="spellEnd"/>
       <w:r>
         <w:rPr>
           <w:rFonts w:ascii="Times New Roman" w:hAnsi="Times New Roman" w:cs="Times New Roman"/>
@@ -5227,17 +5482,7 @@
           <w:sz w:val="24"/>
           <w:szCs w:val="24"/>
         </w:rPr>
-        <w:t>sh</w:t>
-      </w:r>
-      <w:bookmarkStart w:id="0" w:name="_GoBack"/>
-      <w:bookmarkEnd w:id="0"/>
-      <w:r>
-        <w:rPr>
-          <w:rFonts w:ascii="Times New Roman" w:hAnsi="Times New Roman" w:cs="Times New Roman"/>
-          <w:sz w:val="24"/>
-          <w:szCs w:val="24"/>
-        </w:rPr>
-        <w:t>rimp; b</w:t>
+        <w:t>shrimp; b</w:t>
       </w:r>
       <w:r>
         <w:rPr>
@@ -5279,6 +5524,7 @@
         </w:rPr>
         <w:t xml:space="preserve"> </w:t>
       </w:r>
+      <w:proofErr w:type="spellStart"/>
       <w:r>
         <w:rPr>
           <w:rFonts w:ascii="Times New Roman" w:hAnsi="Times New Roman" w:cs="Times New Roman"/>
@@ -5295,6 +5541,7 @@
         </w:rPr>
         <w:t>s</w:t>
       </w:r>
+      <w:proofErr w:type="spellEnd"/>
       <w:r>
         <w:rPr>
           <w:rFonts w:ascii="Times New Roman" w:hAnsi="Times New Roman" w:cs="Times New Roman"/>
@@ -6133,15 +6380,33 @@
           <w:sz w:val="24"/>
           <w:szCs w:val="24"/>
         </w:rPr>
-        <w:t xml:space="preserve"> R</w:t>
-      </w:r>
-      <w:r>
-        <w:rPr>
-          <w:rFonts w:ascii="Times New Roman" w:hAnsi="Times New Roman" w:cs="Times New Roman"/>
-          <w:sz w:val="24"/>
-          <w:szCs w:val="24"/>
-        </w:rPr>
-        <w:t xml:space="preserve">path package </w:t>
+        <w:t xml:space="preserve"> </w:t>
+      </w:r>
+      <w:proofErr w:type="spellStart"/>
+      <w:r>
+        <w:rPr>
+          <w:rFonts w:ascii="Times New Roman" w:hAnsi="Times New Roman" w:cs="Times New Roman"/>
+          <w:sz w:val="24"/>
+          <w:szCs w:val="24"/>
+        </w:rPr>
+        <w:t>R</w:t>
+      </w:r>
+      <w:r>
+        <w:rPr>
+          <w:rFonts w:ascii="Times New Roman" w:hAnsi="Times New Roman" w:cs="Times New Roman"/>
+          <w:sz w:val="24"/>
+          <w:szCs w:val="24"/>
+        </w:rPr>
+        <w:t>path</w:t>
+      </w:r>
+      <w:proofErr w:type="spellEnd"/>
+      <w:r>
+        <w:rPr>
+          <w:rFonts w:ascii="Times New Roman" w:hAnsi="Times New Roman" w:cs="Times New Roman"/>
+          <w:sz w:val="24"/>
+          <w:szCs w:val="24"/>
+        </w:rPr>
+        <w:t xml:space="preserve"> package </w:t>
       </w:r>
       <w:r>
         <w:rPr>
@@ -6196,7 +6461,25 @@
           <w:sz w:val="24"/>
           <w:szCs w:val="24"/>
         </w:rPr>
-        <w:t xml:space="preserve">an implementation of the Ecopath </w:t>
+        <w:t xml:space="preserve">an implementation of the </w:t>
+      </w:r>
+      <w:proofErr w:type="spellStart"/>
+      <w:r>
+        <w:rPr>
+          <w:rFonts w:ascii="Times New Roman" w:hAnsi="Times New Roman" w:cs="Times New Roman"/>
+          <w:sz w:val="24"/>
+          <w:szCs w:val="24"/>
+        </w:rPr>
+        <w:t>Ecopath</w:t>
+      </w:r>
+      <w:proofErr w:type="spellEnd"/>
+      <w:r>
+        <w:rPr>
+          <w:rFonts w:ascii="Times New Roman" w:hAnsi="Times New Roman" w:cs="Times New Roman"/>
+          <w:sz w:val="24"/>
+          <w:szCs w:val="24"/>
+        </w:rPr>
+        <w:t xml:space="preserve"> </w:t>
       </w:r>
       <w:r>
         <w:rPr>
@@ -6308,14 +6591,34 @@
         </w:rPr>
         <w:t xml:space="preserve"> </w:t>
       </w:r>
-      <w:r>
-        <w:rPr>
-          <w:rFonts w:ascii="Times New Roman" w:hAnsi="Times New Roman" w:cs="Times New Roman"/>
-          <w:sz w:val="24"/>
-          <w:szCs w:val="24"/>
-        </w:rPr>
-        <w:t>Rpath and Ecopath</w:t>
-      </w:r>
+      <w:proofErr w:type="spellStart"/>
+      <w:r>
+        <w:rPr>
+          <w:rFonts w:ascii="Times New Roman" w:hAnsi="Times New Roman" w:cs="Times New Roman"/>
+          <w:sz w:val="24"/>
+          <w:szCs w:val="24"/>
+        </w:rPr>
+        <w:t>Rpath</w:t>
+      </w:r>
+      <w:proofErr w:type="spellEnd"/>
+      <w:r>
+        <w:rPr>
+          <w:rFonts w:ascii="Times New Roman" w:hAnsi="Times New Roman" w:cs="Times New Roman"/>
+          <w:sz w:val="24"/>
+          <w:szCs w:val="24"/>
+        </w:rPr>
+        <w:t xml:space="preserve"> and </w:t>
+      </w:r>
+      <w:proofErr w:type="spellStart"/>
+      <w:r>
+        <w:rPr>
+          <w:rFonts w:ascii="Times New Roman" w:hAnsi="Times New Roman" w:cs="Times New Roman"/>
+          <w:sz w:val="24"/>
+          <w:szCs w:val="24"/>
+        </w:rPr>
+        <w:t>Ecopath</w:t>
+      </w:r>
+      <w:proofErr w:type="spellEnd"/>
       <w:r>
         <w:rPr>
           <w:rFonts w:ascii="Times New Roman" w:hAnsi="Times New Roman" w:cs="Times New Roman"/>
@@ -6364,6 +6667,7 @@
         </w:rPr>
         <w:t xml:space="preserve">Food web dynamics in </w:t>
       </w:r>
+      <w:proofErr w:type="spellStart"/>
       <w:r>
         <w:rPr>
           <w:rFonts w:ascii="Times New Roman" w:hAnsi="Times New Roman" w:cs="Times New Roman"/>
@@ -6372,6 +6676,7 @@
         </w:rPr>
         <w:t>Rpath</w:t>
       </w:r>
+      <w:proofErr w:type="spellEnd"/>
       <w:r>
         <w:rPr>
           <w:rFonts w:ascii="Times New Roman" w:hAnsi="Times New Roman" w:cs="Times New Roman"/>
@@ -6804,6 +7109,7 @@
         </w:rPr>
         <w:t xml:space="preserve"> is the biomass of functional group </w:t>
       </w:r>
+      <w:proofErr w:type="spellStart"/>
       <w:r>
         <w:rPr>
           <w:rFonts w:ascii="Times New Roman" w:hAnsi="Times New Roman" w:cs="Times New Roman"/>
@@ -6813,6 +7119,7 @@
         </w:rPr>
         <w:t>i</w:t>
       </w:r>
+      <w:proofErr w:type="spellEnd"/>
       <w:r>
         <w:rPr>
           <w:rFonts w:ascii="Times New Roman" w:hAnsi="Times New Roman" w:cs="Times New Roman"/>
@@ -6821,6 +7128,7 @@
         </w:rPr>
         <w:t xml:space="preserve">, </w:t>
       </w:r>
+      <w:proofErr w:type="spellStart"/>
       <w:r>
         <w:rPr>
           <w:rFonts w:ascii="Times New Roman" w:hAnsi="Times New Roman" w:cs="Times New Roman"/>
@@ -6840,6 +7148,7 @@
         </w:rPr>
         <w:t>i</w:t>
       </w:r>
+      <w:proofErr w:type="spellEnd"/>
       <w:r>
         <w:rPr>
           <w:rFonts w:ascii="Times New Roman" w:hAnsi="Times New Roman" w:cs="Times New Roman"/>
@@ -6848,6 +7157,7 @@
         </w:rPr>
         <w:t xml:space="preserve"> is the production to biomass ratio of group </w:t>
       </w:r>
+      <w:proofErr w:type="spellStart"/>
       <w:r>
         <w:rPr>
           <w:rFonts w:ascii="Times New Roman" w:hAnsi="Times New Roman" w:cs="Times New Roman"/>
@@ -6857,6 +7167,7 @@
         </w:rPr>
         <w:t>i</w:t>
       </w:r>
+      <w:proofErr w:type="spellEnd"/>
       <w:r>
         <w:rPr>
           <w:rFonts w:ascii="Times New Roman" w:hAnsi="Times New Roman" w:cs="Times New Roman"/>
@@ -6865,6 +7176,7 @@
         </w:rPr>
         <w:t xml:space="preserve"> (under mass balance, this is equal to total mortality), </w:t>
       </w:r>
+      <w:proofErr w:type="spellStart"/>
       <w:r>
         <w:rPr>
           <w:rFonts w:ascii="Times New Roman" w:hAnsi="Times New Roman" w:cs="Times New Roman"/>
@@ -6884,13 +7196,32 @@
         </w:rPr>
         <w:t>i</w:t>
       </w:r>
-      <w:r>
-        <w:rPr>
-          <w:rFonts w:ascii="Times New Roman" w:hAnsi="Times New Roman" w:cs="Times New Roman"/>
-          <w:sz w:val="24"/>
-          <w:szCs w:val="24"/>
-        </w:rPr>
-        <w:t xml:space="preserve"> is the ecotrophic efficiency or proportion of total production removed by predators </w:t>
+      <w:proofErr w:type="spellEnd"/>
+      <w:r>
+        <w:rPr>
+          <w:rFonts w:ascii="Times New Roman" w:hAnsi="Times New Roman" w:cs="Times New Roman"/>
+          <w:sz w:val="24"/>
+          <w:szCs w:val="24"/>
+        </w:rPr>
+        <w:t xml:space="preserve"> is the </w:t>
+      </w:r>
+      <w:proofErr w:type="spellStart"/>
+      <w:r>
+        <w:rPr>
+          <w:rFonts w:ascii="Times New Roman" w:hAnsi="Times New Roman" w:cs="Times New Roman"/>
+          <w:sz w:val="24"/>
+          <w:szCs w:val="24"/>
+        </w:rPr>
+        <w:t>ecotrophic</w:t>
+      </w:r>
+      <w:proofErr w:type="spellEnd"/>
+      <w:r>
+        <w:rPr>
+          <w:rFonts w:ascii="Times New Roman" w:hAnsi="Times New Roman" w:cs="Times New Roman"/>
+          <w:sz w:val="24"/>
+          <w:szCs w:val="24"/>
+        </w:rPr>
+        <w:t xml:space="preserve"> efficiency or proportion of total production removed by predators </w:t>
       </w:r>
       <w:r>
         <w:rPr>
@@ -6951,6 +7282,7 @@
         </w:rPr>
         <w:t xml:space="preserve"> is the fisheries catch (including bycatch and discards), </w:t>
       </w:r>
+      <w:proofErr w:type="spellStart"/>
       <w:r>
         <w:rPr>
           <w:rFonts w:ascii="Times New Roman" w:hAnsi="Times New Roman" w:cs="Times New Roman"/>
@@ -6970,6 +7302,7 @@
         </w:rPr>
         <w:t>j</w:t>
       </w:r>
+      <w:proofErr w:type="spellEnd"/>
       <w:r>
         <w:rPr>
           <w:rFonts w:ascii="Times New Roman" w:hAnsi="Times New Roman" w:cs="Times New Roman"/>
@@ -6995,6 +7328,7 @@
         </w:rPr>
         <w:t xml:space="preserve">, </w:t>
       </w:r>
+      <w:proofErr w:type="spellStart"/>
       <w:r>
         <w:rPr>
           <w:rFonts w:ascii="Times New Roman" w:hAnsi="Times New Roman" w:cs="Times New Roman"/>
@@ -7014,6 +7348,7 @@
         </w:rPr>
         <w:t>ji</w:t>
       </w:r>
+      <w:proofErr w:type="spellEnd"/>
       <w:r>
         <w:rPr>
           <w:rFonts w:ascii="Times New Roman" w:hAnsi="Times New Roman" w:cs="Times New Roman"/>
@@ -7022,6 +7357,7 @@
         </w:rPr>
         <w:t xml:space="preserve"> is the diet composition, or proportion by mass of prey </w:t>
       </w:r>
+      <w:proofErr w:type="spellStart"/>
       <w:r>
         <w:rPr>
           <w:rFonts w:ascii="Times New Roman" w:hAnsi="Times New Roman" w:cs="Times New Roman"/>
@@ -7031,6 +7367,7 @@
         </w:rPr>
         <w:t>i</w:t>
       </w:r>
+      <w:proofErr w:type="spellEnd"/>
       <w:r>
         <w:rPr>
           <w:rFonts w:ascii="Times New Roman" w:hAnsi="Times New Roman" w:cs="Times New Roman"/>
@@ -7155,6 +7492,7 @@
         </w:rPr>
         <w:t xml:space="preserve">and all rates are annual. </w:t>
       </w:r>
+      <w:proofErr w:type="spellStart"/>
       <w:r>
         <w:rPr>
           <w:rFonts w:ascii="Times New Roman" w:hAnsi="Times New Roman" w:cs="Times New Roman"/>
@@ -7163,13 +7501,32 @@
         </w:rPr>
         <w:t>Rpath</w:t>
       </w:r>
-      <w:r>
-        <w:rPr>
-          <w:rFonts w:ascii="Times New Roman" w:hAnsi="Times New Roman" w:cs="Times New Roman"/>
-          <w:sz w:val="24"/>
-          <w:szCs w:val="24"/>
-        </w:rPr>
-        <w:t xml:space="preserve"> is able to solve the resulting system of </w:t>
+      <w:proofErr w:type="spellEnd"/>
+      <w:r>
+        <w:rPr>
+          <w:rFonts w:ascii="Times New Roman" w:hAnsi="Times New Roman" w:cs="Times New Roman"/>
+          <w:sz w:val="24"/>
+          <w:szCs w:val="24"/>
+        </w:rPr>
+        <w:t xml:space="preserve"> </w:t>
+      </w:r>
+      <w:proofErr w:type="gramStart"/>
+      <w:r>
+        <w:rPr>
+          <w:rFonts w:ascii="Times New Roman" w:hAnsi="Times New Roman" w:cs="Times New Roman"/>
+          <w:sz w:val="24"/>
+          <w:szCs w:val="24"/>
+        </w:rPr>
+        <w:t>is able to</w:t>
+      </w:r>
+      <w:proofErr w:type="gramEnd"/>
+      <w:r>
+        <w:rPr>
+          <w:rFonts w:ascii="Times New Roman" w:hAnsi="Times New Roman" w:cs="Times New Roman"/>
+          <w:sz w:val="24"/>
+          <w:szCs w:val="24"/>
+        </w:rPr>
+        <w:t xml:space="preserve"> solve the resulting system of </w:t>
       </w:r>
       <w:r>
         <w:rPr>
@@ -7259,15 +7616,33 @@
           <w:sz w:val="24"/>
           <w:szCs w:val="24"/>
         </w:rPr>
-        <w:t>In practice, this is often the e</w:t>
-      </w:r>
-      <w:r>
-        <w:rPr>
-          <w:rFonts w:ascii="Times New Roman" w:hAnsi="Times New Roman" w:cs="Times New Roman"/>
-          <w:sz w:val="24"/>
-          <w:szCs w:val="24"/>
-        </w:rPr>
-        <w:t>cotrophic efficiency</w:t>
+        <w:t xml:space="preserve">In practice, this is often the </w:t>
+      </w:r>
+      <w:proofErr w:type="spellStart"/>
+      <w:r>
+        <w:rPr>
+          <w:rFonts w:ascii="Times New Roman" w:hAnsi="Times New Roman" w:cs="Times New Roman"/>
+          <w:sz w:val="24"/>
+          <w:szCs w:val="24"/>
+        </w:rPr>
+        <w:t>e</w:t>
+      </w:r>
+      <w:r>
+        <w:rPr>
+          <w:rFonts w:ascii="Times New Roman" w:hAnsi="Times New Roman" w:cs="Times New Roman"/>
+          <w:sz w:val="24"/>
+          <w:szCs w:val="24"/>
+        </w:rPr>
+        <w:t>cotrophic</w:t>
+      </w:r>
+      <w:proofErr w:type="spellEnd"/>
+      <w:r>
+        <w:rPr>
+          <w:rFonts w:ascii="Times New Roman" w:hAnsi="Times New Roman" w:cs="Times New Roman"/>
+          <w:sz w:val="24"/>
+          <w:szCs w:val="24"/>
+        </w:rPr>
+        <w:t xml:space="preserve"> efficiency</w:t>
       </w:r>
       <w:r>
         <w:rPr>
@@ -7321,6 +7696,7 @@
         <w:lastRenderedPageBreak/>
         <w:tab/>
       </w:r>
+      <w:proofErr w:type="spellStart"/>
       <w:r>
         <w:rPr>
           <w:rFonts w:ascii="Times New Roman" w:hAnsi="Times New Roman" w:cs="Times New Roman"/>
@@ -7329,6 +7705,7 @@
         </w:rPr>
         <w:t>Rpath</w:t>
       </w:r>
+      <w:proofErr w:type="spellEnd"/>
       <w:r>
         <w:rPr>
           <w:rFonts w:ascii="Times New Roman" w:hAnsi="Times New Roman" w:cs="Times New Roman"/>
@@ -7407,15 +7784,42 @@
           <w:sz w:val="24"/>
           <w:szCs w:val="24"/>
         </w:rPr>
-        <w:t>the von Bertalanffy growth rate parameter</w:t>
-      </w:r>
-      <w:r>
-        <w:rPr>
-          <w:rFonts w:ascii="Times New Roman" w:hAnsi="Times New Roman" w:cs="Times New Roman"/>
-          <w:sz w:val="24"/>
-          <w:szCs w:val="24"/>
-        </w:rPr>
-        <w:t xml:space="preserve"> for the stanza </w:t>
+        <w:t xml:space="preserve">the von </w:t>
+      </w:r>
+      <w:proofErr w:type="spellStart"/>
+      <w:r>
+        <w:rPr>
+          <w:rFonts w:ascii="Times New Roman" w:hAnsi="Times New Roman" w:cs="Times New Roman"/>
+          <w:sz w:val="24"/>
+          <w:szCs w:val="24"/>
+        </w:rPr>
+        <w:t>Bertalanffy</w:t>
+      </w:r>
+      <w:proofErr w:type="spellEnd"/>
+      <w:r>
+        <w:rPr>
+          <w:rFonts w:ascii="Times New Roman" w:hAnsi="Times New Roman" w:cs="Times New Roman"/>
+          <w:sz w:val="24"/>
+          <w:szCs w:val="24"/>
+        </w:rPr>
+        <w:t xml:space="preserve"> growth rate parameter</w:t>
+      </w:r>
+      <w:r>
+        <w:rPr>
+          <w:rFonts w:ascii="Times New Roman" w:hAnsi="Times New Roman" w:cs="Times New Roman"/>
+          <w:sz w:val="24"/>
+          <w:szCs w:val="24"/>
+        </w:rPr>
+        <w:t xml:space="preserve"> for the </w:t>
+      </w:r>
+      <w:proofErr w:type="gramStart"/>
+      <w:r>
+        <w:rPr>
+          <w:rFonts w:ascii="Times New Roman" w:hAnsi="Times New Roman" w:cs="Times New Roman"/>
+          <w:sz w:val="24"/>
+          <w:szCs w:val="24"/>
+        </w:rPr>
+        <w:t xml:space="preserve">stanza </w:t>
       </w:r>
       <w:r>
         <w:rPr>
@@ -7425,6 +7829,7 @@
         </w:rPr>
         <w:t>as a whole</w:t>
       </w:r>
+      <w:proofErr w:type="gramEnd"/>
       <w:r>
         <w:rPr>
           <w:rFonts w:ascii="Times New Roman" w:hAnsi="Times New Roman" w:cs="Times New Roman"/>
@@ -7441,6 +7846,7 @@
         </w:rPr>
         <w:t xml:space="preserve"> </w:t>
       </w:r>
+      <w:proofErr w:type="spellStart"/>
       <w:r>
         <w:rPr>
           <w:rFonts w:ascii="Times New Roman" w:hAnsi="Times New Roman" w:cs="Times New Roman"/>
@@ -7449,13 +7855,23 @@
         </w:rPr>
         <w:t>Rpath</w:t>
       </w:r>
-      <w:r>
-        <w:rPr>
-          <w:rFonts w:ascii="Times New Roman" w:hAnsi="Times New Roman" w:cs="Times New Roman"/>
-          <w:sz w:val="24"/>
-          <w:szCs w:val="24"/>
-        </w:rPr>
-        <w:t xml:space="preserve"> then fills in the remaining parameters by assuming a stable age distribution and a cubic relationship between length and biomass.</w:t>
+      <w:proofErr w:type="spellEnd"/>
+      <w:r>
+        <w:rPr>
+          <w:rFonts w:ascii="Times New Roman" w:hAnsi="Times New Roman" w:cs="Times New Roman"/>
+          <w:sz w:val="24"/>
+          <w:szCs w:val="24"/>
+        </w:rPr>
+        <w:t xml:space="preserve"> then fills in the remaining parameters by assuming a stable age distribution and a cubic relationship between length and </w:t>
+      </w:r>
+      <w:proofErr w:type="gramStart"/>
+      <w:r>
+        <w:rPr>
+          <w:rFonts w:ascii="Times New Roman" w:hAnsi="Times New Roman" w:cs="Times New Roman"/>
+          <w:sz w:val="24"/>
+          <w:szCs w:val="24"/>
+        </w:rPr>
+        <w:t>biomass.</w:t>
       </w:r>
       <w:r>
         <w:rPr>
@@ -7465,6 +7881,7 @@
         </w:rPr>
         <w:softHyphen/>
       </w:r>
+      <w:proofErr w:type="gramEnd"/>
     </w:p>
     <w:p>
       <w:pPr>
@@ -7482,7 +7899,25 @@
           <w:sz w:val="24"/>
           <w:szCs w:val="24"/>
         </w:rPr>
-        <w:t xml:space="preserve">Our Rpath model </w:t>
+        <w:t xml:space="preserve">Our </w:t>
+      </w:r>
+      <w:proofErr w:type="spellStart"/>
+      <w:r>
+        <w:rPr>
+          <w:rFonts w:ascii="Times New Roman" w:hAnsi="Times New Roman" w:cs="Times New Roman"/>
+          <w:sz w:val="24"/>
+          <w:szCs w:val="24"/>
+        </w:rPr>
+        <w:t>Rpath</w:t>
+      </w:r>
+      <w:proofErr w:type="spellEnd"/>
+      <w:r>
+        <w:rPr>
+          <w:rFonts w:ascii="Times New Roman" w:hAnsi="Times New Roman" w:cs="Times New Roman"/>
+          <w:sz w:val="24"/>
+          <w:szCs w:val="24"/>
+        </w:rPr>
+        <w:t xml:space="preserve"> model </w:t>
       </w:r>
       <w:r>
         <w:rPr>
@@ -7578,7 +8013,25 @@
           <w:sz w:val="24"/>
           <w:szCs w:val="24"/>
         </w:rPr>
-        <w:t xml:space="preserve">e Mutsert et al. </w:t>
+        <w:t xml:space="preserve">e </w:t>
+      </w:r>
+      <w:proofErr w:type="spellStart"/>
+      <w:r>
+        <w:rPr>
+          <w:rFonts w:ascii="Times New Roman" w:hAnsi="Times New Roman" w:cs="Times New Roman"/>
+          <w:sz w:val="24"/>
+          <w:szCs w:val="24"/>
+        </w:rPr>
+        <w:t>Mutsert</w:t>
+      </w:r>
+      <w:proofErr w:type="spellEnd"/>
+      <w:r>
+        <w:rPr>
+          <w:rFonts w:ascii="Times New Roman" w:hAnsi="Times New Roman" w:cs="Times New Roman"/>
+          <w:sz w:val="24"/>
+          <w:szCs w:val="24"/>
+        </w:rPr>
+        <w:t xml:space="preserve"> et al. </w:t>
       </w:r>
       <w:r>
         <w:rPr>
@@ -7769,7 +8222,25 @@
           <w:sz w:val="24"/>
           <w:szCs w:val="24"/>
         </w:rPr>
-        <w:t xml:space="preserve">e Mutsert et al. (2017): gars, stingrays, </w:t>
+        <w:t xml:space="preserve">e </w:t>
+      </w:r>
+      <w:proofErr w:type="spellStart"/>
+      <w:r>
+        <w:rPr>
+          <w:rFonts w:ascii="Times New Roman" w:hAnsi="Times New Roman" w:cs="Times New Roman"/>
+          <w:sz w:val="24"/>
+          <w:szCs w:val="24"/>
+        </w:rPr>
+        <w:t>Mutsert</w:t>
+      </w:r>
+      <w:proofErr w:type="spellEnd"/>
+      <w:r>
+        <w:rPr>
+          <w:rFonts w:ascii="Times New Roman" w:hAnsi="Times New Roman" w:cs="Times New Roman"/>
+          <w:sz w:val="24"/>
+          <w:szCs w:val="24"/>
+        </w:rPr>
+        <w:t xml:space="preserve"> et al. (2017): gars, stingrays, </w:t>
       </w:r>
       <w:r>
         <w:rPr>
@@ -7805,6 +8276,7 @@
         </w:rPr>
         <w:t xml:space="preserve"> and </w:t>
       </w:r>
+      <w:proofErr w:type="spellStart"/>
       <w:r>
         <w:rPr>
           <w:rFonts w:ascii="Times New Roman" w:hAnsi="Times New Roman" w:cs="Times New Roman"/>
@@ -7815,6 +8287,7 @@
         </w:rPr>
         <w:t>Charadriidae</w:t>
       </w:r>
+      <w:proofErr w:type="spellEnd"/>
       <w:r>
         <w:rPr>
           <w:rFonts w:ascii="Times New Roman" w:hAnsi="Times New Roman" w:cs="Times New Roman"/>
@@ -7831,7 +8304,7 @@
         </w:rPr>
         <w:t>as well as</w:t>
       </w:r>
-      <w:bookmarkStart w:id="1" w:name="_Hlk109639978"/>
+      <w:bookmarkStart w:id="0" w:name="_Hlk109639978"/>
       <w:r>
         <w:rPr>
           <w:rFonts w:ascii="Times New Roman" w:hAnsi="Times New Roman" w:cs="Times New Roman"/>
@@ -7850,7 +8323,7 @@
         </w:rPr>
         <w:t>Laridae</w:t>
       </w:r>
-      <w:bookmarkEnd w:id="1"/>
+      <w:bookmarkEnd w:id="0"/>
       <w:r>
         <w:rPr>
           <w:rFonts w:ascii="Times New Roman" w:hAnsi="Times New Roman" w:cs="Times New Roman"/>
@@ -7889,7 +8362,25 @@
           <w:sz w:val="24"/>
           <w:szCs w:val="24"/>
         </w:rPr>
-        <w:t>De Mutsert et al. (2017</w:t>
+        <w:t xml:space="preserve">De </w:t>
+      </w:r>
+      <w:proofErr w:type="spellStart"/>
+      <w:r>
+        <w:rPr>
+          <w:rFonts w:ascii="Times New Roman" w:hAnsi="Times New Roman" w:cs="Times New Roman"/>
+          <w:sz w:val="24"/>
+          <w:szCs w:val="24"/>
+        </w:rPr>
+        <w:t>Mutsert</w:t>
+      </w:r>
+      <w:proofErr w:type="spellEnd"/>
+      <w:r>
+        <w:rPr>
+          <w:rFonts w:ascii="Times New Roman" w:hAnsi="Times New Roman" w:cs="Times New Roman"/>
+          <w:sz w:val="24"/>
+          <w:szCs w:val="24"/>
+        </w:rPr>
+        <w:t xml:space="preserve"> et al. (2017</w:t>
       </w:r>
       <w:r>
         <w:rPr>
@@ -7939,6 +8430,7 @@
         </w:rPr>
         <w:t xml:space="preserve"> (</w:t>
       </w:r>
+      <w:proofErr w:type="spellStart"/>
       <w:r>
         <w:rPr>
           <w:rFonts w:ascii="Times New Roman" w:hAnsi="Times New Roman" w:cs="Times New Roman"/>
@@ -7947,80 +8439,9 @@
           <w:sz w:val="24"/>
           <w:szCs w:val="24"/>
         </w:rPr>
-        <w:t>Pelecanus occidentailis</w:t>
-      </w:r>
-      <w:r>
-        <w:rPr>
-          <w:rFonts w:ascii="Times New Roman" w:hAnsi="Times New Roman" w:cs="Times New Roman"/>
-          <w:sz w:val="24"/>
-          <w:szCs w:val="24"/>
-        </w:rPr>
-        <w:t>)</w:t>
-      </w:r>
-      <w:r>
-        <w:rPr>
-          <w:rFonts w:ascii="Times New Roman" w:hAnsi="Times New Roman" w:cs="Times New Roman"/>
-          <w:sz w:val="24"/>
-          <w:szCs w:val="24"/>
-        </w:rPr>
-        <w:t xml:space="preserve">. In our model, we </w:t>
-      </w:r>
-      <w:r>
-        <w:rPr>
-          <w:rFonts w:ascii="Times New Roman" w:hAnsi="Times New Roman" w:cs="Times New Roman"/>
-          <w:sz w:val="24"/>
-          <w:szCs w:val="24"/>
-        </w:rPr>
-        <w:t xml:space="preserve">included </w:t>
-      </w:r>
-      <w:r>
-        <w:rPr>
-          <w:rFonts w:ascii="Times New Roman" w:hAnsi="Times New Roman" w:cs="Times New Roman"/>
-          <w:sz w:val="24"/>
-          <w:szCs w:val="24"/>
-        </w:rPr>
-        <w:t>pelicans</w:t>
-      </w:r>
-      <w:r>
-        <w:rPr>
-          <w:rFonts w:ascii="Times New Roman" w:hAnsi="Times New Roman" w:cs="Times New Roman"/>
-          <w:sz w:val="24"/>
-          <w:szCs w:val="24"/>
-        </w:rPr>
-        <w:t xml:space="preserve"> as well </w:t>
-      </w:r>
-      <w:r>
-        <w:rPr>
-          <w:rFonts w:ascii="Times New Roman" w:hAnsi="Times New Roman" w:cs="Times New Roman"/>
-          <w:sz w:val="24"/>
-          <w:szCs w:val="24"/>
-        </w:rPr>
-        <w:t xml:space="preserve">as </w:t>
-      </w:r>
-      <w:r>
-        <w:rPr>
-          <w:rFonts w:ascii="Times New Roman" w:hAnsi="Times New Roman" w:cs="Times New Roman"/>
-          <w:sz w:val="24"/>
-          <w:szCs w:val="24"/>
-        </w:rPr>
-        <w:t xml:space="preserve">taxa historically, though erroneously, </w:t>
-      </w:r>
-      <w:r>
-        <w:rPr>
-          <w:rFonts w:ascii="Times New Roman" w:hAnsi="Times New Roman" w:cs="Times New Roman"/>
-          <w:sz w:val="24"/>
-          <w:szCs w:val="24"/>
-        </w:rPr>
-        <w:t>included</w:t>
-      </w:r>
-      <w:r>
-        <w:rPr>
-          <w:rFonts w:ascii="Times New Roman" w:hAnsi="Times New Roman" w:cs="Times New Roman"/>
-          <w:sz w:val="24"/>
-          <w:szCs w:val="24"/>
-        </w:rPr>
-        <w:t xml:space="preserve"> in the </w:t>
-      </w:r>
+        <w:t>Pelecanus</w:t>
+      </w:r>
+      <w:proofErr w:type="spellEnd"/>
       <w:r>
         <w:rPr>
           <w:rFonts w:ascii="Times New Roman" w:hAnsi="Times New Roman" w:cs="Times New Roman"/>
@@ -8029,6 +8450,100 @@
           <w:sz w:val="24"/>
           <w:szCs w:val="24"/>
         </w:rPr>
+        <w:t xml:space="preserve"> </w:t>
+      </w:r>
+      <w:proofErr w:type="spellStart"/>
+      <w:r>
+        <w:rPr>
+          <w:rFonts w:ascii="Times New Roman" w:hAnsi="Times New Roman" w:cs="Times New Roman"/>
+          <w:i/>
+          <w:iCs/>
+          <w:sz w:val="24"/>
+          <w:szCs w:val="24"/>
+        </w:rPr>
+        <w:t>occidentailis</w:t>
+      </w:r>
+      <w:proofErr w:type="spellEnd"/>
+      <w:r>
+        <w:rPr>
+          <w:rFonts w:ascii="Times New Roman" w:hAnsi="Times New Roman" w:cs="Times New Roman"/>
+          <w:sz w:val="24"/>
+          <w:szCs w:val="24"/>
+        </w:rPr>
+        <w:t>)</w:t>
+      </w:r>
+      <w:r>
+        <w:rPr>
+          <w:rFonts w:ascii="Times New Roman" w:hAnsi="Times New Roman" w:cs="Times New Roman"/>
+          <w:sz w:val="24"/>
+          <w:szCs w:val="24"/>
+        </w:rPr>
+        <w:t xml:space="preserve">. In our model, we </w:t>
+      </w:r>
+      <w:r>
+        <w:rPr>
+          <w:rFonts w:ascii="Times New Roman" w:hAnsi="Times New Roman" w:cs="Times New Roman"/>
+          <w:sz w:val="24"/>
+          <w:szCs w:val="24"/>
+        </w:rPr>
+        <w:t xml:space="preserve">included </w:t>
+      </w:r>
+      <w:r>
+        <w:rPr>
+          <w:rFonts w:ascii="Times New Roman" w:hAnsi="Times New Roman" w:cs="Times New Roman"/>
+          <w:sz w:val="24"/>
+          <w:szCs w:val="24"/>
+        </w:rPr>
+        <w:t>pelicans</w:t>
+      </w:r>
+      <w:r>
+        <w:rPr>
+          <w:rFonts w:ascii="Times New Roman" w:hAnsi="Times New Roman" w:cs="Times New Roman"/>
+          <w:sz w:val="24"/>
+          <w:szCs w:val="24"/>
+        </w:rPr>
+        <w:t xml:space="preserve"> as well </w:t>
+      </w:r>
+      <w:r>
+        <w:rPr>
+          <w:rFonts w:ascii="Times New Roman" w:hAnsi="Times New Roman" w:cs="Times New Roman"/>
+          <w:sz w:val="24"/>
+          <w:szCs w:val="24"/>
+        </w:rPr>
+        <w:t xml:space="preserve">as </w:t>
+      </w:r>
+      <w:r>
+        <w:rPr>
+          <w:rFonts w:ascii="Times New Roman" w:hAnsi="Times New Roman" w:cs="Times New Roman"/>
+          <w:sz w:val="24"/>
+          <w:szCs w:val="24"/>
+        </w:rPr>
+        <w:t xml:space="preserve">taxa historically, though erroneously, </w:t>
+      </w:r>
+      <w:r>
+        <w:rPr>
+          <w:rFonts w:ascii="Times New Roman" w:hAnsi="Times New Roman" w:cs="Times New Roman"/>
+          <w:sz w:val="24"/>
+          <w:szCs w:val="24"/>
+        </w:rPr>
+        <w:t>included</w:t>
+      </w:r>
+      <w:r>
+        <w:rPr>
+          <w:rFonts w:ascii="Times New Roman" w:hAnsi="Times New Roman" w:cs="Times New Roman"/>
+          <w:sz w:val="24"/>
+          <w:szCs w:val="24"/>
+        </w:rPr>
+        <w:t xml:space="preserve"> in the </w:t>
+      </w:r>
+      <w:r>
+        <w:rPr>
+          <w:rFonts w:ascii="Times New Roman" w:hAnsi="Times New Roman" w:cs="Times New Roman"/>
+          <w:i/>
+          <w:iCs/>
+          <w:sz w:val="24"/>
+          <w:szCs w:val="24"/>
+        </w:rPr>
         <w:t>Pelecaniformes</w:t>
       </w:r>
       <w:r>
@@ -8055,13 +8570,23 @@
         </w:rPr>
         <w:t xml:space="preserve"> </w:t>
       </w:r>
-      <w:r>
-        <w:rPr>
-          <w:rFonts w:ascii="Times New Roman" w:hAnsi="Times New Roman" w:cs="Times New Roman"/>
-          <w:sz w:val="24"/>
-          <w:szCs w:val="24"/>
-        </w:rPr>
-        <w:t>frigatebirds, cormorants, and gannets</w:t>
+      <w:proofErr w:type="spellStart"/>
+      <w:r>
+        <w:rPr>
+          <w:rFonts w:ascii="Times New Roman" w:hAnsi="Times New Roman" w:cs="Times New Roman"/>
+          <w:sz w:val="24"/>
+          <w:szCs w:val="24"/>
+        </w:rPr>
+        <w:t>frigatebirds</w:t>
+      </w:r>
+      <w:proofErr w:type="spellEnd"/>
+      <w:r>
+        <w:rPr>
+          <w:rFonts w:ascii="Times New Roman" w:hAnsi="Times New Roman" w:cs="Times New Roman"/>
+          <w:sz w:val="24"/>
+          <w:szCs w:val="24"/>
+        </w:rPr>
+        <w:t>, cormorants, and gannets</w:t>
       </w:r>
       <w:r>
         <w:rPr>
@@ -8167,13 +8692,23 @@
         </w:rPr>
         <w:t xml:space="preserve">pelicans, </w:t>
       </w:r>
-      <w:r>
-        <w:rPr>
-          <w:rFonts w:ascii="Times New Roman" w:hAnsi="Times New Roman" w:cs="Times New Roman"/>
-          <w:sz w:val="24"/>
-          <w:szCs w:val="24"/>
-        </w:rPr>
-        <w:t>frigatebirds, cormorants, and gannets</w:t>
+      <w:proofErr w:type="spellStart"/>
+      <w:r>
+        <w:rPr>
+          <w:rFonts w:ascii="Times New Roman" w:hAnsi="Times New Roman" w:cs="Times New Roman"/>
+          <w:sz w:val="24"/>
+          <w:szCs w:val="24"/>
+        </w:rPr>
+        <w:t>frigatebirds</w:t>
+      </w:r>
+      <w:proofErr w:type="spellEnd"/>
+      <w:r>
+        <w:rPr>
+          <w:rFonts w:ascii="Times New Roman" w:hAnsi="Times New Roman" w:cs="Times New Roman"/>
+          <w:sz w:val="24"/>
+          <w:szCs w:val="24"/>
+        </w:rPr>
+        <w:t>, cormorants, and gannets</w:t>
       </w:r>
       <w:r>
         <w:rPr>
@@ -8301,7 +8836,25 @@
           <w:sz w:val="24"/>
           <w:szCs w:val="24"/>
         </w:rPr>
-        <w:t xml:space="preserve"> other nearby Ecopath models </w:t>
+        <w:t xml:space="preserve"> other nearby </w:t>
+      </w:r>
+      <w:proofErr w:type="spellStart"/>
+      <w:r>
+        <w:rPr>
+          <w:rFonts w:ascii="Times New Roman" w:hAnsi="Times New Roman" w:cs="Times New Roman"/>
+          <w:sz w:val="24"/>
+          <w:szCs w:val="24"/>
+        </w:rPr>
+        <w:t>Ecopath</w:t>
+      </w:r>
+      <w:proofErr w:type="spellEnd"/>
+      <w:r>
+        <w:rPr>
+          <w:rFonts w:ascii="Times New Roman" w:hAnsi="Times New Roman" w:cs="Times New Roman"/>
+          <w:sz w:val="24"/>
+          <w:szCs w:val="24"/>
+        </w:rPr>
+        <w:t xml:space="preserve"> models </w:t>
       </w:r>
       <w:r>
         <w:rPr>
@@ -8349,7 +8902,25 @@
           <w:sz w:val="24"/>
           <w:szCs w:val="24"/>
         </w:rPr>
-        <w:t xml:space="preserve">e Mutsert et al. </w:t>
+        <w:t xml:space="preserve">e </w:t>
+      </w:r>
+      <w:proofErr w:type="spellStart"/>
+      <w:r>
+        <w:rPr>
+          <w:rFonts w:ascii="Times New Roman" w:hAnsi="Times New Roman" w:cs="Times New Roman"/>
+          <w:sz w:val="24"/>
+          <w:szCs w:val="24"/>
+        </w:rPr>
+        <w:t>Mutsert</w:t>
+      </w:r>
+      <w:proofErr w:type="spellEnd"/>
+      <w:r>
+        <w:rPr>
+          <w:rFonts w:ascii="Times New Roman" w:hAnsi="Times New Roman" w:cs="Times New Roman"/>
+          <w:sz w:val="24"/>
+          <w:szCs w:val="24"/>
+        </w:rPr>
+        <w:t xml:space="preserve"> et al. </w:t>
       </w:r>
       <w:r>
         <w:rPr>
@@ -8488,13 +9059,23 @@
         </w:rPr>
         <w:t xml:space="preserve">close to a full census, while fish biomasses were based on fishery-independent surveys conducted by the Louisiana Department of Wildlife and Fisheries (LDWF) with much lower catchabilities. </w:t>
       </w:r>
-      <w:r>
-        <w:rPr>
-          <w:rFonts w:ascii="Times New Roman" w:hAnsi="Times New Roman" w:cs="Times New Roman"/>
-          <w:sz w:val="24"/>
-          <w:szCs w:val="24"/>
-        </w:rPr>
-        <w:t>In order to balance the model, we increased biomasses of</w:t>
+      <w:proofErr w:type="gramStart"/>
+      <w:r>
+        <w:rPr>
+          <w:rFonts w:ascii="Times New Roman" w:hAnsi="Times New Roman" w:cs="Times New Roman"/>
+          <w:sz w:val="24"/>
+          <w:szCs w:val="24"/>
+        </w:rPr>
+        <w:t>In order to</w:t>
+      </w:r>
+      <w:proofErr w:type="gramEnd"/>
+      <w:r>
+        <w:rPr>
+          <w:rFonts w:ascii="Times New Roman" w:hAnsi="Times New Roman" w:cs="Times New Roman"/>
+          <w:sz w:val="24"/>
+          <w:szCs w:val="24"/>
+        </w:rPr>
+        <w:t xml:space="preserve"> balance the model, we increased biomasses of</w:t>
       </w:r>
       <w:r>
         <w:rPr>
@@ -8566,7 +9147,25 @@
           <w:sz w:val="24"/>
           <w:szCs w:val="24"/>
         </w:rPr>
-        <w:t xml:space="preserve">e Mutsert et al. (2017). </w:t>
+        <w:t xml:space="preserve">e </w:t>
+      </w:r>
+      <w:proofErr w:type="spellStart"/>
+      <w:r>
+        <w:rPr>
+          <w:rFonts w:ascii="Times New Roman" w:hAnsi="Times New Roman" w:cs="Times New Roman"/>
+          <w:sz w:val="24"/>
+          <w:szCs w:val="24"/>
+        </w:rPr>
+        <w:t>Mutsert</w:t>
+      </w:r>
+      <w:proofErr w:type="spellEnd"/>
+      <w:r>
+        <w:rPr>
+          <w:rFonts w:ascii="Times New Roman" w:hAnsi="Times New Roman" w:cs="Times New Roman"/>
+          <w:sz w:val="24"/>
+          <w:szCs w:val="24"/>
+        </w:rPr>
+        <w:t xml:space="preserve"> et al. (2017). </w:t>
       </w:r>
     </w:p>
     <w:p>
@@ -8713,6 +9312,7 @@
         </w:rPr>
         <w:t xml:space="preserve">small </w:t>
       </w:r>
+      <w:proofErr w:type="spellStart"/>
       <w:r>
         <w:rPr>
           <w:rFonts w:ascii="Times New Roman" w:hAnsi="Times New Roman" w:cs="Times New Roman"/>
@@ -8727,7 +9327,16 @@
           <w:sz w:val="24"/>
           <w:szCs w:val="24"/>
         </w:rPr>
-        <w:t xml:space="preserve">s; </w:t>
+        <w:t>s</w:t>
+      </w:r>
+      <w:proofErr w:type="spellEnd"/>
+      <w:r>
+        <w:rPr>
+          <w:rFonts w:ascii="Times New Roman" w:hAnsi="Times New Roman" w:cs="Times New Roman"/>
+          <w:sz w:val="24"/>
+          <w:szCs w:val="24"/>
+        </w:rPr>
+        <w:t xml:space="preserve">; </w:t>
       </w:r>
       <w:r>
         <w:rPr>
@@ -9172,6 +9781,7 @@
         <w:tab/>
         <w:t xml:space="preserve">The mortality rate of group </w:t>
       </w:r>
+      <w:proofErr w:type="spellStart"/>
       <w:r>
         <w:rPr>
           <w:rFonts w:ascii="Times New Roman" w:hAnsi="Times New Roman" w:cs="Times New Roman"/>
@@ -9181,6 +9791,7 @@
         </w:rPr>
         <w:t>i</w:t>
       </w:r>
+      <w:proofErr w:type="spellEnd"/>
       <w:r>
         <w:rPr>
           <w:rFonts w:ascii="Times New Roman" w:hAnsi="Times New Roman" w:cs="Times New Roman"/>
@@ -9271,6 +9882,7 @@
         </w:rPr>
         <w:t xml:space="preserve">. The mortality rate of group </w:t>
       </w:r>
+      <w:proofErr w:type="spellStart"/>
       <w:r>
         <w:rPr>
           <w:rFonts w:ascii="Times New Roman" w:hAnsi="Times New Roman" w:cs="Times New Roman"/>
@@ -9280,6 +9892,7 @@
         </w:rPr>
         <w:t>i</w:t>
       </w:r>
+      <w:proofErr w:type="spellEnd"/>
       <w:r>
         <w:rPr>
           <w:rFonts w:ascii="Times New Roman" w:hAnsi="Times New Roman" w:cs="Times New Roman"/>
@@ -9515,6 +10128,7 @@
         </w:rPr>
         <w:t xml:space="preserve">, we standardized these mortality rates by dividing by </w:t>
       </w:r>
+      <w:proofErr w:type="spellStart"/>
       <w:r>
         <w:rPr>
           <w:rFonts w:ascii="Times New Roman" w:eastAsiaTheme="minorEastAsia" w:hAnsi="Times New Roman" w:cs="Times New Roman"/>
@@ -9534,6 +10148,7 @@
         </w:rPr>
         <w:t>i</w:t>
       </w:r>
+      <w:proofErr w:type="spellEnd"/>
       <w:r>
         <w:rPr>
           <w:rFonts w:ascii="Times New Roman" w:eastAsiaTheme="minorEastAsia" w:hAnsi="Times New Roman" w:cs="Times New Roman"/>
@@ -9635,7 +10250,25 @@
           <w:sz w:val="24"/>
           <w:szCs w:val="24"/>
         </w:rPr>
-        <w:t xml:space="preserve"> For example, lower marine mammal abundance may benefit small-bodied fishes due to reduced predation, but if marine mammals also consume larger mesopredators of small-bodied fishes, the net result of lower marine mammal abundance becomes unclear. </w:t>
+        <w:t xml:space="preserve"> For example, lower marine mammal abundance may benefit small-bodied fishes due to reduced predation, but if marine mammals also consume larger </w:t>
+      </w:r>
+      <w:proofErr w:type="spellStart"/>
+      <w:r>
+        <w:rPr>
+          <w:rFonts w:ascii="Times New Roman" w:hAnsi="Times New Roman" w:cs="Times New Roman"/>
+          <w:sz w:val="24"/>
+          <w:szCs w:val="24"/>
+        </w:rPr>
+        <w:t>mesopredators</w:t>
+      </w:r>
+      <w:proofErr w:type="spellEnd"/>
+      <w:r>
+        <w:rPr>
+          <w:rFonts w:ascii="Times New Roman" w:hAnsi="Times New Roman" w:cs="Times New Roman"/>
+          <w:sz w:val="24"/>
+          <w:szCs w:val="24"/>
+        </w:rPr>
+        <w:t xml:space="preserve"> of small-bodied fishes, the net result of lower marine mammal abundance becomes unclear. </w:t>
       </w:r>
     </w:p>
     <w:p>
@@ -9742,7 +10375,61 @@
           <w:sz w:val="24"/>
           <w:szCs w:val="24"/>
         </w:rPr>
-        <w:t xml:space="preserve"> functional response, and 3) density-dependence of the mortality not captured by fishing or predation. We note that in Ecosim, the standard process for projecting Ecopath models through time, users do not have the option to define all of these terms.</w:t>
+        <w:t xml:space="preserve"> functional response, and 3) density-dependence of the mortality not captured by fishing or predation. We note that in </w:t>
+      </w:r>
+      <w:proofErr w:type="spellStart"/>
+      <w:r>
+        <w:rPr>
+          <w:rFonts w:ascii="Times New Roman" w:hAnsi="Times New Roman" w:cs="Times New Roman"/>
+          <w:sz w:val="24"/>
+          <w:szCs w:val="24"/>
+        </w:rPr>
+        <w:t>Ecosim</w:t>
+      </w:r>
+      <w:proofErr w:type="spellEnd"/>
+      <w:r>
+        <w:rPr>
+          <w:rFonts w:ascii="Times New Roman" w:hAnsi="Times New Roman" w:cs="Times New Roman"/>
+          <w:sz w:val="24"/>
+          <w:szCs w:val="24"/>
+        </w:rPr>
+        <w:t xml:space="preserve">, the standard process for projecting </w:t>
+      </w:r>
+      <w:proofErr w:type="spellStart"/>
+      <w:r>
+        <w:rPr>
+          <w:rFonts w:ascii="Times New Roman" w:hAnsi="Times New Roman" w:cs="Times New Roman"/>
+          <w:sz w:val="24"/>
+          <w:szCs w:val="24"/>
+        </w:rPr>
+        <w:t>Ecopath</w:t>
+      </w:r>
+      <w:proofErr w:type="spellEnd"/>
+      <w:r>
+        <w:rPr>
+          <w:rFonts w:ascii="Times New Roman" w:hAnsi="Times New Roman" w:cs="Times New Roman"/>
+          <w:sz w:val="24"/>
+          <w:szCs w:val="24"/>
+        </w:rPr>
+        <w:t xml:space="preserve"> models through time, users do not have the option to define </w:t>
+      </w:r>
+      <w:proofErr w:type="gramStart"/>
+      <w:r>
+        <w:rPr>
+          <w:rFonts w:ascii="Times New Roman" w:hAnsi="Times New Roman" w:cs="Times New Roman"/>
+          <w:sz w:val="24"/>
+          <w:szCs w:val="24"/>
+        </w:rPr>
+        <w:t>all of</w:t>
+      </w:r>
+      <w:proofErr w:type="gramEnd"/>
+      <w:r>
+        <w:rPr>
+          <w:rFonts w:ascii="Times New Roman" w:hAnsi="Times New Roman" w:cs="Times New Roman"/>
+          <w:sz w:val="24"/>
+          <w:szCs w:val="24"/>
+        </w:rPr>
+        <w:t xml:space="preserve"> these terms.</w:t>
       </w:r>
       <w:r>
         <w:rPr>
@@ -9766,7 +10453,25 @@
           <w:sz w:val="24"/>
           <w:szCs w:val="24"/>
         </w:rPr>
-        <w:t xml:space="preserve">used our Ecopath model to parameterize </w:t>
+        <w:t xml:space="preserve">used our </w:t>
+      </w:r>
+      <w:proofErr w:type="spellStart"/>
+      <w:r>
+        <w:rPr>
+          <w:rFonts w:ascii="Times New Roman" w:hAnsi="Times New Roman" w:cs="Times New Roman"/>
+          <w:sz w:val="24"/>
+          <w:szCs w:val="24"/>
+        </w:rPr>
+        <w:t>Ecopath</w:t>
+      </w:r>
+      <w:proofErr w:type="spellEnd"/>
+      <w:r>
+        <w:rPr>
+          <w:rFonts w:ascii="Times New Roman" w:hAnsi="Times New Roman" w:cs="Times New Roman"/>
+          <w:sz w:val="24"/>
+          <w:szCs w:val="24"/>
+        </w:rPr>
+        <w:t xml:space="preserve"> model to parameterize </w:t>
       </w:r>
       <w:r>
         <w:rPr>
@@ -10261,7 +10966,25 @@
           <w:szCs w:val="24"/>
         </w:rPr>
         <w:lastRenderedPageBreak/>
-        <w:t xml:space="preserve">Our Rpath model indicated a wide range of trophic positions in the nearshore ecosystem, ranging from one (primary producers) to </w:t>
+        <w:t xml:space="preserve">Our </w:t>
+      </w:r>
+      <w:proofErr w:type="spellStart"/>
+      <w:r>
+        <w:rPr>
+          <w:rFonts w:ascii="Times New Roman" w:hAnsi="Times New Roman" w:cs="Times New Roman"/>
+          <w:sz w:val="24"/>
+          <w:szCs w:val="24"/>
+        </w:rPr>
+        <w:t>Rpath</w:t>
+      </w:r>
+      <w:proofErr w:type="spellEnd"/>
+      <w:r>
+        <w:rPr>
+          <w:rFonts w:ascii="Times New Roman" w:hAnsi="Times New Roman" w:cs="Times New Roman"/>
+          <w:sz w:val="24"/>
+          <w:szCs w:val="24"/>
+        </w:rPr>
+        <w:t xml:space="preserve"> model indicated a wide range of trophic positions in the nearshore ecosystem, ranging from one (primary producers) to </w:t>
       </w:r>
       <w:r>
         <w:rPr>
@@ -10670,6 +11393,7 @@
         </w:rPr>
         <w:t xml:space="preserve">small </w:t>
       </w:r>
+      <w:proofErr w:type="spellStart"/>
       <w:r>
         <w:rPr>
           <w:rFonts w:ascii="Times New Roman" w:hAnsi="Times New Roman" w:cs="Times New Roman"/>
@@ -10686,6 +11410,7 @@
         </w:rPr>
         <w:t>s</w:t>
       </w:r>
+      <w:proofErr w:type="spellEnd"/>
       <w:r>
         <w:rPr>
           <w:rFonts w:ascii="Times New Roman" w:hAnsi="Times New Roman" w:cs="Times New Roman"/>
@@ -11331,7 +12056,25 @@
           <w:szCs w:val="24"/>
         </w:rPr>
         <w:lastRenderedPageBreak/>
-        <w:t>such as small sciaenids and menhaden</w:t>
+        <w:t xml:space="preserve">such as small </w:t>
+      </w:r>
+      <w:proofErr w:type="spellStart"/>
+      <w:r>
+        <w:rPr>
+          <w:rFonts w:ascii="Times New Roman" w:hAnsi="Times New Roman" w:cs="Times New Roman"/>
+          <w:sz w:val="24"/>
+          <w:szCs w:val="24"/>
+        </w:rPr>
+        <w:t>sciaenids</w:t>
+      </w:r>
+      <w:proofErr w:type="spellEnd"/>
+      <w:r>
+        <w:rPr>
+          <w:rFonts w:ascii="Times New Roman" w:hAnsi="Times New Roman" w:cs="Times New Roman"/>
+          <w:sz w:val="24"/>
+          <w:szCs w:val="24"/>
+        </w:rPr>
+        <w:t xml:space="preserve"> and menhaden</w:t>
       </w:r>
       <w:r>
         <w:rPr>
@@ -11475,7 +12218,39 @@
           <w:sz w:val="24"/>
           <w:szCs w:val="24"/>
         </w:rPr>
-        <w:t xml:space="preserve"> (Fig. 4b). The result</w:t>
+        <w:t xml:space="preserve"> (Fig. 4b). The</w:t>
+      </w:r>
+      <w:r>
+        <w:rPr>
+          <w:rFonts w:ascii="Times New Roman" w:hAnsi="Times New Roman" w:cs="Times New Roman"/>
+          <w:sz w:val="24"/>
+          <w:szCs w:val="24"/>
+        </w:rPr>
+        <w:t>se</w:t>
+      </w:r>
+      <w:r>
+        <w:rPr>
+          <w:rFonts w:ascii="Times New Roman" w:hAnsi="Times New Roman" w:cs="Times New Roman"/>
+          <w:sz w:val="24"/>
+          <w:szCs w:val="24"/>
+        </w:rPr>
+        <w:t xml:space="preserve"> </w:t>
+      </w:r>
+      <w:r>
+        <w:rPr>
+          <w:rFonts w:ascii="Times New Roman" w:hAnsi="Times New Roman" w:cs="Times New Roman"/>
+          <w:sz w:val="24"/>
+          <w:szCs w:val="24"/>
+        </w:rPr>
+        <w:t xml:space="preserve">fishing </w:t>
+      </w:r>
+      <w:r>
+        <w:rPr>
+          <w:rFonts w:ascii="Times New Roman" w:hAnsi="Times New Roman" w:cs="Times New Roman"/>
+          <w:sz w:val="24"/>
+          <w:szCs w:val="24"/>
+        </w:rPr>
+        <w:t>result</w:t>
       </w:r>
       <w:r>
         <w:rPr>
@@ -11547,7 +12322,25 @@
           <w:sz w:val="24"/>
           <w:szCs w:val="24"/>
         </w:rPr>
-        <w:t xml:space="preserve">from the Rpath model. </w:t>
+        <w:t xml:space="preserve">from the </w:t>
+      </w:r>
+      <w:proofErr w:type="spellStart"/>
+      <w:r>
+        <w:rPr>
+          <w:rFonts w:ascii="Times New Roman" w:hAnsi="Times New Roman" w:cs="Times New Roman"/>
+          <w:sz w:val="24"/>
+          <w:szCs w:val="24"/>
+        </w:rPr>
+        <w:t>Rpath</w:t>
+      </w:r>
+      <w:proofErr w:type="spellEnd"/>
+      <w:r>
+        <w:rPr>
+          <w:rFonts w:ascii="Times New Roman" w:hAnsi="Times New Roman" w:cs="Times New Roman"/>
+          <w:sz w:val="24"/>
+          <w:szCs w:val="24"/>
+        </w:rPr>
+        <w:t xml:space="preserve"> model. </w:t>
       </w:r>
       <w:r>
         <w:rPr>
@@ -11573,6 +12366,7 @@
         </w:rPr>
         <w:t xml:space="preserve">small </w:t>
       </w:r>
+      <w:proofErr w:type="spellStart"/>
       <w:r>
         <w:rPr>
           <w:rFonts w:ascii="Times New Roman" w:hAnsi="Times New Roman" w:cs="Times New Roman"/>
@@ -11589,6 +12383,7 @@
         </w:rPr>
         <w:t>s</w:t>
       </w:r>
+      <w:proofErr w:type="spellEnd"/>
       <w:r>
         <w:rPr>
           <w:rFonts w:ascii="Times New Roman" w:hAnsi="Times New Roman" w:cs="Times New Roman"/>
@@ -11635,7 +12430,25 @@
           <w:sz w:val="24"/>
           <w:szCs w:val="24"/>
         </w:rPr>
-        <w:t>(Fig. 4). This was</w:t>
+        <w:t>(Fig. 4). This</w:t>
+      </w:r>
+      <w:r>
+        <w:rPr>
+          <w:rFonts w:ascii="Times New Roman" w:hAnsi="Times New Roman" w:cs="Times New Roman"/>
+          <w:sz w:val="24"/>
+          <w:szCs w:val="24"/>
+        </w:rPr>
+        <w:t xml:space="preserve"> response to dolphin predation</w:t>
+      </w:r>
+      <w:bookmarkStart w:id="1" w:name="_GoBack"/>
+      <w:bookmarkEnd w:id="1"/>
+      <w:r>
+        <w:rPr>
+          <w:rFonts w:ascii="Times New Roman" w:hAnsi="Times New Roman" w:cs="Times New Roman"/>
+          <w:sz w:val="24"/>
+          <w:szCs w:val="24"/>
+        </w:rPr>
+        <w:t xml:space="preserve"> was</w:t>
       </w:r>
       <w:r>
         <w:rPr>
@@ -11651,7 +12464,25 @@
           <w:sz w:val="24"/>
           <w:szCs w:val="24"/>
         </w:rPr>
-        <w:t xml:space="preserve"> Rpath analysis on direct mortality</w:t>
+        <w:t xml:space="preserve"> </w:t>
+      </w:r>
+      <w:proofErr w:type="spellStart"/>
+      <w:r>
+        <w:rPr>
+          <w:rFonts w:ascii="Times New Roman" w:hAnsi="Times New Roman" w:cs="Times New Roman"/>
+          <w:sz w:val="24"/>
+          <w:szCs w:val="24"/>
+        </w:rPr>
+        <w:t>Rpath</w:t>
+      </w:r>
+      <w:proofErr w:type="spellEnd"/>
+      <w:r>
+        <w:rPr>
+          <w:rFonts w:ascii="Times New Roman" w:hAnsi="Times New Roman" w:cs="Times New Roman"/>
+          <w:sz w:val="24"/>
+          <w:szCs w:val="24"/>
+        </w:rPr>
+        <w:t xml:space="preserve"> analysis on direct mortality</w:t>
       </w:r>
       <w:r>
         <w:rPr>
@@ -11855,6 +12686,7 @@
         </w:rPr>
         <w:t xml:space="preserve">, juvenile red drum, and both stanzas of small </w:t>
       </w:r>
+      <w:proofErr w:type="spellStart"/>
       <w:r>
         <w:rPr>
           <w:rFonts w:ascii="Times New Roman" w:hAnsi="Times New Roman" w:cs="Times New Roman"/>
@@ -11871,6 +12703,7 @@
         </w:rPr>
         <w:t>s</w:t>
       </w:r>
+      <w:proofErr w:type="spellEnd"/>
       <w:r>
         <w:rPr>
           <w:rFonts w:ascii="Times New Roman" w:hAnsi="Times New Roman" w:cs="Times New Roman"/>
@@ -11990,7 +12823,16 @@
           <w:sz w:val="24"/>
           <w:szCs w:val="24"/>
         </w:rPr>
-        <w:t>decreased dolphin survival actual</w:t>
+        <w:t xml:space="preserve">decreased dolphin survival </w:t>
+      </w:r>
+      <w:proofErr w:type="gramStart"/>
+      <w:r>
+        <w:rPr>
+          <w:rFonts w:ascii="Times New Roman" w:hAnsi="Times New Roman" w:cs="Times New Roman"/>
+          <w:sz w:val="24"/>
+          <w:szCs w:val="24"/>
+        </w:rPr>
+        <w:t>actual</w:t>
       </w:r>
       <w:r>
         <w:rPr>
@@ -12006,7 +12848,16 @@
           <w:sz w:val="24"/>
           <w:szCs w:val="24"/>
         </w:rPr>
-        <w:t xml:space="preserve"> led to median</w:t>
+        <w:t xml:space="preserve"> led</w:t>
+      </w:r>
+      <w:proofErr w:type="gramEnd"/>
+      <w:r>
+        <w:rPr>
+          <w:rFonts w:ascii="Times New Roman" w:hAnsi="Times New Roman" w:cs="Times New Roman"/>
+          <w:sz w:val="24"/>
+          <w:szCs w:val="24"/>
+        </w:rPr>
+        <w:t xml:space="preserve"> to median</w:t>
       </w:r>
       <w:r>
         <w:rPr>
@@ -12030,8 +12881,18 @@
           <w:sz w:val="24"/>
           <w:szCs w:val="24"/>
         </w:rPr>
-        <w:t xml:space="preserve"> in biomass, presumably due to release of mesopredators</w:t>
-      </w:r>
+        <w:t xml:space="preserve"> in biomass, presumably due to release of </w:t>
+      </w:r>
+      <w:proofErr w:type="spellStart"/>
+      <w:r>
+        <w:rPr>
+          <w:rFonts w:ascii="Times New Roman" w:hAnsi="Times New Roman" w:cs="Times New Roman"/>
+          <w:sz w:val="24"/>
+          <w:szCs w:val="24"/>
+        </w:rPr>
+        <w:t>mesopredators</w:t>
+      </w:r>
+      <w:proofErr w:type="spellEnd"/>
       <w:r>
         <w:rPr>
           <w:rFonts w:ascii="Times New Roman" w:hAnsi="Times New Roman" w:cs="Times New Roman"/>
@@ -12158,7 +13019,16 @@
           <w:sz w:val="24"/>
           <w:szCs w:val="24"/>
         </w:rPr>
-        <w:t>In addition, f</w:t>
+        <w:t xml:space="preserve">In </w:t>
+      </w:r>
+      <w:r>
+        <w:rPr>
+          <w:rFonts w:ascii="Times New Roman" w:hAnsi="Times New Roman" w:cs="Times New Roman"/>
+          <w:sz w:val="24"/>
+          <w:szCs w:val="24"/>
+        </w:rPr>
+        <w:lastRenderedPageBreak/>
+        <w:t>addition, f</w:t>
       </w:r>
       <w:r>
         <w:rPr>
@@ -12230,17 +13100,9 @@
           <w:sz w:val="24"/>
           <w:szCs w:val="24"/>
         </w:rPr>
-        <w:t xml:space="preserve">, juvenile red drum, </w:t>
-      </w:r>
-      <w:r>
-        <w:rPr>
-          <w:rFonts w:ascii="Times New Roman" w:hAnsi="Times New Roman" w:cs="Times New Roman"/>
-          <w:sz w:val="24"/>
-          <w:szCs w:val="24"/>
-        </w:rPr>
-        <w:lastRenderedPageBreak/>
-        <w:t xml:space="preserve">adult small </w:t>
-      </w:r>
+        <w:t xml:space="preserve">, juvenile red drum, adult small </w:t>
+      </w:r>
+      <w:proofErr w:type="spellStart"/>
       <w:r>
         <w:rPr>
           <w:rFonts w:ascii="Times New Roman" w:hAnsi="Times New Roman" w:cs="Times New Roman"/>
@@ -12257,6 +13119,7 @@
         </w:rPr>
         <w:t>s</w:t>
       </w:r>
+      <w:proofErr w:type="spellEnd"/>
       <w:r>
         <w:rPr>
           <w:rFonts w:ascii="Times New Roman" w:hAnsi="Times New Roman" w:cs="Times New Roman"/>
@@ -12477,13 +13340,23 @@
         </w:rPr>
         <w:t xml:space="preserve"> all three predators </w:t>
       </w:r>
-      <w:r>
-        <w:rPr>
-          <w:rFonts w:ascii="Times New Roman" w:hAnsi="Times New Roman" w:cs="Times New Roman"/>
-          <w:sz w:val="24"/>
-          <w:szCs w:val="24"/>
-        </w:rPr>
-        <w:t>with the exception of a slight positive response of adult menhaden to</w:t>
+      <w:proofErr w:type="gramStart"/>
+      <w:r>
+        <w:rPr>
+          <w:rFonts w:ascii="Times New Roman" w:hAnsi="Times New Roman" w:cs="Times New Roman"/>
+          <w:sz w:val="24"/>
+          <w:szCs w:val="24"/>
+        </w:rPr>
+        <w:t>with the exception of</w:t>
+      </w:r>
+      <w:proofErr w:type="gramEnd"/>
+      <w:r>
+        <w:rPr>
+          <w:rFonts w:ascii="Times New Roman" w:hAnsi="Times New Roman" w:cs="Times New Roman"/>
+          <w:sz w:val="24"/>
+          <w:szCs w:val="24"/>
+        </w:rPr>
+        <w:t xml:space="preserve"> a slight positive response of adult menhaden to</w:t>
       </w:r>
       <w:r>
         <w:rPr>
@@ -12627,7 +13500,25 @@
           <w:sz w:val="24"/>
           <w:szCs w:val="24"/>
         </w:rPr>
-        <w:t>, these responses were highly variable and depended on the particular set of functional responses.</w:t>
+        <w:t xml:space="preserve">, these responses were highly variable and depended on the </w:t>
+      </w:r>
+      <w:proofErr w:type="gramStart"/>
+      <w:r>
+        <w:rPr>
+          <w:rFonts w:ascii="Times New Roman" w:hAnsi="Times New Roman" w:cs="Times New Roman"/>
+          <w:sz w:val="24"/>
+          <w:szCs w:val="24"/>
+        </w:rPr>
+        <w:t>particular set</w:t>
+      </w:r>
+      <w:proofErr w:type="gramEnd"/>
+      <w:r>
+        <w:rPr>
+          <w:rFonts w:ascii="Times New Roman" w:hAnsi="Times New Roman" w:cs="Times New Roman"/>
+          <w:sz w:val="24"/>
+          <w:szCs w:val="24"/>
+        </w:rPr>
+        <w:t xml:space="preserve"> of functional responses.</w:t>
       </w:r>
     </w:p>
     <w:p>
@@ -12791,6 +13682,7 @@
         </w:rPr>
         <w:t xml:space="preserve">than any predator (point clouds below the 1:1 line). For small </w:t>
       </w:r>
+      <w:proofErr w:type="spellStart"/>
       <w:r>
         <w:rPr>
           <w:rFonts w:ascii="Times New Roman" w:hAnsi="Times New Roman" w:cs="Times New Roman"/>
@@ -12807,6 +13699,7 @@
         </w:rPr>
         <w:t>s</w:t>
       </w:r>
+      <w:proofErr w:type="spellEnd"/>
       <w:r>
         <w:rPr>
           <w:rFonts w:ascii="Times New Roman" w:hAnsi="Times New Roman" w:cs="Times New Roman"/>
@@ -13539,15 +14432,33 @@
           <w:sz w:val="24"/>
           <w:szCs w:val="24"/>
         </w:rPr>
-        <w:t xml:space="preserve">the ecosystem as </w:t>
-      </w:r>
-      <w:r>
-        <w:rPr>
-          <w:rFonts w:ascii="Times New Roman" w:hAnsi="Times New Roman" w:cs="Times New Roman"/>
-          <w:sz w:val="24"/>
-          <w:szCs w:val="24"/>
-        </w:rPr>
-        <w:t xml:space="preserve">a whole. </w:t>
+        <w:t xml:space="preserve">the </w:t>
+      </w:r>
+      <w:proofErr w:type="gramStart"/>
+      <w:r>
+        <w:rPr>
+          <w:rFonts w:ascii="Times New Roman" w:hAnsi="Times New Roman" w:cs="Times New Roman"/>
+          <w:sz w:val="24"/>
+          <w:szCs w:val="24"/>
+        </w:rPr>
+        <w:t xml:space="preserve">ecosystem as </w:t>
+      </w:r>
+      <w:r>
+        <w:rPr>
+          <w:rFonts w:ascii="Times New Roman" w:hAnsi="Times New Roman" w:cs="Times New Roman"/>
+          <w:sz w:val="24"/>
+          <w:szCs w:val="24"/>
+        </w:rPr>
+        <w:t>a whole</w:t>
+      </w:r>
+      <w:proofErr w:type="gramEnd"/>
+      <w:r>
+        <w:rPr>
+          <w:rFonts w:ascii="Times New Roman" w:hAnsi="Times New Roman" w:cs="Times New Roman"/>
+          <w:sz w:val="24"/>
+          <w:szCs w:val="24"/>
+        </w:rPr>
+        <w:t xml:space="preserve">. </w:t>
       </w:r>
       <w:r>
         <w:rPr>
@@ -13842,7 +14753,25 @@
           <w:sz w:val="24"/>
           <w:szCs w:val="24"/>
         </w:rPr>
-        <w:t xml:space="preserve">as well as functional groups such as small sciaenids and menhaden that are subjected to the fishery’s high rates of incidental catch </w:t>
+        <w:t xml:space="preserve">as well as functional groups such as small </w:t>
+      </w:r>
+      <w:proofErr w:type="spellStart"/>
+      <w:r>
+        <w:rPr>
+          <w:rFonts w:ascii="Times New Roman" w:hAnsi="Times New Roman" w:cs="Times New Roman"/>
+          <w:sz w:val="24"/>
+          <w:szCs w:val="24"/>
+        </w:rPr>
+        <w:t>sciaenids</w:t>
+      </w:r>
+      <w:proofErr w:type="spellEnd"/>
+      <w:r>
+        <w:rPr>
+          <w:rFonts w:ascii="Times New Roman" w:hAnsi="Times New Roman" w:cs="Times New Roman"/>
+          <w:sz w:val="24"/>
+          <w:szCs w:val="24"/>
+        </w:rPr>
+        <w:t xml:space="preserve"> and menhaden that are subjected to the fishery’s high rates of incidental catch </w:t>
       </w:r>
       <w:r>
         <w:rPr>
@@ -14153,6 +15082,7 @@
         </w:rPr>
         <w:t xml:space="preserve">oriented groups like small </w:t>
       </w:r>
+      <w:proofErr w:type="spellStart"/>
       <w:r>
         <w:rPr>
           <w:rFonts w:ascii="Times New Roman" w:hAnsi="Times New Roman" w:cs="Times New Roman"/>
@@ -14167,7 +15097,16 @@
           <w:sz w:val="24"/>
           <w:szCs w:val="24"/>
         </w:rPr>
-        <w:t>s,</w:t>
+        <w:t>s</w:t>
+      </w:r>
+      <w:proofErr w:type="spellEnd"/>
+      <w:r>
+        <w:rPr>
+          <w:rFonts w:ascii="Times New Roman" w:hAnsi="Times New Roman" w:cs="Times New Roman"/>
+          <w:sz w:val="24"/>
+          <w:szCs w:val="24"/>
+        </w:rPr>
+        <w:t>,</w:t>
       </w:r>
       <w:r>
         <w:rPr>
@@ -14310,7 +15249,16 @@
           <w:sz w:val="24"/>
           <w:szCs w:val="24"/>
         </w:rPr>
-        <w:t>Of particular not</w:t>
+        <w:t xml:space="preserve">Of </w:t>
+      </w:r>
+      <w:proofErr w:type="gramStart"/>
+      <w:r>
+        <w:rPr>
+          <w:rFonts w:ascii="Times New Roman" w:hAnsi="Times New Roman" w:cs="Times New Roman"/>
+          <w:sz w:val="24"/>
+          <w:szCs w:val="24"/>
+        </w:rPr>
+        <w:t>particular not</w:t>
       </w:r>
       <w:r>
         <w:rPr>
@@ -14320,6 +15268,7 @@
         </w:rPr>
         <w:t>e</w:t>
       </w:r>
+      <w:proofErr w:type="gramEnd"/>
       <w:r>
         <w:rPr>
           <w:rFonts w:ascii="Times New Roman" w:hAnsi="Times New Roman" w:cs="Times New Roman"/>
@@ -14440,6 +15389,7 @@
         </w:rPr>
         <w:t xml:space="preserve">In our model, dolphins exerted the strongest top-down control on small </w:t>
       </w:r>
+      <w:proofErr w:type="spellStart"/>
       <w:r>
         <w:rPr>
           <w:rFonts w:ascii="Times New Roman" w:hAnsi="Times New Roman" w:cs="Times New Roman"/>
@@ -14452,6 +15402,7 @@
         </w:rPr>
         <w:t>s</w:t>
       </w:r>
+      <w:proofErr w:type="spellEnd"/>
       <w:r>
         <w:rPr>
           <w:rFonts w:ascii="Times New Roman" w:hAnsi="Times New Roman" w:cs="Times New Roman"/>
@@ -14470,6 +15421,7 @@
         </w:rPr>
         <w:t xml:space="preserve"> of small </w:t>
       </w:r>
+      <w:proofErr w:type="spellStart"/>
       <w:r>
         <w:rPr>
           <w:rFonts w:ascii="Times New Roman" w:hAnsi="Times New Roman" w:cs="Times New Roman"/>
@@ -14482,6 +15434,7 @@
         </w:rPr>
         <w:t>s</w:t>
       </w:r>
+      <w:proofErr w:type="spellEnd"/>
       <w:r>
         <w:rPr>
           <w:rFonts w:ascii="Times New Roman" w:hAnsi="Times New Roman" w:cs="Times New Roman"/>
@@ -14524,6 +15477,7 @@
         </w:rPr>
         <w:t xml:space="preserve">. In our model, small </w:t>
       </w:r>
+      <w:proofErr w:type="spellStart"/>
       <w:r>
         <w:rPr>
           <w:rFonts w:ascii="Times New Roman" w:hAnsi="Times New Roman" w:cs="Times New Roman"/>
@@ -14536,6 +15490,7 @@
         </w:rPr>
         <w:t>s</w:t>
       </w:r>
+      <w:proofErr w:type="spellEnd"/>
       <w:r>
         <w:rPr>
           <w:rFonts w:ascii="Times New Roman" w:hAnsi="Times New Roman" w:cs="Times New Roman"/>
@@ -15014,15 +15969,33 @@
           <w:sz w:val="24"/>
           <w:szCs w:val="24"/>
         </w:rPr>
-        <w:t>Unfortunately, b</w:t>
-      </w:r>
-      <w:r>
-        <w:rPr>
-          <w:rFonts w:ascii="Times New Roman" w:hAnsi="Times New Roman" w:cs="Times New Roman"/>
-          <w:sz w:val="24"/>
-          <w:szCs w:val="24"/>
-        </w:rPr>
-        <w:t xml:space="preserve">oth of these quantities are </w:t>
+        <w:t xml:space="preserve">Unfortunately, </w:t>
+      </w:r>
+      <w:proofErr w:type="gramStart"/>
+      <w:r>
+        <w:rPr>
+          <w:rFonts w:ascii="Times New Roman" w:hAnsi="Times New Roman" w:cs="Times New Roman"/>
+          <w:sz w:val="24"/>
+          <w:szCs w:val="24"/>
+        </w:rPr>
+        <w:t>b</w:t>
+      </w:r>
+      <w:r>
+        <w:rPr>
+          <w:rFonts w:ascii="Times New Roman" w:hAnsi="Times New Roman" w:cs="Times New Roman"/>
+          <w:sz w:val="24"/>
+          <w:szCs w:val="24"/>
+        </w:rPr>
+        <w:t>oth of these</w:t>
+      </w:r>
+      <w:proofErr w:type="gramEnd"/>
+      <w:r>
+        <w:rPr>
+          <w:rFonts w:ascii="Times New Roman" w:hAnsi="Times New Roman" w:cs="Times New Roman"/>
+          <w:sz w:val="24"/>
+          <w:szCs w:val="24"/>
+        </w:rPr>
+        <w:t xml:space="preserve"> quantities are </w:t>
       </w:r>
       <w:r>
         <w:rPr>
@@ -15266,7 +16239,25 @@
           <w:sz w:val="24"/>
           <w:szCs w:val="24"/>
         </w:rPr>
-        <w:t xml:space="preserve">oil spill, a number of studies have employed ecosystem models to explore how the spill impacted </w:t>
+        <w:t xml:space="preserve">oil spill, </w:t>
+      </w:r>
+      <w:proofErr w:type="gramStart"/>
+      <w:r>
+        <w:rPr>
+          <w:rFonts w:ascii="Times New Roman" w:hAnsi="Times New Roman" w:cs="Times New Roman"/>
+          <w:sz w:val="24"/>
+          <w:szCs w:val="24"/>
+        </w:rPr>
+        <w:t>a number of</w:t>
+      </w:r>
+      <w:proofErr w:type="gramEnd"/>
+      <w:r>
+        <w:rPr>
+          <w:rFonts w:ascii="Times New Roman" w:hAnsi="Times New Roman" w:cs="Times New Roman"/>
+          <w:sz w:val="24"/>
+          <w:szCs w:val="24"/>
+        </w:rPr>
+        <w:t xml:space="preserve"> studies have employed ecosystem models to explore how the spill impacted </w:t>
       </w:r>
       <w:r>
         <w:rPr>
@@ -15750,7 +16741,25 @@
           <w:sz w:val="24"/>
           <w:szCs w:val="24"/>
         </w:rPr>
-        <w:t xml:space="preserve">, and also attempted to directly model the oil’s impacts on growth </w:t>
+        <w:t xml:space="preserve">, </w:t>
+      </w:r>
+      <w:proofErr w:type="gramStart"/>
+      <w:r>
+        <w:rPr>
+          <w:rFonts w:ascii="Times New Roman" w:hAnsi="Times New Roman" w:cs="Times New Roman"/>
+          <w:sz w:val="24"/>
+          <w:szCs w:val="24"/>
+        </w:rPr>
+        <w:t>and also</w:t>
+      </w:r>
+      <w:proofErr w:type="gramEnd"/>
+      <w:r>
+        <w:rPr>
+          <w:rFonts w:ascii="Times New Roman" w:hAnsi="Times New Roman" w:cs="Times New Roman"/>
+          <w:sz w:val="24"/>
+          <w:szCs w:val="24"/>
+        </w:rPr>
+        <w:t xml:space="preserve"> attempted to directly model the oil’s impacts on growth </w:t>
       </w:r>
       <w:r>
         <w:rPr>
@@ -17105,6 +18114,7 @@
         </w:rPr>
         <w:t xml:space="preserve">Small </w:t>
       </w:r>
+      <w:proofErr w:type="spellStart"/>
       <w:r>
         <w:rPr>
           <w:rFonts w:ascii="Times New Roman" w:hAnsi="Times New Roman" w:cs="Times New Roman"/>
@@ -17121,6 +18131,7 @@
         </w:rPr>
         <w:t>s</w:t>
       </w:r>
+      <w:proofErr w:type="spellEnd"/>
       <w:r>
         <w:rPr>
           <w:rFonts w:ascii="Times New Roman" w:hAnsi="Times New Roman" w:cs="Times New Roman"/>
@@ -17629,7 +18640,25 @@
           <w:sz w:val="24"/>
           <w:szCs w:val="24"/>
         </w:rPr>
-        <w:t>org (doi: 10.7266/N7J10121).</w:t>
+        <w:t>org (</w:t>
+      </w:r>
+      <w:proofErr w:type="spellStart"/>
+      <w:r>
+        <w:rPr>
+          <w:rFonts w:ascii="Times New Roman" w:hAnsi="Times New Roman" w:cs="Times New Roman"/>
+          <w:sz w:val="24"/>
+          <w:szCs w:val="24"/>
+        </w:rPr>
+        <w:t>doi</w:t>
+      </w:r>
+      <w:proofErr w:type="spellEnd"/>
+      <w:r>
+        <w:rPr>
+          <w:rFonts w:ascii="Times New Roman" w:hAnsi="Times New Roman" w:cs="Times New Roman"/>
+          <w:sz w:val="24"/>
+          <w:szCs w:val="24"/>
+        </w:rPr>
+        <w:t>: 10.7266/N7J10121).</w:t>
       </w:r>
       <w:r>
         <w:rPr>
@@ -18826,44 +19855,8 @@
 </w16cex:commentsExtensible>
 </file>
 
-<file path=word/commentsIds.xml><?xml version="1.0" encoding="utf-8"?>
-<w16cid:commentsIds xmlns:wpc="http://schemas.microsoft.com/office/word/2010/wordprocessingCanvas" xmlns:cx="http://schemas.microsoft.com/office/drawing/2014/chartex" xmlns:cx1="http://schemas.microsoft.com/office/drawing/2015/9/8/chartex" xmlns:cx2="http://schemas.microsoft.com/office/drawing/2015/10/21/chartex" xmlns:cx3="http://schemas.microsoft.com/office/drawing/2016/5/9/chartex" xmlns:cx4="http://schemas.microsoft.com/office/drawing/2016/5/10/chartex" xmlns:cx5="http://schemas.microsoft.com/office/drawing/2016/5/11/chartex" xmlns:cx6="http://schemas.microsoft.com/office/drawing/2016/5/12/chartex" xmlns:cx7="http://schemas.microsoft.com/office/drawing/2016/5/13/chartex" xmlns:cx8="http://schemas.microsoft.com/office/drawing/2016/5/14/chartex" xmlns:mc="http://schemas.openxmlformats.org/markup-compatibility/2006" xmlns:aink="http://schemas.microsoft.com/office/drawing/2016/ink" xmlns:am3d="http://schemas.microsoft.com/office/drawing/2017/model3d" xmlns:o="urn:schemas-microsoft-com:office:office" xmlns:oel="http://schemas.microsoft.com/office/2019/extlst" xmlns:r="http://schemas.openxmlformats.org/officeDocument/2006/relationships" xmlns:m="http://schemas.openxmlformats.org/officeDocument/2006/math" xmlns:v="urn:schemas-microsoft-com:vml" xmlns:wp14="http://schemas.microsoft.com/office/word/2010/wordprocessingDrawing" xmlns:wp="http://schemas.openxmlformats.org/drawingml/2006/wordprocessingDrawing" xmlns:w10="urn:schemas-microsoft-com:office:word" xmlns:w="http://schemas.openxmlformats.org/wordprocessingml/2006/main" xmlns:w14="http://schemas.microsoft.com/office/word/2010/wordml" xmlns:w15="http://schemas.microsoft.com/office/word/2012/wordml" xmlns:w16cex="http://schemas.microsoft.com/office/word/2018/wordml/cex" xmlns:w16cid="http://schemas.microsoft.com/office/word/2016/wordml/cid" xmlns:w16="http://schemas.microsoft.com/office/word/2018/wordml" xmlns:w16sdtdh="http://schemas.microsoft.com/office/word/2020/wordml/sdtdatahash" xmlns:w16se="http://schemas.microsoft.com/office/word/2015/wordml/symex" xmlns:wpg="http://schemas.microsoft.com/office/word/2010/wordprocessingGroup" xmlns:wpi="http://schemas.microsoft.com/office/word/2010/wordprocessingInk" xmlns:wne="http://schemas.microsoft.com/office/word/2006/wordml" xmlns:wps="http://schemas.microsoft.com/office/word/2010/wordprocessingShape" mc:Ignorable="w14 w15 w16se w16cid w16 w16cex w16sdtdh wp14">
-  <w16cid:commentId w16cid:paraId="7265453E" w16cid:durableId="267FE9F8"/>
-  <w16cid:commentId w16cid:paraId="19CA7C76" w16cid:durableId="2688EC5D"/>
-  <w16cid:commentId w16cid:paraId="26A193E7" w16cid:durableId="267FEA33"/>
-  <w16cid:commentId w16cid:paraId="64A7210D" w16cid:durableId="2688DE05"/>
-  <w16cid:commentId w16cid:paraId="387AAEB0" w16cid:durableId="2688DE2D"/>
-  <w16cid:commentId w16cid:paraId="2CA2B3A7" w16cid:durableId="267FEA9A"/>
-  <w16cid:commentId w16cid:paraId="4D3A16C8" w16cid:durableId="2688EC82"/>
-  <w16cid:commentId w16cid:paraId="626232ED" w16cid:durableId="2677B724"/>
-  <w16cid:commentId w16cid:paraId="20C8AC6B" w16cid:durableId="2618DB83"/>
-  <w16cid:commentId w16cid:paraId="067484C8" w16cid:durableId="261BCDD0"/>
-  <w16cid:commentId w16cid:paraId="6EF65631" w16cid:durableId="2677B631"/>
-  <w16cid:commentId w16cid:paraId="5343613D" w16cid:durableId="2683F339"/>
-  <w16cid:commentId w16cid:paraId="64694411" w16cid:durableId="2683F3C7"/>
-  <w16cid:commentId w16cid:paraId="170B9333" w16cid:durableId="2688F0AE"/>
-  <w16cid:commentId w16cid:paraId="315CEF10" w16cid:durableId="2688F0C3"/>
-  <w16cid:commentId w16cid:paraId="4B6FFB48" w16cid:durableId="2688F5E7"/>
-  <w16cid:commentId w16cid:paraId="557BD229" w16cid:durableId="2688F4FB"/>
-  <w16cid:commentId w16cid:paraId="3A7085FF" w16cid:durableId="2688F6B5"/>
-  <w16cid:commentId w16cid:paraId="1458D90E" w16cid:durableId="2683F569"/>
-  <w16cid:commentId w16cid:paraId="23AD11AD" w16cid:durableId="267FFB45"/>
-  <w16cid:commentId w16cid:paraId="4CF02530" w16cid:durableId="267FFCB0"/>
-  <w16cid:commentId w16cid:paraId="0FDC2531" w16cid:durableId="267FFD1F"/>
-  <w16cid:commentId w16cid:paraId="1E9AEBE3" w16cid:durableId="267FFE3C"/>
-  <w16cid:commentId w16cid:paraId="099CF36D" w16cid:durableId="2683F7AB"/>
-  <w16cid:commentId w16cid:paraId="1354A298" w16cid:durableId="2683F8EF"/>
-  <w16cid:commentId w16cid:paraId="1AB663F9" w16cid:durableId="2677B820"/>
-  <w16cid:commentId w16cid:paraId="748C6667" w16cid:durableId="2677B818"/>
-  <w16cid:commentId w16cid:paraId="0DBFB1B7" w16cid:durableId="2677B82C"/>
-  <w16cid:commentId w16cid:paraId="0D5BDC39" w16cid:durableId="267BD1D2"/>
-  <w16cid:commentId w16cid:paraId="502C54D5" w16cid:durableId="26800069"/>
-  <w16cid:commentId w16cid:paraId="611F709A" w16cid:durableId="267BD525"/>
-</w16cid:commentsIds>
-</file>
-
 <file path=word/endnotes.xml><?xml version="1.0" encoding="utf-8"?>
-<w:endnotes xmlns:wpc="http://schemas.microsoft.com/office/word/2010/wordprocessingCanvas" xmlns:cx="http://schemas.microsoft.com/office/drawing/2014/chartex" xmlns:cx1="http://schemas.microsoft.com/office/drawing/2015/9/8/chartex" xmlns:mc="http://schemas.openxmlformats.org/markup-compatibility/2006" xmlns:o="urn:schemas-microsoft-com:office:office" xmlns:r="http://schemas.openxmlformats.org/officeDocument/2006/relationships" xmlns:m="http://schemas.openxmlformats.org/officeDocument/2006/math" xmlns:v="urn:schemas-microsoft-com:vml" xmlns:wp14="http://schemas.microsoft.com/office/word/2010/wordprocessingDrawing" xmlns:wp="http://schemas.openxmlformats.org/drawingml/2006/wordprocessingDrawing" xmlns:w10="urn:schemas-microsoft-com:office:word" xmlns:w="http://schemas.openxmlformats.org/wordprocessingml/2006/main" xmlns:w14="http://schemas.microsoft.com/office/word/2010/wordml" xmlns:w15="http://schemas.microsoft.com/office/word/2012/wordml" xmlns:w16se="http://schemas.microsoft.com/office/word/2015/wordml/symex" xmlns:wpg="http://schemas.microsoft.com/office/word/2010/wordprocessingGroup" xmlns:wpi="http://schemas.microsoft.com/office/word/2010/wordprocessingInk" xmlns:wne="http://schemas.microsoft.com/office/word/2006/wordml" xmlns:wps="http://schemas.microsoft.com/office/word/2010/wordprocessingShape" mc:Ignorable="w14 w15 w16se wp14">
+<w:endnotes xmlns:wpc="http://schemas.microsoft.com/office/word/2010/wordprocessingCanvas" xmlns:cx="http://schemas.microsoft.com/office/drawing/2014/chartex" xmlns:cx1="http://schemas.microsoft.com/office/drawing/2015/9/8/chartex" xmlns:cx2="http://schemas.microsoft.com/office/drawing/2015/10/21/chartex" xmlns:cx3="http://schemas.microsoft.com/office/drawing/2016/5/9/chartex" xmlns:cx4="http://schemas.microsoft.com/office/drawing/2016/5/10/chartex" xmlns:cx5="http://schemas.microsoft.com/office/drawing/2016/5/11/chartex" xmlns:cx6="http://schemas.microsoft.com/office/drawing/2016/5/12/chartex" xmlns:cx7="http://schemas.microsoft.com/office/drawing/2016/5/13/chartex" xmlns:cx8="http://schemas.microsoft.com/office/drawing/2016/5/14/chartex" xmlns:mc="http://schemas.openxmlformats.org/markup-compatibility/2006" xmlns:aink="http://schemas.microsoft.com/office/drawing/2016/ink" xmlns:am3d="http://schemas.microsoft.com/office/drawing/2017/model3d" xmlns:o="urn:schemas-microsoft-com:office:office" xmlns:r="http://schemas.openxmlformats.org/officeDocument/2006/relationships" xmlns:m="http://schemas.openxmlformats.org/officeDocument/2006/math" xmlns:v="urn:schemas-microsoft-com:vml" xmlns:wp14="http://schemas.microsoft.com/office/word/2010/wordprocessingDrawing" xmlns:wp="http://schemas.openxmlformats.org/drawingml/2006/wordprocessingDrawing" xmlns:w10="urn:schemas-microsoft-com:office:word" xmlns:w="http://schemas.openxmlformats.org/wordprocessingml/2006/main" xmlns:w14="http://schemas.microsoft.com/office/word/2010/wordml" xmlns:w15="http://schemas.microsoft.com/office/word/2012/wordml" xmlns:w16cid="http://schemas.microsoft.com/office/word/2016/wordml/cid" xmlns:w16se="http://schemas.microsoft.com/office/word/2015/wordml/symex" xmlns:wpg="http://schemas.microsoft.com/office/word/2010/wordprocessingGroup" xmlns:wpi="http://schemas.microsoft.com/office/word/2010/wordprocessingInk" xmlns:wne="http://schemas.microsoft.com/office/word/2006/wordml" xmlns:wps="http://schemas.microsoft.com/office/word/2010/wordprocessingShape" mc:Ignorable="w14 w15 w16se w16cid wp14">
   <w:endnote w:type="separator" w:id="-1">
     <w:p>
       <w:pPr>
@@ -18895,7 +19888,7 @@
 </file>
 
 <file path=word/footer1.xml><?xml version="1.0" encoding="utf-8"?>
-<w:ftr xmlns:wpc="http://schemas.microsoft.com/office/word/2010/wordprocessingCanvas" xmlns:cx="http://schemas.microsoft.com/office/drawing/2014/chartex" xmlns:cx1="http://schemas.microsoft.com/office/drawing/2015/9/8/chartex" xmlns:mc="http://schemas.openxmlformats.org/markup-compatibility/2006" xmlns:o="urn:schemas-microsoft-com:office:office" xmlns:r="http://schemas.openxmlformats.org/officeDocument/2006/relationships" xmlns:m="http://schemas.openxmlformats.org/officeDocument/2006/math" xmlns:v="urn:schemas-microsoft-com:vml" xmlns:wp14="http://schemas.microsoft.com/office/word/2010/wordprocessingDrawing" xmlns:wp="http://schemas.openxmlformats.org/drawingml/2006/wordprocessingDrawing" xmlns:w10="urn:schemas-microsoft-com:office:word" xmlns:w="http://schemas.openxmlformats.org/wordprocessingml/2006/main" xmlns:w14="http://schemas.microsoft.com/office/word/2010/wordml" xmlns:w15="http://schemas.microsoft.com/office/word/2012/wordml" xmlns:w16se="http://schemas.microsoft.com/office/word/2015/wordml/symex" xmlns:wpg="http://schemas.microsoft.com/office/word/2010/wordprocessingGroup" xmlns:wpi="http://schemas.microsoft.com/office/word/2010/wordprocessingInk" xmlns:wne="http://schemas.microsoft.com/office/word/2006/wordml" xmlns:wps="http://schemas.microsoft.com/office/word/2010/wordprocessingShape" mc:Ignorable="w14 w15 w16se wp14">
+<w:ftr xmlns:wpc="http://schemas.microsoft.com/office/word/2010/wordprocessingCanvas" xmlns:cx="http://schemas.microsoft.com/office/drawing/2014/chartex" xmlns:cx1="http://schemas.microsoft.com/office/drawing/2015/9/8/chartex" xmlns:cx2="http://schemas.microsoft.com/office/drawing/2015/10/21/chartex" xmlns:cx3="http://schemas.microsoft.com/office/drawing/2016/5/9/chartex" xmlns:cx4="http://schemas.microsoft.com/office/drawing/2016/5/10/chartex" xmlns:cx5="http://schemas.microsoft.com/office/drawing/2016/5/11/chartex" xmlns:cx6="http://schemas.microsoft.com/office/drawing/2016/5/12/chartex" xmlns:cx7="http://schemas.microsoft.com/office/drawing/2016/5/13/chartex" xmlns:cx8="http://schemas.microsoft.com/office/drawing/2016/5/14/chartex" xmlns:mc="http://schemas.openxmlformats.org/markup-compatibility/2006" xmlns:aink="http://schemas.microsoft.com/office/drawing/2016/ink" xmlns:am3d="http://schemas.microsoft.com/office/drawing/2017/model3d" xmlns:o="urn:schemas-microsoft-com:office:office" xmlns:r="http://schemas.openxmlformats.org/officeDocument/2006/relationships" xmlns:m="http://schemas.openxmlformats.org/officeDocument/2006/math" xmlns:v="urn:schemas-microsoft-com:vml" xmlns:wp14="http://schemas.microsoft.com/office/word/2010/wordprocessingDrawing" xmlns:wp="http://schemas.openxmlformats.org/drawingml/2006/wordprocessingDrawing" xmlns:w10="urn:schemas-microsoft-com:office:word" xmlns:w="http://schemas.openxmlformats.org/wordprocessingml/2006/main" xmlns:w14="http://schemas.microsoft.com/office/word/2010/wordml" xmlns:w15="http://schemas.microsoft.com/office/word/2012/wordml" xmlns:w16cid="http://schemas.microsoft.com/office/word/2016/wordml/cid" xmlns:w16se="http://schemas.microsoft.com/office/word/2015/wordml/symex" xmlns:wpg="http://schemas.microsoft.com/office/word/2010/wordprocessingGroup" xmlns:wpi="http://schemas.microsoft.com/office/word/2010/wordprocessingInk" xmlns:wne="http://schemas.microsoft.com/office/word/2006/wordml" xmlns:wps="http://schemas.microsoft.com/office/word/2010/wordprocessingShape" mc:Ignorable="w14 w15 w16se w16cid wp14">
   <w:sdt>
     <w:sdtPr>
       <w:id w:val="1716770755"/>
@@ -18948,7 +19941,7 @@
 </file>
 
 <file path=word/footnotes.xml><?xml version="1.0" encoding="utf-8"?>
-<w:footnotes xmlns:wpc="http://schemas.microsoft.com/office/word/2010/wordprocessingCanvas" xmlns:cx="http://schemas.microsoft.com/office/drawing/2014/chartex" xmlns:cx1="http://schemas.microsoft.com/office/drawing/2015/9/8/chartex" xmlns:mc="http://schemas.openxmlformats.org/markup-compatibility/2006" xmlns:o="urn:schemas-microsoft-com:office:office" xmlns:r="http://schemas.openxmlformats.org/officeDocument/2006/relationships" xmlns:m="http://schemas.openxmlformats.org/officeDocument/2006/math" xmlns:v="urn:schemas-microsoft-com:vml" xmlns:wp14="http://schemas.microsoft.com/office/word/2010/wordprocessingDrawing" xmlns:wp="http://schemas.openxmlformats.org/drawingml/2006/wordprocessingDrawing" xmlns:w10="urn:schemas-microsoft-com:office:word" xmlns:w="http://schemas.openxmlformats.org/wordprocessingml/2006/main" xmlns:w14="http://schemas.microsoft.com/office/word/2010/wordml" xmlns:w15="http://schemas.microsoft.com/office/word/2012/wordml" xmlns:w16se="http://schemas.microsoft.com/office/word/2015/wordml/symex" xmlns:wpg="http://schemas.microsoft.com/office/word/2010/wordprocessingGroup" xmlns:wpi="http://schemas.microsoft.com/office/word/2010/wordprocessingInk" xmlns:wne="http://schemas.microsoft.com/office/word/2006/wordml" xmlns:wps="http://schemas.microsoft.com/office/word/2010/wordprocessingShape" mc:Ignorable="w14 w15 w16se wp14">
+<w:footnotes xmlns:wpc="http://schemas.microsoft.com/office/word/2010/wordprocessingCanvas" xmlns:cx="http://schemas.microsoft.com/office/drawing/2014/chartex" xmlns:cx1="http://schemas.microsoft.com/office/drawing/2015/9/8/chartex" xmlns:cx2="http://schemas.microsoft.com/office/drawing/2015/10/21/chartex" xmlns:cx3="http://schemas.microsoft.com/office/drawing/2016/5/9/chartex" xmlns:cx4="http://schemas.microsoft.com/office/drawing/2016/5/10/chartex" xmlns:cx5="http://schemas.microsoft.com/office/drawing/2016/5/11/chartex" xmlns:cx6="http://schemas.microsoft.com/office/drawing/2016/5/12/chartex" xmlns:cx7="http://schemas.microsoft.com/office/drawing/2016/5/13/chartex" xmlns:cx8="http://schemas.microsoft.com/office/drawing/2016/5/14/chartex" xmlns:mc="http://schemas.openxmlformats.org/markup-compatibility/2006" xmlns:aink="http://schemas.microsoft.com/office/drawing/2016/ink" xmlns:am3d="http://schemas.microsoft.com/office/drawing/2017/model3d" xmlns:o="urn:schemas-microsoft-com:office:office" xmlns:r="http://schemas.openxmlformats.org/officeDocument/2006/relationships" xmlns:m="http://schemas.openxmlformats.org/officeDocument/2006/math" xmlns:v="urn:schemas-microsoft-com:vml" xmlns:wp14="http://schemas.microsoft.com/office/word/2010/wordprocessingDrawing" xmlns:wp="http://schemas.openxmlformats.org/drawingml/2006/wordprocessingDrawing" xmlns:w10="urn:schemas-microsoft-com:office:word" xmlns:w="http://schemas.openxmlformats.org/wordprocessingml/2006/main" xmlns:w14="http://schemas.microsoft.com/office/word/2010/wordml" xmlns:w15="http://schemas.microsoft.com/office/word/2012/wordml" xmlns:w16cid="http://schemas.microsoft.com/office/word/2016/wordml/cid" xmlns:w16se="http://schemas.microsoft.com/office/word/2015/wordml/symex" xmlns:wpg="http://schemas.microsoft.com/office/word/2010/wordprocessingGroup" xmlns:wpi="http://schemas.microsoft.com/office/word/2010/wordprocessingInk" xmlns:wne="http://schemas.microsoft.com/office/word/2006/wordml" xmlns:wps="http://schemas.microsoft.com/office/word/2010/wordprocessingShape" mc:Ignorable="w14 w15 w16se w16cid wp14">
   <w:footnote w:type="separator" w:id="-1">
     <w:p>
       <w:pPr>
@@ -18980,7 +19973,7 @@
 </file>
 
 <file path=word/header1.xml><?xml version="1.0" encoding="utf-8"?>
-<w:hdr xmlns:wpc="http://schemas.microsoft.com/office/word/2010/wordprocessingCanvas" xmlns:cx="http://schemas.microsoft.com/office/drawing/2014/chartex" xmlns:cx1="http://schemas.microsoft.com/office/drawing/2015/9/8/chartex" xmlns:mc="http://schemas.openxmlformats.org/markup-compatibility/2006" xmlns:o="urn:schemas-microsoft-com:office:office" xmlns:r="http://schemas.openxmlformats.org/officeDocument/2006/relationships" xmlns:m="http://schemas.openxmlformats.org/officeDocument/2006/math" xmlns:v="urn:schemas-microsoft-com:vml" xmlns:wp14="http://schemas.microsoft.com/office/word/2010/wordprocessingDrawing" xmlns:wp="http://schemas.openxmlformats.org/drawingml/2006/wordprocessingDrawing" xmlns:w10="urn:schemas-microsoft-com:office:word" xmlns:w="http://schemas.openxmlformats.org/wordprocessingml/2006/main" xmlns:w14="http://schemas.microsoft.com/office/word/2010/wordml" xmlns:w15="http://schemas.microsoft.com/office/word/2012/wordml" xmlns:w16se="http://schemas.microsoft.com/office/word/2015/wordml/symex" xmlns:wpg="http://schemas.microsoft.com/office/word/2010/wordprocessingGroup" xmlns:wpi="http://schemas.microsoft.com/office/word/2010/wordprocessingInk" xmlns:wne="http://schemas.microsoft.com/office/word/2006/wordml" xmlns:wps="http://schemas.microsoft.com/office/word/2010/wordprocessingShape" mc:Ignorable="w14 w15 w16se wp14">
+<w:hdr xmlns:wpc="http://schemas.microsoft.com/office/word/2010/wordprocessingCanvas" xmlns:cx="http://schemas.microsoft.com/office/drawing/2014/chartex" xmlns:cx1="http://schemas.microsoft.com/office/drawing/2015/9/8/chartex" xmlns:cx2="http://schemas.microsoft.com/office/drawing/2015/10/21/chartex" xmlns:cx3="http://schemas.microsoft.com/office/drawing/2016/5/9/chartex" xmlns:cx4="http://schemas.microsoft.com/office/drawing/2016/5/10/chartex" xmlns:cx5="http://schemas.microsoft.com/office/drawing/2016/5/11/chartex" xmlns:cx6="http://schemas.microsoft.com/office/drawing/2016/5/12/chartex" xmlns:cx7="http://schemas.microsoft.com/office/drawing/2016/5/13/chartex" xmlns:cx8="http://schemas.microsoft.com/office/drawing/2016/5/14/chartex" xmlns:mc="http://schemas.openxmlformats.org/markup-compatibility/2006" xmlns:aink="http://schemas.microsoft.com/office/drawing/2016/ink" xmlns:am3d="http://schemas.microsoft.com/office/drawing/2017/model3d" xmlns:o="urn:schemas-microsoft-com:office:office" xmlns:r="http://schemas.openxmlformats.org/officeDocument/2006/relationships" xmlns:m="http://schemas.openxmlformats.org/officeDocument/2006/math" xmlns:v="urn:schemas-microsoft-com:vml" xmlns:wp14="http://schemas.microsoft.com/office/word/2010/wordprocessingDrawing" xmlns:wp="http://schemas.openxmlformats.org/drawingml/2006/wordprocessingDrawing" xmlns:w10="urn:schemas-microsoft-com:office:word" xmlns:w="http://schemas.openxmlformats.org/wordprocessingml/2006/main" xmlns:w14="http://schemas.microsoft.com/office/word/2010/wordml" xmlns:w15="http://schemas.microsoft.com/office/word/2012/wordml" xmlns:w16cid="http://schemas.microsoft.com/office/word/2016/wordml/cid" xmlns:w16se="http://schemas.microsoft.com/office/word/2015/wordml/symex" xmlns:wpg="http://schemas.microsoft.com/office/word/2010/wordprocessingGroup" xmlns:wpi="http://schemas.microsoft.com/office/word/2010/wordprocessingInk" xmlns:wne="http://schemas.microsoft.com/office/word/2006/wordml" xmlns:wps="http://schemas.microsoft.com/office/word/2010/wordprocessingShape" mc:Ignorable="w14 w15 w16se w16cid wp14">
   <w:p>
     <w:pPr>
       <w:pStyle w:val="Header"/>
@@ -18990,7 +19983,7 @@
 </file>
 
 <file path=word/numbering.xml><?xml version="1.0" encoding="utf-8"?>
-<w:numbering xmlns:wpc="http://schemas.microsoft.com/office/word/2010/wordprocessingCanvas" xmlns:cx="http://schemas.microsoft.com/office/drawing/2014/chartex" xmlns:cx1="http://schemas.microsoft.com/office/drawing/2015/9/8/chartex" xmlns:mc="http://schemas.openxmlformats.org/markup-compatibility/2006" xmlns:o="urn:schemas-microsoft-com:office:office" xmlns:r="http://schemas.openxmlformats.org/officeDocument/2006/relationships" xmlns:m="http://schemas.openxmlformats.org/officeDocument/2006/math" xmlns:v="urn:schemas-microsoft-com:vml" xmlns:wp14="http://schemas.microsoft.com/office/word/2010/wordprocessingDrawing" xmlns:wp="http://schemas.openxmlformats.org/drawingml/2006/wordprocessingDrawing" xmlns:w10="urn:schemas-microsoft-com:office:word" xmlns:w="http://schemas.openxmlformats.org/wordprocessingml/2006/main" xmlns:w14="http://schemas.microsoft.com/office/word/2010/wordml" xmlns:w15="http://schemas.microsoft.com/office/word/2012/wordml" xmlns:w16se="http://schemas.microsoft.com/office/word/2015/wordml/symex" xmlns:wpg="http://schemas.microsoft.com/office/word/2010/wordprocessingGroup" xmlns:wpi="http://schemas.microsoft.com/office/word/2010/wordprocessingInk" xmlns:wne="http://schemas.microsoft.com/office/word/2006/wordml" xmlns:wps="http://schemas.microsoft.com/office/word/2010/wordprocessingShape" mc:Ignorable="w14 w15 w16se wp14">
+<w:numbering xmlns:wpc="http://schemas.microsoft.com/office/word/2010/wordprocessingCanvas" xmlns:cx="http://schemas.microsoft.com/office/drawing/2014/chartex" xmlns:cx1="http://schemas.microsoft.com/office/drawing/2015/9/8/chartex" xmlns:cx2="http://schemas.microsoft.com/office/drawing/2015/10/21/chartex" xmlns:cx3="http://schemas.microsoft.com/office/drawing/2016/5/9/chartex" xmlns:cx4="http://schemas.microsoft.com/office/drawing/2016/5/10/chartex" xmlns:cx5="http://schemas.microsoft.com/office/drawing/2016/5/11/chartex" xmlns:cx6="http://schemas.microsoft.com/office/drawing/2016/5/12/chartex" xmlns:cx7="http://schemas.microsoft.com/office/drawing/2016/5/13/chartex" xmlns:cx8="http://schemas.microsoft.com/office/drawing/2016/5/14/chartex" xmlns:mc="http://schemas.openxmlformats.org/markup-compatibility/2006" xmlns:aink="http://schemas.microsoft.com/office/drawing/2016/ink" xmlns:am3d="http://schemas.microsoft.com/office/drawing/2017/model3d" xmlns:o="urn:schemas-microsoft-com:office:office" xmlns:r="http://schemas.openxmlformats.org/officeDocument/2006/relationships" xmlns:m="http://schemas.openxmlformats.org/officeDocument/2006/math" xmlns:v="urn:schemas-microsoft-com:vml" xmlns:wp14="http://schemas.microsoft.com/office/word/2010/wordprocessingDrawing" xmlns:wp="http://schemas.openxmlformats.org/drawingml/2006/wordprocessingDrawing" xmlns:w10="urn:schemas-microsoft-com:office:word" xmlns:w="http://schemas.openxmlformats.org/wordprocessingml/2006/main" xmlns:w14="http://schemas.microsoft.com/office/word/2010/wordml" xmlns:w15="http://schemas.microsoft.com/office/word/2012/wordml" xmlns:w16cid="http://schemas.microsoft.com/office/word/2016/wordml/cid" xmlns:w16se="http://schemas.microsoft.com/office/word/2015/wordml/symex" xmlns:wpg="http://schemas.microsoft.com/office/word/2010/wordprocessingGroup" xmlns:wpi="http://schemas.microsoft.com/office/word/2010/wordprocessingInk" xmlns:wne="http://schemas.microsoft.com/office/word/2006/wordml" xmlns:wps="http://schemas.microsoft.com/office/word/2010/wordprocessingShape" mc:Ignorable="w14 w15 w16se w16cid wp14">
   <w:abstractNum w:abstractNumId="0" w15:restartNumberingAfterBreak="0">
     <w:nsid w:val="1E1B25B6"/>
     <w:multiLevelType w:val="hybridMultilevel"/>
@@ -19667,7 +20660,7 @@
 </file>
 
 <file path=word/styles.xml><?xml version="1.0" encoding="utf-8"?>
-<w:styles xmlns:mc="http://schemas.openxmlformats.org/markup-compatibility/2006" xmlns:r="http://schemas.openxmlformats.org/officeDocument/2006/relationships" xmlns:w="http://schemas.openxmlformats.org/wordprocessingml/2006/main" xmlns:w14="http://schemas.microsoft.com/office/word/2010/wordml" xmlns:w15="http://schemas.microsoft.com/office/word/2012/wordml" xmlns:w16se="http://schemas.microsoft.com/office/word/2015/wordml/symex" mc:Ignorable="w14 w15 w16se">
+<w:styles xmlns:mc="http://schemas.openxmlformats.org/markup-compatibility/2006" xmlns:r="http://schemas.openxmlformats.org/officeDocument/2006/relationships" xmlns:w="http://schemas.openxmlformats.org/wordprocessingml/2006/main" xmlns:w14="http://schemas.microsoft.com/office/word/2010/wordml" xmlns:w15="http://schemas.microsoft.com/office/word/2012/wordml" xmlns:w16cid="http://schemas.microsoft.com/office/word/2016/wordml/cid" xmlns:w16se="http://schemas.microsoft.com/office/word/2015/wordml/symex" mc:Ignorable="w14 w15 w16se w16cid">
   <w:docDefaults>
     <w:rPrDefault>
       <w:rPr>
@@ -19683,7 +20676,7 @@
       </w:pPr>
     </w:pPrDefault>
   </w:docDefaults>
-  <w:latentStyles w:defLockedState="0" w:defUIPriority="99" w:defSemiHidden="0" w:defUnhideWhenUsed="0" w:defQFormat="0" w:count="371">
+  <w:latentStyles w:defLockedState="0" w:defUIPriority="99" w:defSemiHidden="0" w:defUnhideWhenUsed="0" w:defQFormat="0" w:count="375">
     <w:lsdException w:name="Normal" w:uiPriority="0" w:qFormat="1"/>
     <w:lsdException w:name="heading 1" w:uiPriority="9" w:qFormat="1"/>
     <w:lsdException w:name="heading 2" w:semiHidden="1" w:uiPriority="9" w:unhideWhenUsed="1" w:qFormat="1"/>
@@ -19789,7 +20782,6 @@
     <w:lsdException w:name="HTML Sample" w:semiHidden="1" w:unhideWhenUsed="1"/>
     <w:lsdException w:name="HTML Typewriter" w:semiHidden="1" w:unhideWhenUsed="1"/>
     <w:lsdException w:name="HTML Variable" w:semiHidden="1" w:unhideWhenUsed="1"/>
-    <w:lsdException w:name="Normal Table" w:semiHidden="1" w:unhideWhenUsed="1"/>
     <w:lsdException w:name="annotation subject" w:semiHidden="1" w:unhideWhenUsed="1"/>
     <w:lsdException w:name="No List" w:semiHidden="1" w:unhideWhenUsed="1"/>
     <w:lsdException w:name="Outline List 1" w:semiHidden="1" w:unhideWhenUsed="1"/>
@@ -19833,10 +20825,8 @@
     <w:lsdException w:name="Table Elegant" w:semiHidden="1" w:unhideWhenUsed="1"/>
     <w:lsdException w:name="Table Professional" w:semiHidden="1" w:unhideWhenUsed="1"/>
     <w:lsdException w:name="Table Subtle 1" w:semiHidden="1" w:unhideWhenUsed="1"/>
-    <w:lsdException w:name="Table Subtle 2" w:semiHidden="1" w:unhideWhenUsed="1"/>
     <w:lsdException w:name="Table Web 1" w:semiHidden="1" w:unhideWhenUsed="1"/>
     <w:lsdException w:name="Table Web 2" w:semiHidden="1" w:unhideWhenUsed="1"/>
-    <w:lsdException w:name="Table Web 3" w:semiHidden="1" w:unhideWhenUsed="1"/>
     <w:lsdException w:name="Balloon Text" w:semiHidden="1" w:unhideWhenUsed="1"/>
     <w:lsdException w:name="Table Grid" w:uiPriority="39"/>
     <w:lsdException w:name="Table Theme" w:semiHidden="1" w:unhideWhenUsed="1"/>
@@ -20055,6 +21045,10 @@
     <w:lsdException w:name="List Table 5 Dark Accent 6" w:uiPriority="50"/>
     <w:lsdException w:name="List Table 6 Colorful Accent 6" w:uiPriority="51"/>
     <w:lsdException w:name="List Table 7 Colorful Accent 6" w:uiPriority="52"/>
+    <w:lsdException w:name="Mention" w:semiHidden="1" w:unhideWhenUsed="1"/>
+    <w:lsdException w:name="Smart Hyperlink" w:semiHidden="1" w:unhideWhenUsed="1"/>
+    <w:lsdException w:name="Hashtag" w:semiHidden="1" w:unhideWhenUsed="1"/>
+    <w:lsdException w:name="Unresolved Mention" w:semiHidden="1" w:unhideWhenUsed="1"/>
   </w:latentStyles>
   <w:style w:type="paragraph" w:default="1" w:styleId="Normal">
     <w:name w:val="Normal"/>
@@ -20586,7 +21580,7 @@
 </file>
 
 <file path=customXml/itemProps1.xml><?xml version="1.0" encoding="utf-8"?>
-<ds:datastoreItem xmlns:ds="http://schemas.openxmlformats.org/officeDocument/2006/customXml" ds:itemID="{5399758C-5A34-449C-B2A0-6718728EF611}">
+<ds:datastoreItem xmlns:ds="http://schemas.openxmlformats.org/officeDocument/2006/customXml" ds:itemID="{0DD1321A-7D9F-4939-B459-C7037AC26E37}">
   <ds:schemaRefs>
     <ds:schemaRef ds:uri="http://schemas.openxmlformats.org/officeDocument/2006/bibliography"/>
   </ds:schemaRefs>

</xml_diff>